<commit_message>
add translation in doc 2016
</commit_message>
<xml_diff>
--- a/(Translation) (2016) A Survey of Data Mining and Machine Learning Methods for Cyber Security Intrusion Detection (Автосохраненный).docx
+++ b/(Translation) (2016) A Survey of Data Mining and Machine Learning Methods for Cyber Security Intrusion Detection (Автосохраненный).docx
@@ -42590,7 +42590,6 @@
           <w:szCs w:val="28"/>
         </w:rPr>
       </w:pPr>
-      <w:bookmarkStart w:id="0" w:name="_GoBack"/>
       <w:r>
         <w:rPr>
           <w:rFonts w:ascii="Times New Roman" w:hAnsi="Times New Roman"/>
@@ -42672,104 +42671,6 @@
           <w:szCs w:val="28"/>
         </w:rPr>
         <w:t>.</w:t>
-      </w:r>
-    </w:p>
-    <w:bookmarkEnd w:id="0"/>
-    <w:p>
-      <w:pPr>
-        <w:spacing w:line="360" w:lineRule="auto"/>
-        <w:ind w:firstLine="567"/>
-        <w:jc w:val="center"/>
-        <w:rPr>
-          <w:rFonts w:ascii="Times New Roman" w:hAnsi="Times New Roman"/>
-          <w:b/>
-          <w:bCs/>
-          <w:color w:val="000000"/>
-          <w:sz w:val="28"/>
-          <w:szCs w:val="28"/>
-          <w:lang w:val="en-US"/>
-        </w:rPr>
-      </w:pPr>
-      <w:r>
-        <w:rPr>
-          <w:rFonts w:ascii="Times New Roman" w:hAnsi="Times New Roman"/>
-          <w:b/>
-          <w:bCs/>
-          <w:color w:val="000000"/>
-          <w:sz w:val="28"/>
-          <w:szCs w:val="28"/>
-          <w:lang w:val="en-US"/>
-        </w:rPr>
-        <w:t>VI</w:t>
-      </w:r>
-      <w:r>
-        <w:rPr>
-          <w:rFonts w:ascii="Times New Roman" w:hAnsi="Times New Roman"/>
-          <w:b/>
-          <w:bCs/>
-          <w:color w:val="000000"/>
-          <w:sz w:val="28"/>
-          <w:szCs w:val="28"/>
-          <w:lang w:val="en-US"/>
-        </w:rPr>
-        <w:t xml:space="preserve">. </w:t>
-      </w:r>
-      <w:r>
-        <w:rPr>
-          <w:rFonts w:ascii="Times New Roman" w:hAnsi="Times New Roman"/>
-          <w:b/>
-          <w:bCs/>
-          <w:color w:val="000000"/>
-          <w:sz w:val="28"/>
-          <w:szCs w:val="28"/>
-        </w:rPr>
-        <w:t>Замечания</w:t>
-      </w:r>
-      <w:r>
-        <w:rPr>
-          <w:rFonts w:ascii="Times New Roman" w:hAnsi="Times New Roman"/>
-          <w:b/>
-          <w:bCs/>
-          <w:color w:val="000000"/>
-          <w:sz w:val="28"/>
-          <w:szCs w:val="28"/>
-          <w:lang w:val="en-US"/>
-        </w:rPr>
-        <w:t xml:space="preserve"> </w:t>
-      </w:r>
-      <w:r>
-        <w:rPr>
-          <w:rFonts w:ascii="Times New Roman" w:hAnsi="Times New Roman"/>
-          <w:b/>
-          <w:bCs/>
-          <w:color w:val="000000"/>
-          <w:sz w:val="28"/>
-          <w:szCs w:val="28"/>
-        </w:rPr>
-        <w:t>и</w:t>
-      </w:r>
-      <w:r>
-        <w:rPr>
-          <w:rFonts w:ascii="Times New Roman" w:hAnsi="Times New Roman"/>
-          <w:b/>
-          <w:bCs/>
-          <w:color w:val="000000"/>
-          <w:sz w:val="28"/>
-          <w:szCs w:val="28"/>
-          <w:lang w:val="en-US"/>
-        </w:rPr>
-        <w:t xml:space="preserve"> </w:t>
-      </w:r>
-      <w:r>
-        <w:rPr>
-          <w:rFonts w:ascii="Times New Roman" w:hAnsi="Times New Roman"/>
-          <w:b/>
-          <w:bCs/>
-          <w:color w:val="000000"/>
-          <w:sz w:val="28"/>
-          <w:szCs w:val="28"/>
-        </w:rPr>
-        <w:t>рекомендации</w:t>
       </w:r>
     </w:p>
     <w:p>
@@ -42784,7 +42685,6 @@
           <w:color w:val="000000"/>
           <w:sz w:val="28"/>
           <w:szCs w:val="28"/>
-          <w:lang w:val="en-US"/>
         </w:rPr>
       </w:pPr>
       <w:r>
@@ -42797,7 +42697,191 @@
           <w:szCs w:val="28"/>
           <w:lang w:val="en-US"/>
         </w:rPr>
-        <w:t>(VI. OBSERVATIONS AND RECOMMENDATIONS)</w:t>
+        <w:t>VI</w:t>
+      </w:r>
+      <w:r>
+        <w:rPr>
+          <w:rFonts w:ascii="Times New Roman" w:hAnsi="Times New Roman"/>
+          <w:b/>
+          <w:bCs/>
+          <w:color w:val="000000"/>
+          <w:sz w:val="28"/>
+          <w:szCs w:val="28"/>
+        </w:rPr>
+        <w:t xml:space="preserve">. </w:t>
+      </w:r>
+      <w:r>
+        <w:rPr>
+          <w:rFonts w:ascii="Times New Roman" w:hAnsi="Times New Roman"/>
+          <w:b/>
+          <w:bCs/>
+          <w:color w:val="000000"/>
+          <w:sz w:val="28"/>
+          <w:szCs w:val="28"/>
+        </w:rPr>
+        <w:t>Замечания</w:t>
+      </w:r>
+      <w:r>
+        <w:rPr>
+          <w:rFonts w:ascii="Times New Roman" w:hAnsi="Times New Roman"/>
+          <w:b/>
+          <w:bCs/>
+          <w:color w:val="000000"/>
+          <w:sz w:val="28"/>
+          <w:szCs w:val="28"/>
+        </w:rPr>
+        <w:t xml:space="preserve"> </w:t>
+      </w:r>
+      <w:r>
+        <w:rPr>
+          <w:rFonts w:ascii="Times New Roman" w:hAnsi="Times New Roman"/>
+          <w:b/>
+          <w:bCs/>
+          <w:color w:val="000000"/>
+          <w:sz w:val="28"/>
+          <w:szCs w:val="28"/>
+        </w:rPr>
+        <w:t>и</w:t>
+      </w:r>
+      <w:r>
+        <w:rPr>
+          <w:rFonts w:ascii="Times New Roman" w:hAnsi="Times New Roman"/>
+          <w:b/>
+          <w:bCs/>
+          <w:color w:val="000000"/>
+          <w:sz w:val="28"/>
+          <w:szCs w:val="28"/>
+        </w:rPr>
+        <w:t xml:space="preserve"> </w:t>
+      </w:r>
+      <w:r>
+        <w:rPr>
+          <w:rFonts w:ascii="Times New Roman" w:hAnsi="Times New Roman"/>
+          <w:b/>
+          <w:bCs/>
+          <w:color w:val="000000"/>
+          <w:sz w:val="28"/>
+          <w:szCs w:val="28"/>
+        </w:rPr>
+        <w:t>рекомендации</w:t>
+      </w:r>
+    </w:p>
+    <w:p>
+      <w:pPr>
+        <w:spacing w:line="360" w:lineRule="auto"/>
+        <w:ind w:firstLine="567"/>
+        <w:jc w:val="center"/>
+        <w:rPr>
+          <w:rFonts w:ascii="Times New Roman" w:hAnsi="Times New Roman"/>
+          <w:b/>
+          <w:bCs/>
+          <w:color w:val="000000"/>
+          <w:sz w:val="28"/>
+          <w:szCs w:val="28"/>
+        </w:rPr>
+      </w:pPr>
+      <w:r>
+        <w:rPr>
+          <w:rFonts w:ascii="Times New Roman" w:hAnsi="Times New Roman"/>
+          <w:b/>
+          <w:bCs/>
+          <w:color w:val="000000"/>
+          <w:sz w:val="28"/>
+          <w:szCs w:val="28"/>
+        </w:rPr>
+        <w:t>(</w:t>
+      </w:r>
+      <w:r>
+        <w:rPr>
+          <w:rFonts w:ascii="Times New Roman" w:hAnsi="Times New Roman"/>
+          <w:b/>
+          <w:bCs/>
+          <w:color w:val="000000"/>
+          <w:sz w:val="28"/>
+          <w:szCs w:val="28"/>
+          <w:lang w:val="en-US"/>
+        </w:rPr>
+        <w:t>VI</w:t>
+      </w:r>
+      <w:r>
+        <w:rPr>
+          <w:rFonts w:ascii="Times New Roman" w:hAnsi="Times New Roman"/>
+          <w:b/>
+          <w:bCs/>
+          <w:color w:val="000000"/>
+          <w:sz w:val="28"/>
+          <w:szCs w:val="28"/>
+        </w:rPr>
+        <w:t xml:space="preserve">. </w:t>
+      </w:r>
+      <w:r>
+        <w:rPr>
+          <w:rFonts w:ascii="Times New Roman" w:hAnsi="Times New Roman"/>
+          <w:b/>
+          <w:bCs/>
+          <w:color w:val="000000"/>
+          <w:sz w:val="28"/>
+          <w:szCs w:val="28"/>
+          <w:lang w:val="en-US"/>
+        </w:rPr>
+        <w:t>OBSERVATIONS</w:t>
+      </w:r>
+      <w:r>
+        <w:rPr>
+          <w:rFonts w:ascii="Times New Roman" w:hAnsi="Times New Roman"/>
+          <w:b/>
+          <w:bCs/>
+          <w:color w:val="000000"/>
+          <w:sz w:val="28"/>
+          <w:szCs w:val="28"/>
+        </w:rPr>
+        <w:t xml:space="preserve"> </w:t>
+      </w:r>
+      <w:r>
+        <w:rPr>
+          <w:rFonts w:ascii="Times New Roman" w:hAnsi="Times New Roman"/>
+          <w:b/>
+          <w:bCs/>
+          <w:color w:val="000000"/>
+          <w:sz w:val="28"/>
+          <w:szCs w:val="28"/>
+          <w:lang w:val="en-US"/>
+        </w:rPr>
+        <w:t>AND</w:t>
+      </w:r>
+      <w:r>
+        <w:rPr>
+          <w:rFonts w:ascii="Times New Roman" w:hAnsi="Times New Roman"/>
+          <w:b/>
+          <w:bCs/>
+          <w:color w:val="000000"/>
+          <w:sz w:val="28"/>
+          <w:szCs w:val="28"/>
+        </w:rPr>
+        <w:t xml:space="preserve"> </w:t>
+      </w:r>
+      <w:r>
+        <w:rPr>
+          <w:rFonts w:ascii="Times New Roman" w:hAnsi="Times New Roman"/>
+          <w:b/>
+          <w:bCs/>
+          <w:color w:val="000000"/>
+          <w:sz w:val="28"/>
+          <w:szCs w:val="28"/>
+          <w:lang w:val="en-US"/>
+        </w:rPr>
+        <w:t>RECOMMENDATIONS</w:t>
+      </w:r>
+      <w:r>
+        <w:rPr>
+          <w:rFonts w:ascii="Times New Roman" w:hAnsi="Times New Roman"/>
+          <w:b/>
+          <w:bCs/>
+          <w:color w:val="000000"/>
+          <w:sz w:val="28"/>
+          <w:szCs w:val="28"/>
+        </w:rPr>
+        <w:t>)</w:t>
       </w:r>
     </w:p>
     <w:p>
@@ -42807,7 +42891,6 @@
         <w:jc w:val="both"/>
         <w:rPr>
           <w:rFonts w:ascii="Times New Roman" w:hAnsi="Times New Roman"/>
-          <w:color w:val="FF0000"/>
           <w:sz w:val="28"/>
           <w:szCs w:val="28"/>
         </w:rPr>
@@ -42815,11 +42898,59 @@
       <w:r>
         <w:rPr>
           <w:rFonts w:ascii="Times New Roman" w:hAnsi="Times New Roman"/>
-          <w:color w:val="FF0000"/>
-          <w:sz w:val="28"/>
-          <w:szCs w:val="28"/>
-        </w:rPr>
-        <w:t>Объем документов, найденных на ML и DM для обнаружения кибер-вторжений, показывает, что эти методы являются распространенной и растущей областью исследований для кибербезопасности. Возникает вопрос: какой из этих методов наиболее эффективен для кибер-приложений? К сожалению, это еще не установлено.</w:t>
+          <w:sz w:val="28"/>
+          <w:szCs w:val="28"/>
+        </w:rPr>
+        <w:t xml:space="preserve">Объем </w:t>
+      </w:r>
+      <w:r>
+        <w:rPr>
+          <w:rFonts w:ascii="Times New Roman" w:hAnsi="Times New Roman"/>
+          <w:sz w:val="28"/>
+          <w:szCs w:val="28"/>
+        </w:rPr>
+        <w:t>работ</w:t>
+      </w:r>
+      <w:r>
+        <w:rPr>
+          <w:rFonts w:ascii="Times New Roman" w:hAnsi="Times New Roman"/>
+          <w:sz w:val="28"/>
+          <w:szCs w:val="28"/>
+        </w:rPr>
+        <w:t xml:space="preserve">, </w:t>
+      </w:r>
+      <w:r>
+        <w:rPr>
+          <w:rFonts w:ascii="Times New Roman" w:hAnsi="Times New Roman"/>
+          <w:b/>
+          <w:sz w:val="28"/>
+          <w:szCs w:val="28"/>
+        </w:rPr>
+        <w:t>найденных на</w:t>
+      </w:r>
+      <w:r>
+        <w:rPr>
+          <w:rFonts w:ascii="Times New Roman" w:hAnsi="Times New Roman"/>
+          <w:sz w:val="28"/>
+          <w:szCs w:val="28"/>
+        </w:rPr>
+        <w:t xml:space="preserve"> ML и DM для обнаружения кибер-вторжений, показывает, что эти методы являются распространенной и растущей областью исследований для кибербезопасности. Возникает вопрос: какой из</w:t>
+      </w:r>
+      <w:r>
+        <w:rPr>
+          <w:rFonts w:ascii="Times New Roman" w:hAnsi="Times New Roman"/>
+          <w:sz w:val="28"/>
+          <w:szCs w:val="28"/>
+        </w:rPr>
+        <w:t xml:space="preserve"> этих методов наиболее эффективный</w:t>
+      </w:r>
+      <w:r>
+        <w:rPr>
+          <w:rFonts w:ascii="Times New Roman" w:hAnsi="Times New Roman"/>
+          <w:sz w:val="28"/>
+          <w:szCs w:val="28"/>
+        </w:rPr>
+        <w:t xml:space="preserve"> для кибер-приложений? К сожалению, это еще не установлено.</w:t>
       </w:r>
     </w:p>
     <w:p>
@@ -42855,7 +42986,6 @@
         <w:jc w:val="both"/>
         <w:rPr>
           <w:rFonts w:ascii="Times New Roman" w:hAnsi="Times New Roman"/>
-          <w:color w:val="FF0000"/>
           <w:sz w:val="28"/>
           <w:szCs w:val="28"/>
         </w:rPr>
@@ -42863,21 +42993,485 @@
       <w:r>
         <w:rPr>
           <w:rFonts w:ascii="Times New Roman" w:hAnsi="Times New Roman"/>
-          <w:color w:val="FF0000"/>
-          <w:sz w:val="28"/>
-          <w:szCs w:val="28"/>
-        </w:rPr>
-        <w:t xml:space="preserve">В таблице VIII перечислены репрезентативные документы методов ML и DM, применяемые к кибер-домену, которые были рассмотрены (и описаны в Разделе IV), включая количество раз, которое они цитировали, кибер-проблему, </w:t>
-      </w:r>
-      <w:r>
-        <w:rPr>
-          <w:rFonts w:ascii="Times New Roman" w:hAnsi="Times New Roman"/>
-          <w:color w:val="FF0000"/>
+          <w:sz w:val="28"/>
+          <w:szCs w:val="28"/>
+        </w:rPr>
+        <w:t xml:space="preserve">В таблице VIII </w:t>
+      </w:r>
+      <w:r>
+        <w:rPr>
+          <w:rFonts w:ascii="Times New Roman" w:hAnsi="Times New Roman"/>
+          <w:sz w:val="28"/>
+          <w:szCs w:val="28"/>
+        </w:rPr>
+        <w:t xml:space="preserve">представленные документы методов ML и DM применялись к </w:t>
+      </w:r>
+      <w:r>
+        <w:rPr>
+          <w:rFonts w:ascii="Times New Roman" w:hAnsi="Times New Roman"/>
+          <w:b/>
+          <w:sz w:val="28"/>
+          <w:szCs w:val="28"/>
+        </w:rPr>
+        <w:t>кибер</w:t>
+      </w:r>
+      <w:r>
+        <w:rPr>
+          <w:rFonts w:ascii="Times New Roman" w:hAnsi="Times New Roman"/>
+          <w:sz w:val="28"/>
+          <w:szCs w:val="28"/>
+        </w:rPr>
+        <w:t xml:space="preserve"> области</w:t>
+      </w:r>
+      <w:r>
+        <w:rPr>
+          <w:rFonts w:ascii="Times New Roman" w:hAnsi="Times New Roman"/>
+          <w:sz w:val="28"/>
+          <w:szCs w:val="28"/>
+        </w:rPr>
+        <w:t>, которые были рассмотрены (</w:t>
+      </w:r>
+      <w:r>
+        <w:rPr>
+          <w:rFonts w:ascii="Times New Roman" w:hAnsi="Times New Roman"/>
+          <w:sz w:val="28"/>
+          <w:szCs w:val="28"/>
+        </w:rPr>
+        <w:t>и описаны в Разделе IV), включающие</w:t>
+      </w:r>
+      <w:r>
+        <w:rPr>
+          <w:rFonts w:ascii="Times New Roman" w:hAnsi="Times New Roman"/>
+          <w:sz w:val="28"/>
+          <w:szCs w:val="28"/>
+        </w:rPr>
+        <w:t xml:space="preserve"> количество раз, которое они</w:t>
+      </w:r>
+      <w:r>
+        <w:rPr>
+          <w:rFonts w:ascii="Times New Roman" w:hAnsi="Times New Roman"/>
+          <w:sz w:val="28"/>
+          <w:szCs w:val="28"/>
+        </w:rPr>
+        <w:t xml:space="preserve"> были про</w:t>
+      </w:r>
+      <w:r>
+        <w:rPr>
+          <w:rFonts w:ascii="Times New Roman" w:hAnsi="Times New Roman"/>
+          <w:sz w:val="28"/>
+          <w:szCs w:val="28"/>
+        </w:rPr>
+        <w:t>цитирова</w:t>
+      </w:r>
+      <w:r>
+        <w:rPr>
+          <w:rFonts w:ascii="Times New Roman" w:hAnsi="Times New Roman"/>
+          <w:sz w:val="28"/>
+          <w:szCs w:val="28"/>
+        </w:rPr>
+        <w:t>ны</w:t>
+      </w:r>
+      <w:r>
+        <w:rPr>
+          <w:rFonts w:ascii="Times New Roman" w:hAnsi="Times New Roman"/>
+          <w:sz w:val="28"/>
+          <w:szCs w:val="28"/>
+        </w:rPr>
+        <w:t xml:space="preserve">, </w:t>
+      </w:r>
+      <w:r>
+        <w:rPr>
+          <w:rFonts w:ascii="Times New Roman" w:hAnsi="Times New Roman"/>
+          <w:b/>
+          <w:sz w:val="28"/>
+          <w:szCs w:val="28"/>
+        </w:rPr>
+        <w:t>кибер</w:t>
+      </w:r>
+      <w:r>
+        <w:rPr>
+          <w:rFonts w:ascii="Times New Roman" w:hAnsi="Times New Roman"/>
+          <w:sz w:val="28"/>
+          <w:szCs w:val="28"/>
+        </w:rPr>
+        <w:t xml:space="preserve"> задачу</w:t>
+      </w:r>
+      <w:r>
+        <w:rPr>
+          <w:rFonts w:ascii="Times New Roman" w:hAnsi="Times New Roman"/>
+          <w:sz w:val="28"/>
+          <w:szCs w:val="28"/>
+        </w:rPr>
+        <w:t xml:space="preserve">, </w:t>
+      </w:r>
+      <w:r>
+        <w:rPr>
+          <w:rFonts w:ascii="Times New Roman" w:hAnsi="Times New Roman"/>
           <w:sz w:val="28"/>
           <w:szCs w:val="28"/>
         </w:rPr>
         <w:lastRenderedPageBreak/>
-        <w:t>которую они решают, и используемые данные. Интересно, что из 39 работ, перечисленных в таблице VIII, 28, использовались данные DARPA 1998, DARPA 1999, DARPA 2000 или KDD 1999. Только две используемые данные NetFlow, две используемые данные tcpdump, один использовали данные DNS, использовали SSH-команды, а четыре использовали некоторые другие типы данных. При определении репрезентативных документов это исследование в основном рассматривало метод ML или DM, который использовали авторы, и тот факт, что эти документы представляли собой неправильное использование, аномалию или гибридный подход. Еще один важный фактор заключался в том, что в документах упоминались ссылки, которые считались показателями их качества. Тем не менее, некоторые перспективные новые методы также были включены, даже если у них еще не было возможности получить высокую оценку. Хотя исследование предназначалось для документов, написанных в 2000 году или позже, два предыдущих документа были хорошо написаны и сильно цитировались и, следовательно, заслуживали включения в этот обзорный документ.</w:t>
+        <w:t xml:space="preserve">которую они решают, и используемые данные. Интересно, что из 39 работ, перечисленных в </w:t>
+      </w:r>
+      <w:r>
+        <w:rPr>
+          <w:rFonts w:ascii="Times New Roman" w:hAnsi="Times New Roman"/>
+          <w:sz w:val="28"/>
+          <w:szCs w:val="28"/>
+        </w:rPr>
+        <w:t>таблице VIII, 28, использовали</w:t>
+      </w:r>
+      <w:r>
+        <w:rPr>
+          <w:rFonts w:ascii="Times New Roman" w:hAnsi="Times New Roman"/>
+          <w:sz w:val="28"/>
+          <w:szCs w:val="28"/>
+        </w:rPr>
+        <w:t xml:space="preserve"> данные DARPA 1998, DARPA 1999, DARPA 2000 или K</w:t>
+      </w:r>
+      <w:r>
+        <w:rPr>
+          <w:rFonts w:ascii="Times New Roman" w:hAnsi="Times New Roman"/>
+          <w:sz w:val="28"/>
+          <w:szCs w:val="28"/>
+        </w:rPr>
+        <w:t>DD 1999. Только две использовали наборы данных NetFlow, две использовали данные tcpdump, одна использовала</w:t>
+      </w:r>
+      <w:r>
+        <w:rPr>
+          <w:rFonts w:ascii="Times New Roman" w:hAnsi="Times New Roman"/>
+          <w:sz w:val="28"/>
+          <w:szCs w:val="28"/>
+        </w:rPr>
+        <w:t xml:space="preserve"> данные DNS, </w:t>
+      </w:r>
+      <w:r>
+        <w:rPr>
+          <w:rFonts w:ascii="Times New Roman" w:hAnsi="Times New Roman"/>
+          <w:sz w:val="28"/>
+          <w:szCs w:val="28"/>
+        </w:rPr>
+        <w:t>одна использовала</w:t>
+      </w:r>
+      <w:r>
+        <w:rPr>
+          <w:rFonts w:ascii="Times New Roman" w:hAnsi="Times New Roman"/>
+          <w:sz w:val="28"/>
+          <w:szCs w:val="28"/>
+        </w:rPr>
+        <w:t xml:space="preserve"> SSH-команды, а четыре использовали некоторые другие типы данных. При определении </w:t>
+      </w:r>
+      <w:r>
+        <w:rPr>
+          <w:rFonts w:ascii="Times New Roman" w:hAnsi="Times New Roman"/>
+          <w:sz w:val="28"/>
+          <w:szCs w:val="28"/>
+        </w:rPr>
+        <w:t>представленных</w:t>
+      </w:r>
+      <w:r>
+        <w:rPr>
+          <w:rFonts w:ascii="Times New Roman" w:hAnsi="Times New Roman"/>
+          <w:sz w:val="28"/>
+          <w:szCs w:val="28"/>
+        </w:rPr>
+        <w:t xml:space="preserve"> документов</w:t>
+      </w:r>
+      <w:r>
+        <w:rPr>
+          <w:rFonts w:ascii="Times New Roman" w:hAnsi="Times New Roman"/>
+          <w:sz w:val="28"/>
+          <w:szCs w:val="28"/>
+        </w:rPr>
+        <w:t>,</w:t>
+      </w:r>
+      <w:r>
+        <w:rPr>
+          <w:rFonts w:ascii="Times New Roman" w:hAnsi="Times New Roman"/>
+          <w:sz w:val="28"/>
+          <w:szCs w:val="28"/>
+        </w:rPr>
+        <w:t xml:space="preserve"> это исследование</w:t>
+      </w:r>
+      <w:r>
+        <w:rPr>
+          <w:rFonts w:ascii="Times New Roman" w:hAnsi="Times New Roman"/>
+          <w:sz w:val="28"/>
+          <w:szCs w:val="28"/>
+        </w:rPr>
+        <w:t>,</w:t>
+      </w:r>
+      <w:r>
+        <w:rPr>
+          <w:rFonts w:ascii="Times New Roman" w:hAnsi="Times New Roman"/>
+          <w:sz w:val="28"/>
+          <w:szCs w:val="28"/>
+        </w:rPr>
+        <w:t xml:space="preserve"> в основном</w:t>
+      </w:r>
+      <w:r>
+        <w:rPr>
+          <w:rFonts w:ascii="Times New Roman" w:hAnsi="Times New Roman"/>
+          <w:sz w:val="28"/>
+          <w:szCs w:val="28"/>
+        </w:rPr>
+        <w:t>,</w:t>
+      </w:r>
+      <w:r>
+        <w:rPr>
+          <w:rFonts w:ascii="Times New Roman" w:hAnsi="Times New Roman"/>
+          <w:sz w:val="28"/>
+          <w:szCs w:val="28"/>
+        </w:rPr>
+        <w:t xml:space="preserve"> рассматривало ML или DM</w:t>
+      </w:r>
+      <w:r>
+        <w:rPr>
+          <w:rFonts w:ascii="Times New Roman" w:hAnsi="Times New Roman"/>
+          <w:sz w:val="28"/>
+          <w:szCs w:val="28"/>
+        </w:rPr>
+        <w:t xml:space="preserve"> методы, которые</w:t>
+      </w:r>
+      <w:r>
+        <w:rPr>
+          <w:rFonts w:ascii="Times New Roman" w:hAnsi="Times New Roman"/>
+          <w:sz w:val="28"/>
+          <w:szCs w:val="28"/>
+        </w:rPr>
+        <w:t xml:space="preserve"> использовали авторы, и тот факт, что эти </w:t>
+      </w:r>
+      <w:r>
+        <w:rPr>
+          <w:rFonts w:ascii="Times New Roman" w:hAnsi="Times New Roman"/>
+          <w:sz w:val="28"/>
+          <w:szCs w:val="28"/>
+        </w:rPr>
+        <w:t xml:space="preserve">работы </w:t>
+      </w:r>
+      <w:r>
+        <w:rPr>
+          <w:rFonts w:ascii="Times New Roman" w:hAnsi="Times New Roman"/>
+          <w:sz w:val="28"/>
+          <w:szCs w:val="28"/>
+        </w:rPr>
+        <w:t xml:space="preserve">представляли собой </w:t>
+      </w:r>
+      <w:r>
+        <w:rPr>
+          <w:rFonts w:ascii="Times New Roman" w:hAnsi="Times New Roman"/>
+          <w:b/>
+          <w:sz w:val="28"/>
+          <w:szCs w:val="28"/>
+        </w:rPr>
+        <w:t>подходы для обнаружения злоупотреблений, аномалий</w:t>
+      </w:r>
+      <w:r>
+        <w:rPr>
+          <w:rFonts w:ascii="Times New Roman" w:hAnsi="Times New Roman"/>
+          <w:b/>
+          <w:sz w:val="28"/>
+          <w:szCs w:val="28"/>
+        </w:rPr>
+        <w:t xml:space="preserve"> или гибридный подход</w:t>
+      </w:r>
+      <w:r>
+        <w:rPr>
+          <w:rFonts w:ascii="Times New Roman" w:hAnsi="Times New Roman"/>
+          <w:sz w:val="28"/>
+          <w:szCs w:val="28"/>
+        </w:rPr>
+        <w:t xml:space="preserve">. </w:t>
+      </w:r>
+      <w:r>
+        <w:rPr>
+          <w:rFonts w:ascii="Times New Roman" w:hAnsi="Times New Roman"/>
+          <w:sz w:val="28"/>
+          <w:szCs w:val="28"/>
+        </w:rPr>
+        <w:t>Другой</w:t>
+      </w:r>
+      <w:r>
+        <w:rPr>
+          <w:rFonts w:ascii="Times New Roman" w:hAnsi="Times New Roman"/>
+          <w:sz w:val="28"/>
+          <w:szCs w:val="28"/>
+        </w:rPr>
+        <w:t xml:space="preserve"> важный фактор заключался в том</w:t>
+      </w:r>
+      <w:r>
+        <w:rPr>
+          <w:rFonts w:ascii="Times New Roman" w:hAnsi="Times New Roman"/>
+          <w:sz w:val="28"/>
+          <w:szCs w:val="28"/>
+        </w:rPr>
+        <w:t>, что</w:t>
+      </w:r>
+      <w:r>
+        <w:rPr>
+          <w:rFonts w:ascii="Times New Roman" w:hAnsi="Times New Roman"/>
+          <w:sz w:val="28"/>
+          <w:szCs w:val="28"/>
+        </w:rPr>
+        <w:t xml:space="preserve"> </w:t>
+      </w:r>
+      <w:r>
+        <w:rPr>
+          <w:rFonts w:ascii="Times New Roman" w:hAnsi="Times New Roman"/>
+          <w:sz w:val="28"/>
+          <w:szCs w:val="28"/>
+        </w:rPr>
+        <w:t xml:space="preserve">работы были </w:t>
+      </w:r>
+      <w:r>
+        <w:rPr>
+          <w:rFonts w:ascii="Times New Roman" w:hAnsi="Times New Roman"/>
+          <w:b/>
+          <w:sz w:val="28"/>
+          <w:szCs w:val="28"/>
+        </w:rPr>
+        <w:t>высоко упоминаемыми</w:t>
+      </w:r>
+      <w:r>
+        <w:rPr>
+          <w:rFonts w:ascii="Times New Roman" w:hAnsi="Times New Roman"/>
+          <w:b/>
+          <w:sz w:val="28"/>
+          <w:szCs w:val="28"/>
+        </w:rPr>
+        <w:t xml:space="preserve">, </w:t>
+      </w:r>
+      <w:r>
+        <w:rPr>
+          <w:rFonts w:ascii="Times New Roman" w:hAnsi="Times New Roman"/>
+          <w:b/>
+          <w:sz w:val="28"/>
+          <w:szCs w:val="28"/>
+        </w:rPr>
+        <w:t>что считало</w:t>
+      </w:r>
+      <w:r>
+        <w:rPr>
+          <w:rFonts w:ascii="Times New Roman" w:hAnsi="Times New Roman"/>
+          <w:b/>
+          <w:sz w:val="28"/>
+          <w:szCs w:val="28"/>
+        </w:rPr>
+        <w:t>сь показателями их качества.</w:t>
+      </w:r>
+      <w:r>
+        <w:rPr>
+          <w:rFonts w:ascii="Times New Roman" w:hAnsi="Times New Roman"/>
+          <w:sz w:val="28"/>
+          <w:szCs w:val="28"/>
+        </w:rPr>
+        <w:t xml:space="preserve"> Тем не менее, некоторые перспективные </w:t>
+      </w:r>
+      <w:r>
+        <w:rPr>
+          <w:rFonts w:ascii="Times New Roman" w:hAnsi="Times New Roman"/>
+          <w:sz w:val="28"/>
+          <w:szCs w:val="28"/>
+        </w:rPr>
+        <w:t>появившиеся</w:t>
+      </w:r>
+      <w:r>
+        <w:rPr>
+          <w:rFonts w:ascii="Times New Roman" w:hAnsi="Times New Roman"/>
+          <w:sz w:val="28"/>
+          <w:szCs w:val="28"/>
+        </w:rPr>
+        <w:t xml:space="preserve"> методы также были включены, </w:t>
+      </w:r>
+      <w:r>
+        <w:rPr>
+          <w:rFonts w:ascii="Times New Roman" w:hAnsi="Times New Roman"/>
+          <w:b/>
+          <w:sz w:val="28"/>
+          <w:szCs w:val="28"/>
+        </w:rPr>
+        <w:t>даже если</w:t>
+      </w:r>
+      <w:r>
+        <w:rPr>
+          <w:rFonts w:ascii="Times New Roman" w:hAnsi="Times New Roman"/>
+          <w:b/>
+          <w:sz w:val="28"/>
+          <w:szCs w:val="28"/>
+        </w:rPr>
+        <w:t xml:space="preserve"> они еще не имели шанса быть высоко упоминаемыми</w:t>
+      </w:r>
+      <w:r>
+        <w:rPr>
+          <w:rFonts w:ascii="Times New Roman" w:hAnsi="Times New Roman"/>
+          <w:sz w:val="28"/>
+          <w:szCs w:val="28"/>
+        </w:rPr>
+        <w:t xml:space="preserve">. Хотя исследование </w:t>
+      </w:r>
+      <w:r>
+        <w:rPr>
+          <w:rFonts w:ascii="Times New Roman" w:hAnsi="Times New Roman"/>
+          <w:sz w:val="28"/>
+          <w:szCs w:val="28"/>
+        </w:rPr>
+        <w:t>было нацелено</w:t>
+      </w:r>
+      <w:r>
+        <w:rPr>
+          <w:rFonts w:ascii="Times New Roman" w:hAnsi="Times New Roman"/>
+          <w:sz w:val="28"/>
+          <w:szCs w:val="28"/>
+        </w:rPr>
+        <w:t xml:space="preserve"> </w:t>
+      </w:r>
+      <w:r>
+        <w:rPr>
+          <w:rFonts w:ascii="Times New Roman" w:hAnsi="Times New Roman"/>
+          <w:sz w:val="28"/>
+          <w:szCs w:val="28"/>
+        </w:rPr>
+        <w:t>на работы, написанные</w:t>
+      </w:r>
+      <w:r>
+        <w:rPr>
+          <w:rFonts w:ascii="Times New Roman" w:hAnsi="Times New Roman"/>
+          <w:sz w:val="28"/>
+          <w:szCs w:val="28"/>
+        </w:rPr>
+        <w:t xml:space="preserve"> в 2000 году или позже, два предыдущих документа были хорошо написаны и </w:t>
+      </w:r>
+      <w:r>
+        <w:rPr>
+          <w:rFonts w:ascii="Times New Roman" w:hAnsi="Times New Roman"/>
+          <w:sz w:val="28"/>
+          <w:szCs w:val="28"/>
+        </w:rPr>
+        <w:t>высоко</w:t>
+      </w:r>
+      <w:r>
+        <w:rPr>
+          <w:rFonts w:ascii="Times New Roman" w:hAnsi="Times New Roman"/>
+          <w:sz w:val="28"/>
+          <w:szCs w:val="28"/>
+        </w:rPr>
+        <w:t xml:space="preserve"> цитировались и, следователь</w:t>
+      </w:r>
+      <w:r>
+        <w:rPr>
+          <w:rFonts w:ascii="Times New Roman" w:hAnsi="Times New Roman"/>
+          <w:sz w:val="28"/>
+          <w:szCs w:val="28"/>
+        </w:rPr>
+        <w:t>но, заслуживали включения в эту обзорную статью</w:t>
+      </w:r>
+      <w:r>
+        <w:rPr>
+          <w:rFonts w:ascii="Times New Roman" w:hAnsi="Times New Roman"/>
+          <w:sz w:val="28"/>
+          <w:szCs w:val="28"/>
+        </w:rPr>
+        <w:t>.</w:t>
       </w:r>
     </w:p>
     <w:p>
@@ -42887,7 +43481,6 @@
         <w:jc w:val="both"/>
         <w:rPr>
           <w:rFonts w:ascii="Times New Roman" w:hAnsi="Times New Roman"/>
-          <w:color w:val="FF0000"/>
           <w:sz w:val="28"/>
           <w:szCs w:val="28"/>
         </w:rPr>
@@ -42895,21 +43488,228 @@
       <w:r>
         <w:rPr>
           <w:rFonts w:ascii="Times New Roman" w:hAnsi="Times New Roman"/>
-          <w:color w:val="FF0000"/>
-          <w:sz w:val="28"/>
-          <w:szCs w:val="28"/>
-        </w:rPr>
-        <w:t xml:space="preserve">Тот факт, что многие документы используют набор данных DARPA и KDD, связан с тем, насколько сложным и трудоемким является получение репрезентативного набора данных. Как только такой набор данных доступен, исследователи склонны его повторно использовать. Кроме того, повторное использование одного и того же набора данных должно позволять легко сравнивать точность различных методов. Как обсуждалось ранее, в случае наборов данных DARPA и KDD это было фактически не совсем так, потому что эти наборы данных настолько велики, что исследователи решили работать с разными подмножествами. В двух документах, в которых обсуждалось использование NetFlow, также обсуждалась эффективность обнаружения аномалий. Это очевидно, потому что NetFlow не обладает таким богатым набором функций, как tcpdump или DARPA или KDD, а также функциями, необходимыми для обнаружения определенных подписей при обнаружении </w:t>
-      </w:r>
-      <w:r>
-        <w:rPr>
-          <w:rFonts w:ascii="Times New Roman" w:hAnsi="Times New Roman"/>
-          <w:color w:val="FF0000"/>
+          <w:sz w:val="28"/>
+          <w:szCs w:val="28"/>
+        </w:rPr>
+        <w:t xml:space="preserve">Тот факт, что многие </w:t>
+      </w:r>
+      <w:r>
+        <w:rPr>
+          <w:rFonts w:ascii="Times New Roman" w:hAnsi="Times New Roman"/>
+          <w:sz w:val="28"/>
+          <w:szCs w:val="28"/>
+        </w:rPr>
+        <w:t>работы</w:t>
+      </w:r>
+      <w:r>
+        <w:rPr>
+          <w:rFonts w:ascii="Times New Roman" w:hAnsi="Times New Roman"/>
+          <w:sz w:val="28"/>
+          <w:szCs w:val="28"/>
+        </w:rPr>
+        <w:t xml:space="preserve"> используют набор</w:t>
+      </w:r>
+      <w:r>
+        <w:rPr>
+          <w:rFonts w:ascii="Times New Roman" w:hAnsi="Times New Roman"/>
+          <w:sz w:val="28"/>
+          <w:szCs w:val="28"/>
+        </w:rPr>
+        <w:t>ы</w:t>
+      </w:r>
+      <w:r>
+        <w:rPr>
+          <w:rFonts w:ascii="Times New Roman" w:hAnsi="Times New Roman"/>
+          <w:sz w:val="28"/>
+          <w:szCs w:val="28"/>
+        </w:rPr>
+        <w:t xml:space="preserve"> данных DARPA и KDD, связан с тем, насколько сложным и трудоемким является получение </w:t>
+      </w:r>
+      <w:r>
+        <w:rPr>
+          <w:rFonts w:ascii="Times New Roman" w:hAnsi="Times New Roman"/>
+          <w:sz w:val="28"/>
+          <w:szCs w:val="28"/>
+        </w:rPr>
+        <w:t>представленного</w:t>
+      </w:r>
+      <w:r>
+        <w:rPr>
+          <w:rFonts w:ascii="Times New Roman" w:hAnsi="Times New Roman"/>
+          <w:sz w:val="28"/>
+          <w:szCs w:val="28"/>
+        </w:rPr>
+        <w:t xml:space="preserve"> набора данных. Как только такой набор данных доступен, исследователи склонны повторно</w:t>
+      </w:r>
+      <w:r>
+        <w:rPr>
+          <w:rFonts w:ascii="Times New Roman" w:hAnsi="Times New Roman"/>
+          <w:sz w:val="28"/>
+          <w:szCs w:val="28"/>
+        </w:rPr>
+        <w:t xml:space="preserve"> его</w:t>
+      </w:r>
+      <w:r>
+        <w:rPr>
+          <w:rFonts w:ascii="Times New Roman" w:hAnsi="Times New Roman"/>
+          <w:sz w:val="28"/>
+          <w:szCs w:val="28"/>
+        </w:rPr>
+        <w:t xml:space="preserve"> использовать. Кроме того, повторное использование одного и того же набора данных должно позволять легко сравнивать точность различных методов. Как обсуждалось ранее, в случае наборов данных DARPA и KDD это было фактически не совсем так, потому что эти наборы данных настолько </w:t>
+      </w:r>
+      <w:r>
+        <w:rPr>
+          <w:rFonts w:ascii="Times New Roman" w:hAnsi="Times New Roman"/>
+          <w:sz w:val="28"/>
+          <w:szCs w:val="28"/>
+        </w:rPr>
+        <w:t>велики, что исследователи решают</w:t>
+      </w:r>
+      <w:r>
+        <w:rPr>
+          <w:rFonts w:ascii="Times New Roman" w:hAnsi="Times New Roman"/>
+          <w:sz w:val="28"/>
+          <w:szCs w:val="28"/>
+        </w:rPr>
+        <w:t xml:space="preserve"> работать с разными подмножествами. В двух</w:t>
+      </w:r>
+      <w:r>
+        <w:rPr>
+          <w:rFonts w:ascii="Times New Roman" w:hAnsi="Times New Roman"/>
+          <w:sz w:val="28"/>
+          <w:szCs w:val="28"/>
+        </w:rPr>
+        <w:t xml:space="preserve"> работах</w:t>
+      </w:r>
+      <w:r>
+        <w:rPr>
+          <w:rFonts w:ascii="Times New Roman" w:hAnsi="Times New Roman"/>
+          <w:sz w:val="28"/>
+          <w:szCs w:val="28"/>
+        </w:rPr>
+        <w:t xml:space="preserve">, в которых обсуждалось использование NetFlow, также обсуждалась эффективность обнаружения аномалий. Это очевидно, потому что NetFlow не обладает таким богатым набором </w:t>
+      </w:r>
+      <w:r>
+        <w:rPr>
+          <w:rFonts w:ascii="Times New Roman" w:hAnsi="Times New Roman"/>
+          <w:sz w:val="28"/>
+          <w:szCs w:val="28"/>
+        </w:rPr>
+        <w:t>признаков</w:t>
+      </w:r>
+      <w:r>
+        <w:rPr>
+          <w:rFonts w:ascii="Times New Roman" w:hAnsi="Times New Roman"/>
+          <w:sz w:val="28"/>
+          <w:szCs w:val="28"/>
+        </w:rPr>
+        <w:t>, как tcpdump или DARPA</w:t>
+      </w:r>
+      <w:r>
+        <w:rPr>
+          <w:rFonts w:ascii="Times New Roman" w:hAnsi="Times New Roman"/>
+          <w:sz w:val="28"/>
+          <w:szCs w:val="28"/>
+        </w:rPr>
+        <w:t>,</w:t>
+      </w:r>
+      <w:r>
+        <w:rPr>
+          <w:rFonts w:ascii="Times New Roman" w:hAnsi="Times New Roman"/>
+          <w:sz w:val="28"/>
+          <w:szCs w:val="28"/>
+        </w:rPr>
+        <w:t xml:space="preserve"> или KDD, а также </w:t>
+      </w:r>
+      <w:r>
+        <w:rPr>
+          <w:rFonts w:ascii="Times New Roman" w:hAnsi="Times New Roman"/>
+          <w:sz w:val="28"/>
+          <w:szCs w:val="28"/>
+        </w:rPr>
+        <w:t>признаками</w:t>
+      </w:r>
+      <w:r>
+        <w:rPr>
+          <w:rFonts w:ascii="Times New Roman" w:hAnsi="Times New Roman"/>
+          <w:sz w:val="28"/>
+          <w:szCs w:val="28"/>
+        </w:rPr>
+        <w:t xml:space="preserve">, необходимыми для обнаружения определенных </w:t>
+      </w:r>
+      <w:r>
+        <w:rPr>
+          <w:rFonts w:ascii="Times New Roman" w:hAnsi="Times New Roman"/>
+          <w:sz w:val="28"/>
+          <w:szCs w:val="28"/>
+        </w:rPr>
+        <w:t>сигнатур</w:t>
+      </w:r>
+      <w:r>
+        <w:rPr>
+          <w:rFonts w:ascii="Times New Roman" w:hAnsi="Times New Roman"/>
+          <w:sz w:val="28"/>
+          <w:szCs w:val="28"/>
+        </w:rPr>
+        <w:t xml:space="preserve"> при обнаружении</w:t>
+      </w:r>
+      <w:r>
+        <w:rPr>
+          <w:rFonts w:ascii="Times New Roman" w:hAnsi="Times New Roman"/>
+          <w:sz w:val="28"/>
+          <w:szCs w:val="28"/>
+        </w:rPr>
+        <w:t xml:space="preserve"> </w:t>
+      </w:r>
+      <w:r>
+        <w:rPr>
+          <w:rFonts w:ascii="Times New Roman" w:hAnsi="Times New Roman"/>
           <w:sz w:val="28"/>
           <w:szCs w:val="28"/>
         </w:rPr>
         <w:lastRenderedPageBreak/>
-        <w:t>неправильного использования. (Его функции ограничены информацией о потоках, генерируемой маршрутизаторами более высокого класса.)</w:t>
+        <w:t>злоупотреблений</w:t>
+      </w:r>
+      <w:r>
+        <w:rPr>
+          <w:rFonts w:ascii="Times New Roman" w:hAnsi="Times New Roman"/>
+          <w:sz w:val="28"/>
+          <w:szCs w:val="28"/>
+        </w:rPr>
+        <w:t xml:space="preserve">. (Его </w:t>
+      </w:r>
+      <w:r>
+        <w:rPr>
+          <w:rFonts w:ascii="Times New Roman" w:hAnsi="Times New Roman"/>
+          <w:sz w:val="28"/>
+          <w:szCs w:val="28"/>
+        </w:rPr>
+        <w:t>признаки</w:t>
+      </w:r>
+      <w:r>
+        <w:rPr>
+          <w:rFonts w:ascii="Times New Roman" w:hAnsi="Times New Roman"/>
+          <w:sz w:val="28"/>
+          <w:szCs w:val="28"/>
+        </w:rPr>
+        <w:t xml:space="preserve"> ограничены информацией о потоках, генерируемой </w:t>
+      </w:r>
+      <w:r>
+        <w:rPr>
+          <w:rFonts w:ascii="Times New Roman" w:hAnsi="Times New Roman"/>
+          <w:b/>
+          <w:sz w:val="28"/>
+          <w:szCs w:val="28"/>
+        </w:rPr>
+        <w:t>маршрутизаторами более высокого класса</w:t>
+      </w:r>
+      <w:r>
+        <w:rPr>
+          <w:rFonts w:ascii="Times New Roman" w:hAnsi="Times New Roman"/>
+          <w:sz w:val="28"/>
+          <w:szCs w:val="28"/>
+        </w:rPr>
+        <w:t>.)</w:t>
       </w:r>
     </w:p>
     <w:p>
@@ -42958,15 +43758,14 @@
         <w:jc w:val="both"/>
         <w:rPr>
           <w:rFonts w:ascii="Times New Roman" w:hAnsi="Times New Roman"/>
-          <w:color w:val="FF0000"/>
           <w:sz w:val="28"/>
           <w:szCs w:val="28"/>
         </w:rPr>
       </w:pPr>
-      <w:r>
-        <w:rPr>
-          <w:rFonts w:ascii="Times New Roman" w:hAnsi="Times New Roman"/>
-          <w:color w:val="FF0000"/>
+      <w:bookmarkStart w:id="0" w:name="_GoBack"/>
+      <w:r>
+        <w:rPr>
+          <w:rFonts w:ascii="Times New Roman" w:hAnsi="Times New Roman"/>
           <w:sz w:val="28"/>
           <w:szCs w:val="28"/>
         </w:rPr>
@@ -42975,7 +43774,6 @@
       <w:r>
         <w:rPr>
           <w:rFonts w:ascii="Times New Roman" w:hAnsi="Times New Roman"/>
-          <w:color w:val="FF0000"/>
           <w:sz w:val="28"/>
           <w:szCs w:val="28"/>
           <w:lang w:val="en-US"/>
@@ -42985,7 +43783,6 @@
       <w:r>
         <w:rPr>
           <w:rFonts w:ascii="Times New Roman" w:hAnsi="Times New Roman"/>
-          <w:color w:val="FF0000"/>
           <w:sz w:val="28"/>
           <w:szCs w:val="28"/>
         </w:rPr>
@@ -42994,7 +43791,6 @@
       <w:r>
         <w:rPr>
           <w:rFonts w:ascii="Times New Roman" w:hAnsi="Times New Roman"/>
-          <w:color w:val="FF0000"/>
           <w:sz w:val="28"/>
           <w:szCs w:val="28"/>
           <w:lang w:val="en-US"/>
@@ -43004,7 +43800,6 @@
       <w:r>
         <w:rPr>
           <w:rFonts w:ascii="Times New Roman" w:hAnsi="Times New Roman"/>
-          <w:color w:val="FF0000"/>
           <w:sz w:val="28"/>
           <w:szCs w:val="28"/>
         </w:rPr>
@@ -43013,7 +43808,6 @@
       <w:r>
         <w:rPr>
           <w:rFonts w:ascii="Times New Roman" w:hAnsi="Times New Roman"/>
-          <w:color w:val="FF0000"/>
           <w:sz w:val="28"/>
           <w:szCs w:val="28"/>
           <w:lang w:val="en-US"/>
@@ -43023,16 +43817,62 @@
       <w:r>
         <w:rPr>
           <w:rFonts w:ascii="Times New Roman" w:hAnsi="Times New Roman"/>
-          <w:color w:val="FF0000"/>
-          <w:sz w:val="28"/>
-          <w:szCs w:val="28"/>
-        </w:rPr>
-        <w:t xml:space="preserve">, поскольку их легко получить и содержат данные на сетевом уровне (либо </w:t>
-      </w:r>
-      <w:r>
-        <w:rPr>
-          <w:rFonts w:ascii="Times New Roman" w:hAnsi="Times New Roman"/>
-          <w:color w:val="FF0000"/>
+          <w:sz w:val="28"/>
+          <w:szCs w:val="28"/>
+        </w:rPr>
+        <w:t xml:space="preserve">, поскольку их </w:t>
+      </w:r>
+      <w:r>
+        <w:rPr>
+          <w:rFonts w:ascii="Times New Roman" w:hAnsi="Times New Roman"/>
+          <w:sz w:val="28"/>
+          <w:szCs w:val="28"/>
+        </w:rPr>
+        <w:t>легко получить,</w:t>
+      </w:r>
+      <w:r>
+        <w:rPr>
+          <w:rFonts w:ascii="Times New Roman" w:hAnsi="Times New Roman"/>
+          <w:sz w:val="28"/>
+          <w:szCs w:val="28"/>
+        </w:rPr>
+        <w:t xml:space="preserve"> и</w:t>
+      </w:r>
+      <w:r>
+        <w:rPr>
+          <w:rFonts w:ascii="Times New Roman" w:hAnsi="Times New Roman"/>
+          <w:sz w:val="28"/>
+          <w:szCs w:val="28"/>
+        </w:rPr>
+        <w:t xml:space="preserve"> они</w:t>
+      </w:r>
+      <w:r>
+        <w:rPr>
+          <w:rFonts w:ascii="Times New Roman" w:hAnsi="Times New Roman"/>
+          <w:sz w:val="28"/>
+          <w:szCs w:val="28"/>
+        </w:rPr>
+        <w:t xml:space="preserve"> содержат данные </w:t>
+      </w:r>
+      <w:r>
+        <w:rPr>
+          <w:rFonts w:ascii="Times New Roman" w:hAnsi="Times New Roman"/>
+          <w:sz w:val="28"/>
+          <w:szCs w:val="28"/>
+        </w:rPr>
+        <w:t>сетевого уровня</w:t>
+      </w:r>
+      <w:r>
+        <w:rPr>
+          <w:rFonts w:ascii="Times New Roman" w:hAnsi="Times New Roman"/>
+          <w:sz w:val="28"/>
+          <w:szCs w:val="28"/>
+        </w:rPr>
+        <w:t xml:space="preserve"> (либо </w:t>
+      </w:r>
+      <w:r>
+        <w:rPr>
+          <w:rFonts w:ascii="Times New Roman" w:hAnsi="Times New Roman"/>
           <w:sz w:val="28"/>
           <w:szCs w:val="28"/>
           <w:lang w:val="en-US"/>
@@ -43042,7 +43882,6 @@
       <w:r>
         <w:rPr>
           <w:rFonts w:ascii="Times New Roman" w:hAnsi="Times New Roman"/>
-          <w:color w:val="FF0000"/>
           <w:sz w:val="28"/>
           <w:szCs w:val="28"/>
         </w:rPr>
@@ -43051,7 +43890,6 @@
       <w:r>
         <w:rPr>
           <w:rFonts w:ascii="Times New Roman" w:hAnsi="Times New Roman"/>
-          <w:color w:val="FF0000"/>
           <w:sz w:val="28"/>
           <w:szCs w:val="28"/>
           <w:lang w:val="en-US"/>
@@ -43061,16 +43899,46 @@
       <w:r>
         <w:rPr>
           <w:rFonts w:ascii="Times New Roman" w:hAnsi="Times New Roman"/>
-          <w:color w:val="FF0000"/>
-          <w:sz w:val="28"/>
-          <w:szCs w:val="28"/>
-        </w:rPr>
-        <w:t xml:space="preserve">), а также данные уровня ОС (например, сетевые журналы, журналы безопасности, системные вызовы ядра) , В первую очередь, данные атаки, поступающие в сетевой стек, и влияние этих пакетов на уровень ОС несли важную информацию. В результате предпочтительно, чтобы </w:t>
-      </w:r>
-      <w:r>
-        <w:rPr>
-          <w:rFonts w:ascii="Times New Roman" w:hAnsi="Times New Roman"/>
-          <w:color w:val="FF0000"/>
+          <w:sz w:val="28"/>
+          <w:szCs w:val="28"/>
+        </w:rPr>
+        <w:t>), а также данные уровня ОС (например, сетевые журналы, журналы безоп</w:t>
+      </w:r>
+      <w:r>
+        <w:rPr>
+          <w:rFonts w:ascii="Times New Roman" w:hAnsi="Times New Roman"/>
+          <w:sz w:val="28"/>
+          <w:szCs w:val="28"/>
+        </w:rPr>
+        <w:t>асности, системные вызовы ядра). В первую очередь, данные атак</w:t>
+      </w:r>
+      <w:r>
+        <w:rPr>
+          <w:rFonts w:ascii="Times New Roman" w:hAnsi="Times New Roman"/>
+          <w:sz w:val="28"/>
+          <w:szCs w:val="28"/>
+        </w:rPr>
+        <w:t xml:space="preserve">, поступающие в сетевой стек, и влияние этих пакетов на уровень ОС </w:t>
+      </w:r>
+      <w:r>
+        <w:rPr>
+          <w:rFonts w:ascii="Times New Roman" w:hAnsi="Times New Roman"/>
+          <w:sz w:val="28"/>
+          <w:szCs w:val="28"/>
+        </w:rPr>
+        <w:t>несли важную информацию. Как результат,</w:t>
+      </w:r>
+      <w:r>
+        <w:rPr>
+          <w:rFonts w:ascii="Times New Roman" w:hAnsi="Times New Roman"/>
+          <w:sz w:val="28"/>
+          <w:szCs w:val="28"/>
+        </w:rPr>
+        <w:t xml:space="preserve"> предпочтительно, чтобы </w:t>
+      </w:r>
+      <w:r>
+        <w:rPr>
+          <w:rFonts w:ascii="Times New Roman" w:hAnsi="Times New Roman"/>
           <w:sz w:val="28"/>
           <w:szCs w:val="28"/>
           <w:lang w:val="en-US"/>
@@ -43080,16 +43948,22 @@
       <w:r>
         <w:rPr>
           <w:rFonts w:ascii="Times New Roman" w:hAnsi="Times New Roman"/>
-          <w:color w:val="FF0000"/>
-          <w:sz w:val="28"/>
-          <w:szCs w:val="28"/>
-        </w:rPr>
-        <w:t xml:space="preserve"> могла получать данные сети и ядра. Если для </w:t>
-      </w:r>
-      <w:r>
-        <w:rPr>
-          <w:rFonts w:ascii="Times New Roman" w:hAnsi="Times New Roman"/>
-          <w:color w:val="FF0000"/>
+          <w:sz w:val="28"/>
+          <w:szCs w:val="28"/>
+        </w:rPr>
+        <w:t xml:space="preserve"> была способна</w:t>
+      </w:r>
+      <w:r>
+        <w:rPr>
+          <w:rFonts w:ascii="Times New Roman" w:hAnsi="Times New Roman"/>
+          <w:sz w:val="28"/>
+          <w:szCs w:val="28"/>
+        </w:rPr>
+        <w:t xml:space="preserve"> получать данные сети и ядра. Если для </w:t>
+      </w:r>
+      <w:r>
+        <w:rPr>
+          <w:rFonts w:ascii="Times New Roman" w:hAnsi="Times New Roman"/>
           <w:sz w:val="28"/>
           <w:szCs w:val="28"/>
           <w:lang w:val="en-US"/>
@@ -43099,7 +43973,6 @@
       <w:r>
         <w:rPr>
           <w:rFonts w:ascii="Times New Roman" w:hAnsi="Times New Roman"/>
-          <w:color w:val="FF0000"/>
           <w:sz w:val="28"/>
           <w:szCs w:val="28"/>
         </w:rPr>
@@ -43108,7 +43981,6 @@
       <w:r>
         <w:rPr>
           <w:rFonts w:ascii="Times New Roman" w:hAnsi="Times New Roman"/>
-          <w:color w:val="FF0000"/>
           <w:sz w:val="28"/>
           <w:szCs w:val="28"/>
           <w:lang w:val="en-US"/>
@@ -43118,16 +43990,62 @@
       <w:r>
         <w:rPr>
           <w:rFonts w:ascii="Times New Roman" w:hAnsi="Times New Roman"/>
-          <w:color w:val="FF0000"/>
-          <w:sz w:val="28"/>
-          <w:szCs w:val="28"/>
-        </w:rPr>
-        <w:t xml:space="preserve"> (гораздо проще для получения и обработки), эти данные должны быть дополнены данными сетевого уровня, такими как сетевые датчики, которые генерируют дополнительные функции пакетов или потоков. Если возможно, сетевые данные должны быть дополнены данными уровня ядра ОС. Как было обнаружено, несколько исследований приблизились к проблеме обнаружения вторжений путем изучения команд уровня ОС (то есть </w:t>
-      </w:r>
-      <w:r>
-        <w:rPr>
-          <w:rFonts w:ascii="Times New Roman" w:hAnsi="Times New Roman"/>
-          <w:color w:val="FF0000"/>
+          <w:sz w:val="28"/>
+          <w:szCs w:val="28"/>
+        </w:rPr>
+        <w:t xml:space="preserve"> (гораздо проще </w:t>
+      </w:r>
+      <w:r>
+        <w:rPr>
+          <w:rFonts w:ascii="Times New Roman" w:hAnsi="Times New Roman"/>
+          <w:sz w:val="28"/>
+          <w:szCs w:val="28"/>
+        </w:rPr>
+        <w:t>получить и обработать</w:t>
+      </w:r>
+      <w:r>
+        <w:rPr>
+          <w:rFonts w:ascii="Times New Roman" w:hAnsi="Times New Roman"/>
+          <w:sz w:val="28"/>
+          <w:szCs w:val="28"/>
+        </w:rPr>
+        <w:t xml:space="preserve">), эти данные должны быть дополнены данными сетевого уровня, такими как сетевые датчики, которые генерируют дополнительные </w:t>
+      </w:r>
+      <w:r>
+        <w:rPr>
+          <w:rFonts w:ascii="Times New Roman" w:hAnsi="Times New Roman"/>
+          <w:sz w:val="28"/>
+          <w:szCs w:val="28"/>
+        </w:rPr>
+        <w:t>признаки</w:t>
+      </w:r>
+      <w:r>
+        <w:rPr>
+          <w:rFonts w:ascii="Times New Roman" w:hAnsi="Times New Roman"/>
+          <w:sz w:val="28"/>
+          <w:szCs w:val="28"/>
+        </w:rPr>
+        <w:t xml:space="preserve"> пакетов или потоков. Если возможно, сетевые данные должны быть дополнены данными уровня ядра ОС. Как было обнаружено, несколько исследований приблизились к </w:t>
+      </w:r>
+      <w:r>
+        <w:rPr>
+          <w:rFonts w:ascii="Times New Roman" w:hAnsi="Times New Roman"/>
+          <w:sz w:val="28"/>
+          <w:szCs w:val="28"/>
+        </w:rPr>
+        <w:t>задаче</w:t>
+      </w:r>
+      <w:r>
+        <w:rPr>
+          <w:rFonts w:ascii="Times New Roman" w:hAnsi="Times New Roman"/>
+          <w:sz w:val="28"/>
+          <w:szCs w:val="28"/>
+        </w:rPr>
+        <w:t xml:space="preserve"> обнаружения вторжений путем изучения команд уровня ОС (то есть </w:t>
+      </w:r>
+      <w:r>
+        <w:rPr>
+          <w:rFonts w:ascii="Times New Roman" w:hAnsi="Times New Roman"/>
           <w:sz w:val="28"/>
           <w:szCs w:val="28"/>
           <w:lang w:val="en-US"/>
@@ -43137,13 +44055,13 @@
       <w:r>
         <w:rPr>
           <w:rFonts w:ascii="Times New Roman" w:hAnsi="Times New Roman"/>
-          <w:color w:val="FF0000"/>
           <w:sz w:val="28"/>
           <w:szCs w:val="28"/>
         </w:rPr>
         <w:t xml:space="preserve"> на основе хоста), а не сетевых пакетов.</w:t>
       </w:r>
     </w:p>
+    <w:bookmarkEnd w:id="0"/>
     <w:p>
       <w:pPr>
         <w:spacing w:line="360" w:lineRule="auto"/>
@@ -50025,7 +50943,6 @@
   <w:style w:type="character" w:default="1" w:styleId="a0">
     <w:name w:val="Default Paragraph Font"/>
     <w:uiPriority w:val="1"/>
-    <w:semiHidden/>
     <w:unhideWhenUsed/>
   </w:style>
   <w:style w:type="table" w:default="1" w:styleId="a1">
@@ -50462,7 +51379,7 @@
 </file>
 
 <file path=customXml/itemProps1.xml><?xml version="1.0" encoding="utf-8"?>
-<ds:datastoreItem xmlns:ds="http://schemas.openxmlformats.org/officeDocument/2006/customXml" ds:itemID="{D207D01F-AE8E-450F-AB08-F14E5828FC6F}">
+<ds:datastoreItem xmlns:ds="http://schemas.openxmlformats.org/officeDocument/2006/customXml" ds:itemID="{5BF11E4C-AC7C-4E8F-A098-0EBF59A9F20F}">
   <ds:schemaRefs>
     <ds:schemaRef ds:uri="http://schemas.openxmlformats.org/officeDocument/2006/bibliography"/>
   </ds:schemaRefs>

</xml_diff>

<commit_message>
export pdf to doc, add translate in doc_2016
</commit_message>
<xml_diff>
--- a/(Translation) (2016) A Survey of Data Mining and Machine Learning Methods for Cyber Security Intrusion Detection (Автосохраненный).docx
+++ b/(Translation) (2016) A Survey of Data Mining and Machine Learning Methods for Cyber Security Intrusion Detection (Автосохраненный).docx
@@ -6,11 +6,12 @@
       <w:pPr>
         <w:spacing w:line="360" w:lineRule="auto"/>
         <w:ind w:firstLine="567"/>
-        <w:jc w:val="both"/>
-        <w:rPr>
-          <w:rFonts w:ascii="Times New Roman" w:hAnsi="Times New Roman"/>
-          <w:b/>
-          <w:bCs/>
+        <w:jc w:val="center"/>
+        <w:rPr>
+          <w:rFonts w:ascii="Times New Roman" w:hAnsi="Times New Roman"/>
+          <w:b/>
+          <w:bCs/>
+          <w:iCs/>
           <w:color w:val="000000"/>
           <w:sz w:val="28"/>
           <w:szCs w:val="28"/>
@@ -21,24 +22,12 @@
           <w:rFonts w:ascii="Times New Roman" w:hAnsi="Times New Roman"/>
           <w:b/>
           <w:bCs/>
-          <w:i/>
           <w:iCs/>
           <w:color w:val="000000"/>
           <w:sz w:val="28"/>
           <w:szCs w:val="28"/>
         </w:rPr>
-        <w:t>Аннотация</w:t>
-      </w:r>
-      <w:r>
-        <w:rPr>
-          <w:rFonts w:ascii="Times New Roman" w:hAnsi="Times New Roman"/>
-          <w:b/>
-          <w:bCs/>
-          <w:color w:val="000000"/>
-          <w:sz w:val="28"/>
-          <w:szCs w:val="28"/>
-        </w:rPr>
-        <w:t xml:space="preserve">. В этой обзорной статье описывается специализированный обзор литературы по методам машинного обучения (ML) и интеллектуального анализа данных (DM) для кибер-аналитики в поддержку обнаружения вторжений. Предоставляются краткие описания каждого метода ML / DM. Основываясь на количестве цитат или актуальности возникающего метода, работы, представляющие каждый метод, были идентифицированы, прочитаны и обобщены. Поскольку данные так важны в подходах ML / DM, описаны некоторые известные наборы кибер-данных, используемые в ML / DM. Рассматривается сложность алгоритмов ML / DM, дается обсуждение проблем использования ML / DM для кибербезопасности и приводятся некоторые рекомендации о том, когда использовать данный метод. </w:t>
+        <w:t>Обзор методов машинного обучения и анализа данных для обнаружения вторжений в кибербезопасности</w:t>
       </w:r>
     </w:p>
     <w:p>
@@ -66,18 +55,62 @@
           <w:sz w:val="28"/>
           <w:szCs w:val="28"/>
         </w:rPr>
-        <w:t>Индексные термины</w:t>
-      </w:r>
-      <w:r>
-        <w:rPr>
-          <w:rFonts w:ascii="Times New Roman" w:hAnsi="Times New Roman"/>
-          <w:b/>
-          <w:bCs/>
-          <w:color w:val="000000"/>
-          <w:sz w:val="28"/>
-          <w:szCs w:val="28"/>
-        </w:rPr>
-        <w:t xml:space="preserve"> - кибер-аналитика, интеллектуальный анализ данных, машинное обучение.</w:t>
+        <w:t>Аннотация</w:t>
+      </w:r>
+      <w:r>
+        <w:rPr>
+          <w:rFonts w:ascii="Times New Roman" w:hAnsi="Times New Roman"/>
+          <w:b/>
+          <w:bCs/>
+          <w:color w:val="000000"/>
+          <w:sz w:val="28"/>
+          <w:szCs w:val="28"/>
+        </w:rPr>
+        <w:t xml:space="preserve">. В этой обзорной статье описывается специализированный обзор литературы по методам машинного обучения (ML) и интеллектуального анализа данных (DM) для кибер-аналитики </w:t>
+      </w:r>
+      <w:r>
+        <w:rPr>
+          <w:rFonts w:ascii="Times New Roman" w:hAnsi="Times New Roman"/>
+          <w:b/>
+          <w:bCs/>
+          <w:color w:val="000000"/>
+          <w:sz w:val="28"/>
+          <w:szCs w:val="28"/>
+        </w:rPr>
+        <w:t>для обеспечения</w:t>
+      </w:r>
+      <w:r>
+        <w:rPr>
+          <w:rFonts w:ascii="Times New Roman" w:hAnsi="Times New Roman"/>
+          <w:b/>
+          <w:bCs/>
+          <w:color w:val="000000"/>
+          <w:sz w:val="28"/>
+          <w:szCs w:val="28"/>
+        </w:rPr>
+        <w:t xml:space="preserve"> обнаружения вторжений. Предоставляются краткие описания каждого метода ML / DM. Основываясь на количестве цитат или актуальности возникающего метода, работы, представляющие каждый метод, были идентифицированы, прочитаны и обобщены. Поскольку данные так важны в подходах ML / DM, описаны некоторые известные наборы кибер-данных, используемые в ML / DM. Рассматривается сложность алгоритмов ML / DM, </w:t>
+      </w:r>
+      <w:r>
+        <w:rPr>
+          <w:rFonts w:ascii="Times New Roman" w:hAnsi="Times New Roman"/>
+          <w:b/>
+          <w:bCs/>
+          <w:color w:val="000000"/>
+          <w:sz w:val="28"/>
+          <w:szCs w:val="28"/>
+        </w:rPr>
+        <w:t>представлено</w:t>
+      </w:r>
+      <w:r>
+        <w:rPr>
+          <w:rFonts w:ascii="Times New Roman" w:hAnsi="Times New Roman"/>
+          <w:b/>
+          <w:bCs/>
+          <w:color w:val="000000"/>
+          <w:sz w:val="28"/>
+          <w:szCs w:val="28"/>
+        </w:rPr>
+        <w:t xml:space="preserve"> обсуждение проблем использования ML / DM для кибербезопасности и приводятся некоторые рекомендации о том, когда использовать данный метод. </w:t>
       </w:r>
     </w:p>
     <w:p>
@@ -87,6 +120,9 @@
         <w:jc w:val="both"/>
         <w:rPr>
           <w:rFonts w:ascii="Times New Roman" w:hAnsi="Times New Roman"/>
+          <w:b/>
+          <w:bCs/>
+          <w:color w:val="000000"/>
           <w:sz w:val="28"/>
           <w:szCs w:val="28"/>
         </w:rPr>
@@ -94,10 +130,26 @@
       <w:r>
         <w:rPr>
           <w:rFonts w:ascii="Times New Roman" w:hAnsi="Times New Roman"/>
-          <w:sz w:val="28"/>
-          <w:szCs w:val="28"/>
-        </w:rPr>
-        <w:t>Данная работа представляет результаты обзора литературы по методам машинного обучения и анализа данных в приложениях для кибербезопасности. Эти методы описаны как некоторые применения каждого метода к проблемам обнаружения вторжений. Обсуждается сложность различных алгоримтов, а работа предоставляет ряд сравнительных критериев этих методов и ряд рекомендаций для лучших методов, чтобы использовать их в зависимости от характеристик решаемой кибер проблемы.</w:t>
+          <w:b/>
+          <w:bCs/>
+          <w:i/>
+          <w:iCs/>
+          <w:color w:val="000000"/>
+          <w:sz w:val="28"/>
+          <w:szCs w:val="28"/>
+        </w:rPr>
+        <w:t>Индексные термины</w:t>
+      </w:r>
+      <w:r>
+        <w:rPr>
+          <w:rFonts w:ascii="Times New Roman" w:hAnsi="Times New Roman"/>
+          <w:b/>
+          <w:bCs/>
+          <w:color w:val="000000"/>
+          <w:sz w:val="28"/>
+          <w:szCs w:val="28"/>
+        </w:rPr>
+        <w:t xml:space="preserve"> - кибер-аналитика, интеллектуальный анализ данных, машинное обучение.</w:t>
       </w:r>
     </w:p>
     <w:p>
@@ -117,32 +169,71 @@
           <w:sz w:val="28"/>
           <w:szCs w:val="28"/>
         </w:rPr>
-        <w:t xml:space="preserve">Кибербезопасность - это ряд технологий и процессов, разработанных для защиты компьютеров, сетей программ и данных от атаки, несанкционированного доступа, изменения или разрушения. Системы кибербезопасности состоят из систем сетевой безопасности и систем компьютерной (доменной) безопасности. Каждая из них имеет, по крайней мере, файервол, антивирусное программное обеспечение и систему обнаружения вторжений. СОВ помогает, обнаруживать, определять и распознавать несанкционированное использование, дублирование, внесение изменений и уничтожение информационных систем </w:t>
-      </w:r>
-      <w:r>
-        <w:rPr>
-          <w:rFonts w:ascii="Times New Roman" w:hAnsi="Times New Roman"/>
-          <w:sz w:val="28"/>
-          <w:szCs w:val="28"/>
-        </w:rPr>
-        <w:t xml:space="preserve">[1]. </w:t>
-      </w:r>
-      <w:r>
-        <w:rPr>
-          <w:rFonts w:ascii="Times New Roman" w:hAnsi="Times New Roman"/>
-          <w:sz w:val="28"/>
-          <w:szCs w:val="28"/>
-        </w:rPr>
-        <w:t xml:space="preserve">Нарушения </w:t>
-      </w:r>
-      <w:r>
-        <w:rPr>
-          <w:rFonts w:ascii="Times New Roman" w:hAnsi="Times New Roman"/>
-          <w:sz w:val="28"/>
-          <w:szCs w:val="28"/>
-        </w:rPr>
-        <w:lastRenderedPageBreak/>
-        <w:t>безопасности включают в себя внешние вторжения (атаки извне организации) и внутренние вторжения (атаки изнутри организации).</w:t>
+        <w:t xml:space="preserve">Данная работа представляет результаты обзора литературы по методам машинного обучения и анализа данных в приложениях для кибербезопасности. Эти методы </w:t>
+      </w:r>
+      <w:r>
+        <w:rPr>
+          <w:rFonts w:ascii="Times New Roman" w:hAnsi="Times New Roman"/>
+          <w:sz w:val="28"/>
+          <w:szCs w:val="28"/>
+        </w:rPr>
+        <w:t>представлены, а так же несколько применений</w:t>
+      </w:r>
+      <w:r>
+        <w:rPr>
+          <w:rFonts w:ascii="Times New Roman" w:hAnsi="Times New Roman"/>
+          <w:sz w:val="28"/>
+          <w:szCs w:val="28"/>
+        </w:rPr>
+        <w:t xml:space="preserve"> каждого метода к </w:t>
+      </w:r>
+      <w:r>
+        <w:rPr>
+          <w:rFonts w:ascii="Times New Roman" w:hAnsi="Times New Roman"/>
+          <w:sz w:val="28"/>
+          <w:szCs w:val="28"/>
+        </w:rPr>
+        <w:t>задачам</w:t>
+      </w:r>
+      <w:r>
+        <w:rPr>
+          <w:rFonts w:ascii="Times New Roman" w:hAnsi="Times New Roman"/>
+          <w:sz w:val="28"/>
+          <w:szCs w:val="28"/>
+        </w:rPr>
+        <w:t xml:space="preserve"> обнаружения вторжений. Обсуждается сложность различных алгоримтов, а работа предоставляет ряд сравнительных критериев этих методов и ряд рекомендаций </w:t>
+      </w:r>
+      <w:r>
+        <w:rPr>
+          <w:rFonts w:ascii="Times New Roman" w:hAnsi="Times New Roman"/>
+          <w:sz w:val="28"/>
+          <w:szCs w:val="28"/>
+        </w:rPr>
+        <w:t>+по лучшим методоам,</w:t>
+      </w:r>
+      <w:r>
+        <w:rPr>
+          <w:rFonts w:ascii="Times New Roman" w:hAnsi="Times New Roman"/>
+          <w:sz w:val="28"/>
+          <w:szCs w:val="28"/>
+        </w:rPr>
+        <w:t xml:space="preserve"> чтобы использовать их в зависимости </w:t>
+      </w:r>
+      <w:r>
+        <w:rPr>
+          <w:rFonts w:ascii="Times New Roman" w:hAnsi="Times New Roman"/>
+          <w:sz w:val="28"/>
+          <w:szCs w:val="28"/>
+        </w:rPr>
+        <w:t>от характеристик решаемой кибер-</w:t>
+      </w:r>
+      <w:r>
+        <w:rPr>
+          <w:rFonts w:ascii="Times New Roman" w:hAnsi="Times New Roman"/>
+          <w:sz w:val="28"/>
+          <w:szCs w:val="28"/>
+        </w:rPr>
+        <w:t>проблемы.</w:t>
       </w:r>
     </w:p>
     <w:p>
@@ -162,43 +253,32 @@
           <w:sz w:val="28"/>
           <w:szCs w:val="28"/>
         </w:rPr>
-        <w:t xml:space="preserve">Существует три основных типа кибераналитики в поддержку СОВ: </w:t>
-      </w:r>
-      <w:r>
-        <w:rPr>
-          <w:rFonts w:ascii="Times New Roman" w:hAnsi="Times New Roman"/>
-          <w:b/>
-          <w:bCs/>
-          <w:sz w:val="28"/>
-          <w:szCs w:val="28"/>
-        </w:rPr>
-        <w:t>неправомерное использование</w:t>
-      </w:r>
-      <w:r>
-        <w:rPr>
-          <w:rFonts w:ascii="Times New Roman" w:hAnsi="Times New Roman"/>
-          <w:sz w:val="28"/>
-          <w:szCs w:val="28"/>
-        </w:rPr>
-        <w:t xml:space="preserve"> (иногда также называют сигнатурные), основанные на аномалиях и гибридные. </w:t>
-      </w:r>
-      <w:r>
-        <w:rPr>
-          <w:rFonts w:ascii="Times New Roman" w:hAnsi="Times New Roman"/>
-          <w:b/>
-          <w:bCs/>
-          <w:sz w:val="28"/>
-          <w:szCs w:val="28"/>
-        </w:rPr>
-        <w:t>Техники, основанные на неправомерном использовании</w:t>
-      </w:r>
-      <w:r>
-        <w:rPr>
-          <w:rFonts w:ascii="Times New Roman" w:hAnsi="Times New Roman"/>
-          <w:sz w:val="28"/>
-          <w:szCs w:val="28"/>
-        </w:rPr>
-        <w:t xml:space="preserve"> разрабатываются для обнаружения известных атак, используя сигнатуры этих атак. Они эффективны для обнаружения известных типов атак без генерации подавляющего количества ложных срабатываний. Они требуют частых ручных обновлений базы данных, содержащей правила и сигнатуры. Техники, основанные на неправомерном использовании, не могут обнаруживать новые атаки (уязвимости нулевого дня).</w:t>
+        <w:t xml:space="preserve">Кибербезопасность - это ряд технологий и процессов, разработанных для защиты компьютеров, сетей программ и данных от атаки, несанкционированного доступа, изменения или разрушения. Системы кибербезопасности состоят из систем сетевой безопасности и систем компьютерной (доменной) безопасности. Каждая из них имеет, по крайней мере, файервол, антивирусное программное обеспечение и систему обнаружения вторжений. СОВ помогает, обнаруживать, определять и распознавать несанкционированное использование, дублирование, </w:t>
+      </w:r>
+      <w:r>
+        <w:rPr>
+          <w:rFonts w:ascii="Times New Roman" w:hAnsi="Times New Roman"/>
+          <w:sz w:val="28"/>
+          <w:szCs w:val="28"/>
+        </w:rPr>
+        <w:lastRenderedPageBreak/>
+        <w:t xml:space="preserve">внесение изменений и уничтожение информационных систем </w:t>
+      </w:r>
+      <w:r>
+        <w:rPr>
+          <w:rFonts w:ascii="Times New Roman" w:hAnsi="Times New Roman"/>
+          <w:sz w:val="28"/>
+          <w:szCs w:val="28"/>
+        </w:rPr>
+        <w:t xml:space="preserve">[1]. </w:t>
+      </w:r>
+      <w:r>
+        <w:rPr>
+          <w:rFonts w:ascii="Times New Roman" w:hAnsi="Times New Roman"/>
+          <w:sz w:val="28"/>
+          <w:szCs w:val="28"/>
+        </w:rPr>
+        <w:t>Нарушения безопасности включают в себя внешние вторжения (атаки извне организации) и внутренние вторжения (атаки изнутри организации).</w:t>
       </w:r>
     </w:p>
     <w:p>
@@ -218,35 +298,43 @@
           <w:sz w:val="28"/>
           <w:szCs w:val="28"/>
         </w:rPr>
-        <w:t xml:space="preserve">Методы, основанные на аномалиях, моделируют нормальную сеть и поведение системы и распознают аномалии как отклонения от нормального поведения. Они привлекательны из-за их способности обнаруживать атаки нулевого дня. Другим преимуществом является то, что профили нормальной активности настраиваются для каждой системы, приложения или сети, </w:t>
-      </w:r>
-      <w:r>
-        <w:rPr>
-          <w:rFonts w:ascii="Times New Roman" w:hAnsi="Times New Roman"/>
-          <w:b/>
-          <w:bCs/>
-          <w:sz w:val="28"/>
-          <w:szCs w:val="28"/>
-        </w:rPr>
-        <w:t>тем самым затрудняя для злоумышленников узнавание того, какие виды деятельности они могут выполнять незамеченными.</w:t>
-      </w:r>
-      <w:r>
-        <w:rPr>
-          <w:rFonts w:ascii="Times New Roman" w:hAnsi="Times New Roman"/>
-          <w:sz w:val="28"/>
-          <w:szCs w:val="28"/>
-        </w:rPr>
-        <w:t xml:space="preserve"> Дополнительно, данные, на которых методы, основанные на аномалиях, срабатывают (новые атаки) могут быть использованы для определения сигнатур для детекторов неправомерного использования. </w:t>
-      </w:r>
-      <w:r>
-        <w:rPr>
-          <w:rFonts w:ascii="Times New Roman" w:hAnsi="Times New Roman"/>
-          <w:b/>
-          <w:bCs/>
-          <w:sz w:val="28"/>
-          <w:szCs w:val="28"/>
-        </w:rPr>
-        <w:t>Основным недостатком методов, основанных на аномалиях, является вероятность высокой частоты ложных срабатываний, потому что ранее неизвестные (но законные) поведения системы могут быть классифицированы как аномалии.</w:t>
+        <w:t xml:space="preserve">Существует три основных типа кибераналитики в поддержку СОВ: </w:t>
+      </w:r>
+      <w:r>
+        <w:rPr>
+          <w:rFonts w:ascii="Times New Roman" w:hAnsi="Times New Roman"/>
+          <w:b/>
+          <w:bCs/>
+          <w:sz w:val="28"/>
+          <w:szCs w:val="28"/>
+        </w:rPr>
+        <w:t>неправомерное использование</w:t>
+      </w:r>
+      <w:r>
+        <w:rPr>
+          <w:rFonts w:ascii="Times New Roman" w:hAnsi="Times New Roman"/>
+          <w:sz w:val="28"/>
+          <w:szCs w:val="28"/>
+        </w:rPr>
+        <w:t xml:space="preserve"> (иногда также называют сигнатурные), основанные на аномалиях и гибридные. </w:t>
+      </w:r>
+      <w:r>
+        <w:rPr>
+          <w:rFonts w:ascii="Times New Roman" w:hAnsi="Times New Roman"/>
+          <w:b/>
+          <w:bCs/>
+          <w:sz w:val="28"/>
+          <w:szCs w:val="28"/>
+        </w:rPr>
+        <w:t>Техники, основанные на неправомерном использовании</w:t>
+      </w:r>
+      <w:r>
+        <w:rPr>
+          <w:rFonts w:ascii="Times New Roman" w:hAnsi="Times New Roman"/>
+          <w:sz w:val="28"/>
+          <w:szCs w:val="28"/>
+        </w:rPr>
+        <w:t xml:space="preserve"> разрабатываются для обнаружения известных атак, используя сигнатуры этих атак. Они эффективны для обнаружения известных типов атак без генерации подавляющего количества ложных срабатываний. Они требуют частых ручных обновлений базы данных, содержащей правила и сигнатуры. Техники, основанные на неправомерном использовании, не могут обнаруживать новые атаки (уязвимости нулевого дня).</w:t>
       </w:r>
     </w:p>
     <w:p>
@@ -266,16 +354,75 @@
           <w:sz w:val="28"/>
           <w:szCs w:val="28"/>
         </w:rPr>
-        <w:t xml:space="preserve">Гибридные методы совмещают в себе обнаружение неправомерного использования и аномалии. Они служат для повышения уровня обнаружения известных вторжений и снижения вероятности ложных срабатываний для неизвестных атак. Углубленный обзор литературы не обнаружил многих чистых методов обнаружения аномалии; большинство методов были действительно </w:t>
-      </w:r>
-      <w:r>
-        <w:rPr>
-          <w:rFonts w:ascii="Times New Roman" w:hAnsi="Times New Roman"/>
-          <w:sz w:val="28"/>
-          <w:szCs w:val="28"/>
-        </w:rPr>
-        <w:lastRenderedPageBreak/>
-        <w:t>гибридными. Поэтому в описаниях методов машинного обучения и анализа данных методы обнаружения аномалий и гибридные методы описаны вместе.</w:t>
+        <w:t xml:space="preserve">Методы, основанные на аномалиях, моделируют нормальную сеть и поведение системы и распознают аномалии как отклонения от нормального поведения. Они привлекательны из-за их способности обнаруживать атаки нулевого дня. Другим преимуществом является то, что профили нормальной активности настраиваются для каждой системы, приложения или сети, </w:t>
+      </w:r>
+      <w:r>
+        <w:rPr>
+          <w:rFonts w:ascii="Times New Roman" w:hAnsi="Times New Roman"/>
+          <w:b/>
+          <w:bCs/>
+          <w:sz w:val="28"/>
+          <w:szCs w:val="28"/>
+        </w:rPr>
+        <w:t>тем самым затрудняя для злоумышленников</w:t>
+      </w:r>
+      <w:r>
+        <w:rPr>
+          <w:rFonts w:ascii="Times New Roman" w:hAnsi="Times New Roman"/>
+          <w:b/>
+          <w:bCs/>
+          <w:sz w:val="28"/>
+          <w:szCs w:val="28"/>
+        </w:rPr>
+        <w:t xml:space="preserve"> получение представения о том,</w:t>
+      </w:r>
+      <w:r>
+        <w:rPr>
+          <w:rFonts w:ascii="Times New Roman" w:hAnsi="Times New Roman"/>
+          <w:b/>
+          <w:bCs/>
+          <w:sz w:val="28"/>
+          <w:szCs w:val="28"/>
+        </w:rPr>
+        <w:t xml:space="preserve"> </w:t>
+      </w:r>
+      <w:r>
+        <w:rPr>
+          <w:rFonts w:ascii="Times New Roman" w:hAnsi="Times New Roman"/>
+          <w:b/>
+          <w:bCs/>
+          <w:sz w:val="28"/>
+          <w:szCs w:val="28"/>
+        </w:rPr>
+        <w:t>что они могут выполнять</w:t>
+      </w:r>
+      <w:r>
+        <w:rPr>
+          <w:rFonts w:ascii="Times New Roman" w:hAnsi="Times New Roman"/>
+          <w:b/>
+          <w:bCs/>
+          <w:sz w:val="28"/>
+          <w:szCs w:val="28"/>
+        </w:rPr>
+        <w:t xml:space="preserve"> незамеченными.</w:t>
+      </w:r>
+      <w:r>
+        <w:rPr>
+          <w:rFonts w:ascii="Times New Roman" w:hAnsi="Times New Roman"/>
+          <w:sz w:val="28"/>
+          <w:szCs w:val="28"/>
+        </w:rPr>
+        <w:t xml:space="preserve"> Дополнительно, данные, на которых методы, основанные на аномалиях, срабатывают (новые атаки) могут быть использованы для определения сигнатур для детекторов неправомерного использования. </w:t>
+      </w:r>
+      <w:r>
+        <w:rPr>
+          <w:rFonts w:ascii="Times New Roman" w:hAnsi="Times New Roman"/>
+          <w:b/>
+          <w:bCs/>
+          <w:sz w:val="28"/>
+          <w:szCs w:val="28"/>
+        </w:rPr>
+        <w:t>Основным недостатком методов, основанных на аномалиях, является вероятность высокой частоты ложных срабатываний, потому что ранее неизвестные (но законные) поведения системы могут быть классифицированы как аномалии.</w:t>
       </w:r>
     </w:p>
     <w:p>
@@ -295,91 +442,16 @@
           <w:sz w:val="28"/>
           <w:szCs w:val="28"/>
         </w:rPr>
-        <w:t xml:space="preserve">Другой раздел СОВ основан на том, где системы ищут </w:t>
-      </w:r>
-      <w:r>
-        <w:rPr>
-          <w:rFonts w:ascii="Times New Roman" w:hAnsi="Times New Roman"/>
-          <w:b/>
-          <w:bCs/>
-          <w:sz w:val="28"/>
-          <w:szCs w:val="28"/>
-        </w:rPr>
-        <w:t>поведение, похожее на вторжение</w:t>
-      </w:r>
-      <w:r>
-        <w:rPr>
-          <w:rFonts w:ascii="Times New Roman" w:hAnsi="Times New Roman"/>
-          <w:sz w:val="28"/>
-          <w:szCs w:val="28"/>
-        </w:rPr>
-        <w:t xml:space="preserve">: сеть или домен. СОВ, </w:t>
-      </w:r>
-      <w:r>
-        <w:rPr>
-          <w:rFonts w:ascii="Times New Roman" w:hAnsi="Times New Roman"/>
-          <w:b/>
-          <w:bCs/>
-          <w:sz w:val="28"/>
-          <w:szCs w:val="28"/>
-        </w:rPr>
-        <w:t>основанные</w:t>
-      </w:r>
-      <w:r>
-        <w:rPr>
-          <w:rFonts w:ascii="Times New Roman" w:hAnsi="Times New Roman"/>
-          <w:b/>
-          <w:bCs/>
-          <w:sz w:val="28"/>
-          <w:szCs w:val="28"/>
-        </w:rPr>
-        <w:t xml:space="preserve"> </w:t>
-      </w:r>
-      <w:r>
-        <w:rPr>
-          <w:rFonts w:ascii="Times New Roman" w:hAnsi="Times New Roman"/>
-          <w:b/>
-          <w:bCs/>
-          <w:sz w:val="28"/>
-          <w:szCs w:val="28"/>
-        </w:rPr>
-        <w:t>на поиске в сети</w:t>
-      </w:r>
-      <w:r>
-        <w:rPr>
-          <w:rFonts w:ascii="Times New Roman" w:hAnsi="Times New Roman"/>
-          <w:sz w:val="28"/>
-          <w:szCs w:val="28"/>
-        </w:rPr>
-        <w:t xml:space="preserve">, обнаруживают вторжения, </w:t>
-      </w:r>
-      <w:r>
-        <w:rPr>
-          <w:rFonts w:ascii="Times New Roman" w:hAnsi="Times New Roman"/>
-          <w:b/>
-          <w:bCs/>
-          <w:sz w:val="28"/>
-          <w:szCs w:val="28"/>
-        </w:rPr>
-        <w:t>исследуя трафик, проходящий через сетевые устройства.</w:t>
-      </w:r>
-      <w:r>
-        <w:rPr>
-          <w:rFonts w:ascii="Times New Roman" w:hAnsi="Times New Roman"/>
-          <w:sz w:val="28"/>
-          <w:szCs w:val="28"/>
-        </w:rPr>
-        <w:t xml:space="preserve"> СОВ, </w:t>
-      </w:r>
-      <w:r>
-        <w:rPr>
-          <w:rFonts w:ascii="Times New Roman" w:hAnsi="Times New Roman"/>
-          <w:b/>
-          <w:bCs/>
-          <w:sz w:val="28"/>
-          <w:szCs w:val="28"/>
-        </w:rPr>
-        <w:t>основанные на поиске в домене, контролируют процесс и действия файла, связанные с программной средой, связанной с конкретным доменом.</w:t>
+        <w:t xml:space="preserve">Гибридные методы совмещают в себе обнаружение неправомерного использования и аномалии. Они служат для повышения уровня обнаружения известных вторжений и снижения вероятности ложных срабатываний для неизвестных атак. Углубленный обзор литературы не обнаружил многих чистых методов обнаружения аномалии; большинство методов были действительно </w:t>
+      </w:r>
+      <w:r>
+        <w:rPr>
+          <w:rFonts w:ascii="Times New Roman" w:hAnsi="Times New Roman"/>
+          <w:sz w:val="28"/>
+          <w:szCs w:val="28"/>
+        </w:rPr>
+        <w:lastRenderedPageBreak/>
+        <w:t>гибридными. Поэтому в описаниях методов машинного обучения и анализа данных методы обнаружения аномалий и гибридные методы описаны вместе.</w:t>
       </w:r>
     </w:p>
     <w:p>
@@ -399,38 +471,69 @@
           <w:sz w:val="28"/>
           <w:szCs w:val="28"/>
         </w:rPr>
-        <w:t xml:space="preserve">Эта обзорная статься фокусируется на методах машинного обучения и анализе данных для кибербезопасности, </w:t>
-      </w:r>
-      <w:r>
-        <w:rPr>
-          <w:rFonts w:ascii="Times New Roman" w:hAnsi="Times New Roman"/>
-          <w:b/>
-          <w:bCs/>
-          <w:sz w:val="28"/>
-          <w:szCs w:val="28"/>
-        </w:rPr>
-        <w:t xml:space="preserve">акцентируяс на методах машинного обучения и анализа данных и их описаниях. Множество работ, описывающих эти методы, было опубликовано и включало некоторые обзоры. </w:t>
-      </w:r>
-      <w:r>
-        <w:rPr>
-          <w:rFonts w:ascii="Times New Roman" w:hAnsi="Times New Roman"/>
-          <w:sz w:val="28"/>
-          <w:szCs w:val="28"/>
-        </w:rPr>
-        <w:t xml:space="preserve">В отличие от предыдущих обзоров, основное внимание в нашей статье уделяется публикациям, которые соответствуют определенным критериям. Запросы </w:t>
-      </w:r>
-      <w:r>
-        <w:rPr>
-          <w:rFonts w:ascii="Times New Roman" w:hAnsi="Times New Roman"/>
-          <w:sz w:val="28"/>
-          <w:szCs w:val="28"/>
-          <w:lang w:val="en-US"/>
-        </w:rPr>
-        <w:t>Google</w:t>
-      </w:r>
-      <w:r>
-        <w:rPr>
-          <w:rFonts w:ascii="Times New Roman" w:hAnsi="Times New Roman"/>
+        <w:t xml:space="preserve">Другой раздел СОВ основан на том, где системы ищут </w:t>
+      </w:r>
+      <w:r>
+        <w:rPr>
+          <w:rFonts w:ascii="Times New Roman" w:hAnsi="Times New Roman"/>
+          <w:sz w:val="28"/>
+          <w:szCs w:val="28"/>
+        </w:rPr>
+        <w:t xml:space="preserve">модель </w:t>
+      </w:r>
+      <w:r>
+        <w:rPr>
+          <w:rFonts w:ascii="Times New Roman" w:hAnsi="Times New Roman"/>
+          <w:b/>
+          <w:bCs/>
+          <w:sz w:val="28"/>
+          <w:szCs w:val="28"/>
+        </w:rPr>
+        <w:t>пове</w:t>
+      </w:r>
+      <w:r>
+        <w:rPr>
+          <w:rFonts w:ascii="Times New Roman" w:hAnsi="Times New Roman"/>
+          <w:b/>
+          <w:bCs/>
+          <w:sz w:val="28"/>
+          <w:szCs w:val="28"/>
+        </w:rPr>
+        <w:t>дения, похожую</w:t>
+      </w:r>
+      <w:r>
+        <w:rPr>
+          <w:rFonts w:ascii="Times New Roman" w:hAnsi="Times New Roman"/>
+          <w:b/>
+          <w:bCs/>
+          <w:sz w:val="28"/>
+          <w:szCs w:val="28"/>
+        </w:rPr>
+        <w:t xml:space="preserve"> на вторжение</w:t>
+      </w:r>
+      <w:r>
+        <w:rPr>
+          <w:rFonts w:ascii="Times New Roman" w:hAnsi="Times New Roman"/>
+          <w:sz w:val="28"/>
+          <w:szCs w:val="28"/>
+        </w:rPr>
+        <w:t xml:space="preserve">: сеть или домен. СОВ, </w:t>
+      </w:r>
+      <w:r>
+        <w:rPr>
+          <w:rFonts w:ascii="Times New Roman" w:hAnsi="Times New Roman"/>
+          <w:b/>
+          <w:bCs/>
+          <w:sz w:val="28"/>
+          <w:szCs w:val="28"/>
+        </w:rPr>
+        <w:t>основанные</w:t>
+      </w:r>
+      <w:r>
+        <w:rPr>
+          <w:rFonts w:ascii="Times New Roman" w:hAnsi="Times New Roman"/>
+          <w:b/>
+          <w:bCs/>
           <w:sz w:val="28"/>
           <w:szCs w:val="28"/>
         </w:rPr>
@@ -439,37 +542,68 @@
       <w:r>
         <w:rPr>
           <w:rFonts w:ascii="Times New Roman" w:hAnsi="Times New Roman"/>
-          <w:sz w:val="28"/>
-          <w:szCs w:val="28"/>
-          <w:lang w:val="en-US"/>
-        </w:rPr>
-        <w:t>Scholar</w:t>
-      </w:r>
-      <w:r>
-        <w:rPr>
-          <w:rFonts w:ascii="Times New Roman" w:hAnsi="Times New Roman"/>
-          <w:sz w:val="28"/>
-          <w:szCs w:val="28"/>
-        </w:rPr>
-        <w:t xml:space="preserve"> </w:t>
-      </w:r>
-      <w:r>
-        <w:rPr>
-          <w:rFonts w:ascii="Times New Roman" w:hAnsi="Times New Roman"/>
-          <w:sz w:val="28"/>
-          <w:szCs w:val="28"/>
-        </w:rPr>
-        <w:t xml:space="preserve">выполнялись с использованием «машинного обучения» и кибер, а также с использованием «анализа данных» и кибер. Особый внимание было уделено высоко цитируемым статься, поскольку они описывали популярные методы. </w:t>
-      </w:r>
-      <w:r>
-        <w:rPr>
-          <w:rFonts w:ascii="Times New Roman" w:hAnsi="Times New Roman"/>
-          <w:b/>
-          <w:bCs/>
-          <w:sz w:val="28"/>
-          <w:szCs w:val="28"/>
-        </w:rPr>
-        <w:t>Однако, также было признано, что этот акцент может не учитывать значительные новые и появившиеся методы, поэтому некоторые из этих работ также были выбраны. В целом, статьи были отобраны таким образом, чтобы каждая из перечисленных категорий машинного обучения и анализа данных имели по меньшей мере одну и предпочтительно несколько представленных работ.</w:t>
+          <w:b/>
+          <w:bCs/>
+          <w:sz w:val="28"/>
+          <w:szCs w:val="28"/>
+        </w:rPr>
+        <w:t>на поиске в сети</w:t>
+      </w:r>
+      <w:r>
+        <w:rPr>
+          <w:rFonts w:ascii="Times New Roman" w:hAnsi="Times New Roman"/>
+          <w:sz w:val="28"/>
+          <w:szCs w:val="28"/>
+        </w:rPr>
+        <w:t xml:space="preserve">, обнаруживают вторжения, </w:t>
+      </w:r>
+      <w:r>
+        <w:rPr>
+          <w:rFonts w:ascii="Times New Roman" w:hAnsi="Times New Roman"/>
+          <w:b/>
+          <w:bCs/>
+          <w:sz w:val="28"/>
+          <w:szCs w:val="28"/>
+        </w:rPr>
+        <w:t>исследуя трафик, проходящий через сетевые устройства.</w:t>
+      </w:r>
+      <w:r>
+        <w:rPr>
+          <w:rFonts w:ascii="Times New Roman" w:hAnsi="Times New Roman"/>
+          <w:sz w:val="28"/>
+          <w:szCs w:val="28"/>
+        </w:rPr>
+        <w:t xml:space="preserve"> СОВ, </w:t>
+      </w:r>
+      <w:r>
+        <w:rPr>
+          <w:rFonts w:ascii="Times New Roman" w:hAnsi="Times New Roman"/>
+          <w:b/>
+          <w:bCs/>
+          <w:sz w:val="28"/>
+          <w:szCs w:val="28"/>
+        </w:rPr>
+        <w:t xml:space="preserve">основанные на поиске в домене, контролируют процесс и действия файла, связанные с программной средой, </w:t>
+      </w:r>
+      <w:r>
+        <w:rPr>
+          <w:rFonts w:ascii="Times New Roman" w:hAnsi="Times New Roman"/>
+          <w:b/>
+          <w:bCs/>
+          <w:sz w:val="28"/>
+          <w:szCs w:val="28"/>
+        </w:rPr>
+        <w:t>которая в свою очередь связана</w:t>
+      </w:r>
+      <w:r>
+        <w:rPr>
+          <w:rFonts w:ascii="Times New Roman" w:hAnsi="Times New Roman"/>
+          <w:b/>
+          <w:bCs/>
+          <w:sz w:val="28"/>
+          <w:szCs w:val="28"/>
+        </w:rPr>
+        <w:t xml:space="preserve"> с конкретным доменом.</w:t>
       </w:r>
     </w:p>
     <w:p>
@@ -489,17 +623,167 @@
           <w:sz w:val="28"/>
           <w:szCs w:val="28"/>
         </w:rPr>
-        <w:t xml:space="preserve">Эта статься предназначена для читателей, которые хотят начать исследование в области машинного обучения и анализа данных для обнаружения кибервторжений. </w:t>
-      </w:r>
-      <w:r>
-        <w:rPr>
-          <w:rFonts w:ascii="Times New Roman" w:hAnsi="Times New Roman"/>
-          <w:b/>
-          <w:bCs/>
-          <w:sz w:val="28"/>
-          <w:szCs w:val="28"/>
-        </w:rPr>
-        <w:t>Таким образом, большой акцент делается на подробное описание методов машинного обучения и анализа данных, и представлены ссылки на коснтруктивные работы для каждого метода машинного обучения и анализа данных. Несколько примеров представлены на тему того, как методы используются в кибербезопасности.</w:t>
+        <w:t xml:space="preserve">Эта обзорная статься фокусируется на методах машинного обучения и анализе данных для кибербезопасности, </w:t>
+      </w:r>
+      <w:r>
+        <w:rPr>
+          <w:rFonts w:ascii="Times New Roman" w:hAnsi="Times New Roman"/>
+          <w:b/>
+          <w:bCs/>
+          <w:sz w:val="28"/>
+          <w:szCs w:val="28"/>
+        </w:rPr>
+        <w:t>ориентирована на методы</w:t>
+      </w:r>
+      <w:r>
+        <w:rPr>
+          <w:rFonts w:ascii="Times New Roman" w:hAnsi="Times New Roman"/>
+          <w:b/>
+          <w:bCs/>
+          <w:sz w:val="28"/>
+          <w:szCs w:val="28"/>
+        </w:rPr>
+        <w:t xml:space="preserve"> машинного обучения и анализа данных и их описаниях. </w:t>
+      </w:r>
+      <w:r>
+        <w:rPr>
+          <w:rFonts w:ascii="Times New Roman" w:hAnsi="Times New Roman"/>
+          <w:b/>
+          <w:bCs/>
+          <w:sz w:val="28"/>
+          <w:szCs w:val="28"/>
+        </w:rPr>
+        <w:t>Было уже опубликовано м</w:t>
+      </w:r>
+      <w:r>
+        <w:rPr>
+          <w:rFonts w:ascii="Times New Roman" w:hAnsi="Times New Roman"/>
+          <w:b/>
+          <w:bCs/>
+          <w:sz w:val="28"/>
+          <w:szCs w:val="28"/>
+        </w:rPr>
+        <w:t>ножество работ, описывающих эти методы</w:t>
+      </w:r>
+      <w:r>
+        <w:rPr>
+          <w:rFonts w:ascii="Times New Roman" w:hAnsi="Times New Roman"/>
+          <w:b/>
+          <w:bCs/>
+          <w:sz w:val="28"/>
+          <w:szCs w:val="28"/>
+        </w:rPr>
+        <w:t>, а также</w:t>
+      </w:r>
+      <w:r>
+        <w:rPr>
+          <w:rFonts w:ascii="Times New Roman" w:hAnsi="Times New Roman"/>
+          <w:b/>
+          <w:bCs/>
+          <w:sz w:val="28"/>
+          <w:szCs w:val="28"/>
+        </w:rPr>
+        <w:t xml:space="preserve"> включало некоторые обзоры. </w:t>
+      </w:r>
+      <w:r>
+        <w:rPr>
+          <w:rFonts w:ascii="Times New Roman" w:hAnsi="Times New Roman"/>
+          <w:sz w:val="28"/>
+          <w:szCs w:val="28"/>
+        </w:rPr>
+        <w:t xml:space="preserve">В отличие от предыдущих обзоров, основное внимание в нашей статье уделяется публикациям, которые соответствуют определенным критериям. Запросы </w:t>
+      </w:r>
+      <w:r>
+        <w:rPr>
+          <w:rFonts w:ascii="Times New Roman" w:hAnsi="Times New Roman"/>
+          <w:sz w:val="28"/>
+          <w:szCs w:val="28"/>
+          <w:lang w:val="en-US"/>
+        </w:rPr>
+        <w:t>Google</w:t>
+      </w:r>
+      <w:r>
+        <w:rPr>
+          <w:rFonts w:ascii="Times New Roman" w:hAnsi="Times New Roman"/>
+          <w:sz w:val="28"/>
+          <w:szCs w:val="28"/>
+        </w:rPr>
+        <w:t xml:space="preserve"> </w:t>
+      </w:r>
+      <w:r>
+        <w:rPr>
+          <w:rFonts w:ascii="Times New Roman" w:hAnsi="Times New Roman"/>
+          <w:sz w:val="28"/>
+          <w:szCs w:val="28"/>
+          <w:lang w:val="en-US"/>
+        </w:rPr>
+        <w:t>Scholar</w:t>
+      </w:r>
+      <w:r>
+        <w:rPr>
+          <w:rFonts w:ascii="Times New Roman" w:hAnsi="Times New Roman"/>
+          <w:sz w:val="28"/>
+          <w:szCs w:val="28"/>
+        </w:rPr>
+        <w:t xml:space="preserve"> </w:t>
+      </w:r>
+      <w:r>
+        <w:rPr>
+          <w:rFonts w:ascii="Times New Roman" w:hAnsi="Times New Roman"/>
+          <w:sz w:val="28"/>
+          <w:szCs w:val="28"/>
+        </w:rPr>
+        <w:t xml:space="preserve">выполнялись с использованием «машинного обучения» и кибер, а также с использованием «анализа данных» и кибер. Особый внимание было уделено высоко цитируемым статься, поскольку они описывали популярные методы. </w:t>
+      </w:r>
+      <w:r>
+        <w:rPr>
+          <w:rFonts w:ascii="Times New Roman" w:hAnsi="Times New Roman"/>
+          <w:b/>
+          <w:bCs/>
+          <w:sz w:val="28"/>
+          <w:szCs w:val="28"/>
+        </w:rPr>
+        <w:t>Однако</w:t>
+      </w:r>
+      <w:r>
+        <w:rPr>
+          <w:rFonts w:ascii="Times New Roman" w:hAnsi="Times New Roman"/>
+          <w:b/>
+          <w:bCs/>
+          <w:sz w:val="28"/>
+          <w:szCs w:val="28"/>
+        </w:rPr>
+        <w:t>, также было признано, что эта задача может не учитывать важные</w:t>
+      </w:r>
+      <w:r>
+        <w:rPr>
+          <w:rFonts w:ascii="Times New Roman" w:hAnsi="Times New Roman"/>
+          <w:b/>
+          <w:bCs/>
+          <w:sz w:val="28"/>
+          <w:szCs w:val="28"/>
+        </w:rPr>
+        <w:t xml:space="preserve"> появившиеся методы, поэтому некоторые из этих работ также были выбраны. В целом, статьи были отобраны таким образом, чтобы каждая из перечисленных категорий машинного обучения и анализа да</w:t>
+      </w:r>
+      <w:r>
+        <w:rPr>
+          <w:rFonts w:ascii="Times New Roman" w:hAnsi="Times New Roman"/>
+          <w:b/>
+          <w:bCs/>
+          <w:sz w:val="28"/>
+          <w:szCs w:val="28"/>
+        </w:rPr>
+        <w:t xml:space="preserve">нных имели по меньшей мере одну, а лучше </w:t>
+      </w:r>
+      <w:r>
+        <w:rPr>
+          <w:rFonts w:ascii="Times New Roman" w:hAnsi="Times New Roman"/>
+          <w:b/>
+          <w:bCs/>
+          <w:sz w:val="28"/>
+          <w:szCs w:val="28"/>
+        </w:rPr>
+        <w:t>несколько представленных работ.</w:t>
       </w:r>
     </w:p>
     <w:p>
@@ -519,21 +803,33 @@
           <w:sz w:val="28"/>
           <w:szCs w:val="28"/>
         </w:rPr>
-        <w:lastRenderedPageBreak/>
-        <w:t xml:space="preserve">Эта работа не описывает все различные методы обнаружения сетевых аномалий, как это делает </w:t>
-      </w:r>
-      <w:r>
-        <w:rPr>
-          <w:rFonts w:ascii="Times New Roman" w:hAnsi="Times New Roman"/>
-          <w:sz w:val="28"/>
-          <w:szCs w:val="28"/>
-          <w:lang w:val="en-US"/>
-        </w:rPr>
-        <w:t>Bhuyan</w:t>
-      </w:r>
-      <w:r>
-        <w:rPr>
-          <w:rFonts w:ascii="Times New Roman" w:hAnsi="Times New Roman"/>
+        <w:t xml:space="preserve">Эта статься предназначена для читателей, которые хотят начать исследование в области машинного обучения и анализа данных для обнаружения кибервторжений. </w:t>
+      </w:r>
+      <w:r>
+        <w:rPr>
+          <w:rFonts w:ascii="Times New Roman" w:hAnsi="Times New Roman"/>
+          <w:b/>
+          <w:bCs/>
+          <w:sz w:val="28"/>
+          <w:szCs w:val="28"/>
+        </w:rPr>
+        <w:t xml:space="preserve">Таким образом, </w:t>
+      </w:r>
+      <w:r>
+        <w:rPr>
+          <w:rFonts w:ascii="Times New Roman" w:hAnsi="Times New Roman"/>
+          <w:b/>
+          <w:bCs/>
+          <w:sz w:val="28"/>
+          <w:szCs w:val="28"/>
+        </w:rPr>
+        <w:t>значительный</w:t>
+      </w:r>
+      <w:r>
+        <w:rPr>
+          <w:rFonts w:ascii="Times New Roman" w:hAnsi="Times New Roman"/>
+          <w:b/>
+          <w:bCs/>
           <w:sz w:val="28"/>
           <w:szCs w:val="28"/>
         </w:rPr>
@@ -542,34 +838,22 @@
       <w:r>
         <w:rPr>
           <w:rFonts w:ascii="Times New Roman" w:hAnsi="Times New Roman"/>
-          <w:sz w:val="28"/>
-          <w:szCs w:val="28"/>
-        </w:rPr>
-        <w:t xml:space="preserve">и другие </w:t>
-      </w:r>
-      <w:r>
-        <w:rPr>
-          <w:rFonts w:ascii="Times New Roman" w:hAnsi="Times New Roman"/>
-          <w:sz w:val="28"/>
-          <w:szCs w:val="28"/>
-        </w:rPr>
-        <w:t xml:space="preserve">[2]; </w:t>
-      </w:r>
-      <w:r>
-        <w:rPr>
-          <w:rFonts w:ascii="Times New Roman" w:hAnsi="Times New Roman"/>
-          <w:sz w:val="28"/>
-          <w:szCs w:val="28"/>
-        </w:rPr>
-        <w:t xml:space="preserve">вместо этого она концентрируется только на методах машинного обучения и анализа данных. Однако, в дополнение к обнаружению аномалий, изображены сигнатурные и гибирдные методы. Описания методов в данном обзоре являются более углубленным чем в </w:t>
-      </w:r>
-      <w:r>
-        <w:rPr>
-          <w:rFonts w:ascii="Times New Roman" w:hAnsi="Times New Roman"/>
-          <w:sz w:val="28"/>
-          <w:szCs w:val="28"/>
-        </w:rPr>
-        <w:t>[2].</w:t>
+          <w:b/>
+          <w:bCs/>
+          <w:sz w:val="28"/>
+          <w:szCs w:val="28"/>
+        </w:rPr>
+        <w:t>акцент</w:t>
+      </w:r>
+      <w:r>
+        <w:rPr>
+          <w:rFonts w:ascii="Times New Roman" w:hAnsi="Times New Roman"/>
+          <w:b/>
+          <w:bCs/>
+          <w:sz w:val="28"/>
+          <w:szCs w:val="28"/>
+        </w:rPr>
+        <w:t xml:space="preserve"> делается на подробное описание методов машинного обучения и анализа данных, и представлены ссылки на коснтруктивные работы для каждого метода машинного обучения и анализа данных. Несколько примеров представлены на тему того, как методы используются в кибербезопасности.</w:t>
       </w:r>
     </w:p>
     <w:p>
@@ -588,9 +872,18 @@
           <w:rFonts w:ascii="Times New Roman" w:hAnsi="Times New Roman"/>
           <w:sz w:val="28"/>
           <w:szCs w:val="28"/>
-          <w:lang w:val="en-US"/>
-        </w:rPr>
-        <w:t>Nguyen</w:t>
+        </w:rPr>
+        <w:lastRenderedPageBreak/>
+        <w:t xml:space="preserve">Эта работа не описывает все различные методы обнаружения сетевых аномалий, как это делает </w:t>
+      </w:r>
+      <w:r>
+        <w:rPr>
+          <w:rFonts w:ascii="Times New Roman" w:hAnsi="Times New Roman"/>
+          <w:sz w:val="28"/>
+          <w:szCs w:val="28"/>
+          <w:lang w:val="en-US"/>
+        </w:rPr>
+        <w:t>Bhuyan</w:t>
       </w:r>
       <w:r>
         <w:rPr>
@@ -614,92 +907,23 @@
           <w:sz w:val="28"/>
           <w:szCs w:val="28"/>
         </w:rPr>
-        <w:t xml:space="preserve">[3] </w:t>
-      </w:r>
-      <w:r>
-        <w:rPr>
-          <w:rFonts w:ascii="Times New Roman" w:hAnsi="Times New Roman"/>
-          <w:sz w:val="28"/>
-          <w:szCs w:val="28"/>
-        </w:rPr>
-        <w:t xml:space="preserve">описывают методы машинного обучения для классификации Интернет трафика. Методы, описанные в нем, зависят не от известных номеров портов, а от статистических характеристик трафика. Их обзор охватывает работы, опубликованные только с 2004 по 2007, когда наш обзор включает </w:t>
-      </w:r>
-      <w:r>
-        <w:rPr>
-          <w:rFonts w:ascii="Times New Roman" w:hAnsi="Times New Roman"/>
-          <w:b/>
-          <w:bCs/>
-          <w:sz w:val="28"/>
-          <w:szCs w:val="28"/>
-        </w:rPr>
-        <w:t>более новые работы</w:t>
-      </w:r>
-      <w:r>
-        <w:rPr>
-          <w:rFonts w:ascii="Times New Roman" w:hAnsi="Times New Roman"/>
-          <w:sz w:val="28"/>
-          <w:szCs w:val="28"/>
-        </w:rPr>
-        <w:t xml:space="preserve">. В отличие от работы </w:t>
-      </w:r>
-      <w:r>
-        <w:rPr>
-          <w:rFonts w:ascii="Times New Roman" w:hAnsi="Times New Roman"/>
-          <w:sz w:val="28"/>
-          <w:szCs w:val="28"/>
-          <w:lang w:val="en-US"/>
-        </w:rPr>
-        <w:t>Nguyen</w:t>
-      </w:r>
-      <w:r>
-        <w:rPr>
-          <w:rFonts w:ascii="Times New Roman" w:hAnsi="Times New Roman"/>
-          <w:sz w:val="28"/>
-          <w:szCs w:val="28"/>
-        </w:rPr>
-        <w:t xml:space="preserve"> </w:t>
-      </w:r>
-      <w:r>
-        <w:rPr>
-          <w:rFonts w:ascii="Times New Roman" w:hAnsi="Times New Roman"/>
-          <w:sz w:val="28"/>
-          <w:szCs w:val="28"/>
-        </w:rPr>
-        <w:t xml:space="preserve">и других </w:t>
-      </w:r>
-      <w:r>
-        <w:rPr>
-          <w:rFonts w:ascii="Times New Roman" w:hAnsi="Times New Roman"/>
-          <w:sz w:val="28"/>
-          <w:szCs w:val="28"/>
-        </w:rPr>
-        <w:t>[3]</w:t>
-      </w:r>
-      <w:r>
-        <w:rPr>
-          <w:rFonts w:ascii="Times New Roman" w:hAnsi="Times New Roman"/>
-          <w:sz w:val="28"/>
-          <w:szCs w:val="28"/>
-        </w:rPr>
-        <w:t xml:space="preserve">, эта статься представляет методы, которые работают на любом типе данных, </w:t>
-      </w:r>
-      <w:r>
-        <w:rPr>
-          <w:rFonts w:ascii="Times New Roman" w:hAnsi="Times New Roman"/>
-          <w:b/>
-          <w:bCs/>
-          <w:sz w:val="28"/>
-          <w:szCs w:val="28"/>
-        </w:rPr>
-        <w:t>а не только на потоках протокола Интернет</w:t>
-      </w:r>
-      <w:r>
-        <w:rPr>
-          <w:rFonts w:ascii="Times New Roman" w:hAnsi="Times New Roman"/>
-          <w:sz w:val="28"/>
-          <w:szCs w:val="28"/>
-        </w:rPr>
-        <w:t>.</w:t>
+        <w:t xml:space="preserve">[2]; </w:t>
+      </w:r>
+      <w:r>
+        <w:rPr>
+          <w:rFonts w:ascii="Times New Roman" w:hAnsi="Times New Roman"/>
+          <w:sz w:val="28"/>
+          <w:szCs w:val="28"/>
+        </w:rPr>
+        <w:t xml:space="preserve">вместо этого она концентрируется только на методах машинного обучения и анализа данных. Однако, в дополнение к обнаружению аномалий, изображены сигнатурные и гибирдные методы. Описания методов в данном обзоре являются более углубленным чем в </w:t>
+      </w:r>
+      <w:r>
+        <w:rPr>
+          <w:rFonts w:ascii="Times New Roman" w:hAnsi="Times New Roman"/>
+          <w:sz w:val="28"/>
+          <w:szCs w:val="28"/>
+        </w:rPr>
+        <w:t>[2].</w:t>
       </w:r>
     </w:p>
     <w:p>
@@ -720,7 +944,7 @@
           <w:szCs w:val="28"/>
           <w:lang w:val="en-US"/>
         </w:rPr>
-        <w:t>Teodoro</w:t>
+        <w:t>Nguyen</w:t>
       </w:r>
       <w:r>
         <w:rPr>
@@ -744,15 +968,92 @@
           <w:sz w:val="28"/>
           <w:szCs w:val="28"/>
         </w:rPr>
-        <w:t xml:space="preserve">[4] </w:t>
-      </w:r>
-      <w:r>
-        <w:rPr>
-          <w:rFonts w:ascii="Times New Roman" w:hAnsi="Times New Roman"/>
-          <w:sz w:val="28"/>
-          <w:szCs w:val="28"/>
-        </w:rPr>
-        <w:t xml:space="preserve">фокусируются на методах обнаружения сетевых аномалий. Авторы представляют статистические, основанные на знаниях и подходах в машинном обучении, но их исследование не представляет полный набор современных методов машинного обучения. В отличие от них, эта работа описывает не только обнаружение аномалий, но также и сигнатурные методы. Наша работа также включает в себя методы для распознавания типов атак (неправомерное использование) и для обнаружения атак (вторжение). Наконец, в нашей работе представлен полный и последний список методов машинного обучения и анализа данных, которые применяются для кибербезопасности. </w:t>
+        <w:t xml:space="preserve">[3] </w:t>
+      </w:r>
+      <w:r>
+        <w:rPr>
+          <w:rFonts w:ascii="Times New Roman" w:hAnsi="Times New Roman"/>
+          <w:sz w:val="28"/>
+          <w:szCs w:val="28"/>
+        </w:rPr>
+        <w:t xml:space="preserve">описывают методы машинного обучения для классификации Интернет трафика. Методы, описанные в нем, зависят не от известных номеров портов, а от статистических характеристик трафика. Их обзор охватывает работы, опубликованные только с 2004 по 2007, когда наш обзор включает </w:t>
+      </w:r>
+      <w:r>
+        <w:rPr>
+          <w:rFonts w:ascii="Times New Roman" w:hAnsi="Times New Roman"/>
+          <w:b/>
+          <w:bCs/>
+          <w:sz w:val="28"/>
+          <w:szCs w:val="28"/>
+        </w:rPr>
+        <w:t>более новые работы</w:t>
+      </w:r>
+      <w:r>
+        <w:rPr>
+          <w:rFonts w:ascii="Times New Roman" w:hAnsi="Times New Roman"/>
+          <w:sz w:val="28"/>
+          <w:szCs w:val="28"/>
+        </w:rPr>
+        <w:t xml:space="preserve">. В отличие от работы </w:t>
+      </w:r>
+      <w:r>
+        <w:rPr>
+          <w:rFonts w:ascii="Times New Roman" w:hAnsi="Times New Roman"/>
+          <w:sz w:val="28"/>
+          <w:szCs w:val="28"/>
+          <w:lang w:val="en-US"/>
+        </w:rPr>
+        <w:t>Nguyen</w:t>
+      </w:r>
+      <w:r>
+        <w:rPr>
+          <w:rFonts w:ascii="Times New Roman" w:hAnsi="Times New Roman"/>
+          <w:sz w:val="28"/>
+          <w:szCs w:val="28"/>
+        </w:rPr>
+        <w:t xml:space="preserve"> </w:t>
+      </w:r>
+      <w:r>
+        <w:rPr>
+          <w:rFonts w:ascii="Times New Roman" w:hAnsi="Times New Roman"/>
+          <w:sz w:val="28"/>
+          <w:szCs w:val="28"/>
+        </w:rPr>
+        <w:t xml:space="preserve">и других </w:t>
+      </w:r>
+      <w:r>
+        <w:rPr>
+          <w:rFonts w:ascii="Times New Roman" w:hAnsi="Times New Roman"/>
+          <w:sz w:val="28"/>
+          <w:szCs w:val="28"/>
+        </w:rPr>
+        <w:t>[3]</w:t>
+      </w:r>
+      <w:r>
+        <w:rPr>
+          <w:rFonts w:ascii="Times New Roman" w:hAnsi="Times New Roman"/>
+          <w:sz w:val="28"/>
+          <w:szCs w:val="28"/>
+        </w:rPr>
+        <w:t xml:space="preserve">, эта статься представляет методы, которые работают на любом типе данных, </w:t>
+      </w:r>
+      <w:r>
+        <w:rPr>
+          <w:rFonts w:ascii="Times New Roman" w:hAnsi="Times New Roman"/>
+          <w:b/>
+          <w:bCs/>
+          <w:sz w:val="28"/>
+          <w:szCs w:val="28"/>
+        </w:rPr>
+        <w:t>а не только на потоках протокола Интернет</w:t>
+      </w:r>
+      <w:r>
+        <w:rPr>
+          <w:rFonts w:ascii="Times New Roman" w:hAnsi="Times New Roman"/>
+          <w:sz w:val="28"/>
+          <w:szCs w:val="28"/>
+        </w:rPr>
+        <w:t>.</w:t>
       </w:r>
     </w:p>
     <w:p>
@@ -773,7 +1074,7 @@
           <w:szCs w:val="28"/>
           <w:lang w:val="en-US"/>
         </w:rPr>
-        <w:t>Sperotto</w:t>
+        <w:t>Teodoro</w:t>
       </w:r>
       <w:r>
         <w:rPr>
@@ -797,31 +1098,15 @@
           <w:sz w:val="28"/>
           <w:szCs w:val="28"/>
         </w:rPr>
-        <w:t xml:space="preserve">[5] </w:t>
-      </w:r>
-      <w:r>
-        <w:rPr>
-          <w:rFonts w:ascii="Times New Roman" w:hAnsi="Times New Roman"/>
-          <w:sz w:val="28"/>
-          <w:szCs w:val="28"/>
-        </w:rPr>
-        <w:t>фокусируются на данных сетевого потока и  указывают на то, что обработка пакетов может быть невозможна на скорости потоковой передачи из-за количества трафика.</w:t>
-      </w:r>
-      <w:r>
-        <w:rPr>
-          <w:rFonts w:ascii="Times New Roman" w:hAnsi="Times New Roman"/>
-          <w:sz w:val="28"/>
-          <w:szCs w:val="28"/>
-        </w:rPr>
-        <w:t xml:space="preserve"> </w:t>
-      </w:r>
-      <w:r>
-        <w:rPr>
-          <w:rFonts w:ascii="Times New Roman" w:hAnsi="Times New Roman"/>
-          <w:sz w:val="28"/>
-          <w:szCs w:val="28"/>
-        </w:rPr>
-        <w:t>Они описывают широкий набор методов для обнаружения аномального трафика (возможная атака) и сигнатур. Однако, в отличие от нашей работы, они не включают объяснений технический деталей отдельных методов.</w:t>
+        <w:t xml:space="preserve">[4] </w:t>
+      </w:r>
+      <w:r>
+        <w:rPr>
+          <w:rFonts w:ascii="Times New Roman" w:hAnsi="Times New Roman"/>
+          <w:sz w:val="28"/>
+          <w:szCs w:val="28"/>
+        </w:rPr>
+        <w:t xml:space="preserve">фокусируются на методах обнаружения сетевых аномалий. Авторы представляют статистические, основанные на знаниях и подходах в машинном обучении, но их исследование не представляет полный набор современных методов машинного обучения. В отличие от них, эта работа описывает не только обнаружение аномалий, но также и сигнатурные методы. Наша работа также включает в себя методы для распознавания типов атак (неправомерное использование) и для обнаружения атак (вторжение). Наконец, в нашей работе представлен полный и последний список методов машинного обучения и анализа данных, которые применяются для кибербезопасности. </w:t>
       </w:r>
     </w:p>
     <w:p>
@@ -842,7 +1127,7 @@
           <w:szCs w:val="28"/>
           <w:lang w:val="en-US"/>
         </w:rPr>
-        <w:t>Wu</w:t>
+        <w:t>Sperotto</w:t>
       </w:r>
       <w:r>
         <w:rPr>
@@ -858,68 +1143,39 @@
           <w:sz w:val="28"/>
           <w:szCs w:val="28"/>
         </w:rPr>
-        <w:t xml:space="preserve">и его коллеги </w:t>
-      </w:r>
-      <w:r>
-        <w:rPr>
-          <w:rFonts w:ascii="Times New Roman" w:hAnsi="Times New Roman"/>
-          <w:sz w:val="28"/>
-          <w:szCs w:val="28"/>
-        </w:rPr>
-        <w:t xml:space="preserve">[6] </w:t>
-      </w:r>
-      <w:r>
-        <w:rPr>
-          <w:rFonts w:ascii="Times New Roman" w:hAnsi="Times New Roman"/>
-          <w:sz w:val="28"/>
-          <w:szCs w:val="28"/>
-        </w:rPr>
-        <w:t xml:space="preserve">уделяют основное внимание методам вычислительного интеллекта и </w:t>
-      </w:r>
-      <w:r>
-        <w:rPr>
-          <w:rFonts w:ascii="Times New Roman" w:hAnsi="Times New Roman"/>
-          <w:b/>
-          <w:bCs/>
-          <w:sz w:val="28"/>
-          <w:szCs w:val="28"/>
-        </w:rPr>
-        <w:t>их применениям  к обнаружению вторжений</w:t>
-      </w:r>
-      <w:r>
-        <w:rPr>
-          <w:rFonts w:ascii="Times New Roman" w:hAnsi="Times New Roman"/>
-          <w:sz w:val="28"/>
-          <w:szCs w:val="28"/>
-        </w:rPr>
-        <w:t xml:space="preserve">. Такие методы, как искусственные нейронные сети (ИНС), нечеткие системы, эволюционные </w:t>
-      </w:r>
-      <w:r>
-        <w:rPr>
-          <w:rFonts w:ascii="Times New Roman" w:hAnsi="Times New Roman"/>
-          <w:sz w:val="28"/>
-          <w:szCs w:val="28"/>
-        </w:rPr>
-        <w:lastRenderedPageBreak/>
-        <w:t>вычисления, искусственные иммунные системы и роевой интеллект, описаны очень подробно. Поскольку описываются только методы вычислительного интеллекта, основные методы машинного обучения и анализа данных, такие как кластеризация, деревья решений и анализ правил (</w:t>
-      </w:r>
-      <w:r>
-        <w:rPr>
-          <w:rFonts w:ascii="Times New Roman" w:hAnsi="Times New Roman"/>
-          <w:b/>
-          <w:bCs/>
-          <w:sz w:val="28"/>
-          <w:szCs w:val="28"/>
-        </w:rPr>
-        <w:t>которые не рассматриваются в данной работе</w:t>
-      </w:r>
-      <w:r>
-        <w:rPr>
-          <w:rFonts w:ascii="Times New Roman" w:hAnsi="Times New Roman"/>
-          <w:sz w:val="28"/>
-          <w:szCs w:val="28"/>
-        </w:rPr>
-        <w:t>) не включены.</w:t>
+        <w:t xml:space="preserve">и другие </w:t>
+      </w:r>
+      <w:r>
+        <w:rPr>
+          <w:rFonts w:ascii="Times New Roman" w:hAnsi="Times New Roman"/>
+          <w:sz w:val="28"/>
+          <w:szCs w:val="28"/>
+        </w:rPr>
+        <w:t xml:space="preserve">[5] </w:t>
+      </w:r>
+      <w:r>
+        <w:rPr>
+          <w:rFonts w:ascii="Times New Roman" w:hAnsi="Times New Roman"/>
+          <w:sz w:val="28"/>
+          <w:szCs w:val="28"/>
+        </w:rPr>
+        <w:t>фокусируются на данных сетевого потока и  указывают на то, что обработка пакетов может быть невозможна на скорости потоковой передачи из-за количества трафика.</w:t>
+      </w:r>
+      <w:r>
+        <w:rPr>
+          <w:rFonts w:ascii="Times New Roman" w:hAnsi="Times New Roman"/>
+          <w:sz w:val="28"/>
+          <w:szCs w:val="28"/>
+        </w:rPr>
+        <w:t xml:space="preserve"> </w:t>
+      </w:r>
+      <w:r>
+        <w:rPr>
+          <w:rFonts w:ascii="Times New Roman" w:hAnsi="Times New Roman"/>
+          <w:sz w:val="28"/>
+          <w:szCs w:val="28"/>
+        </w:rPr>
+        <w:t>Они описывают широкий набор методов для обнаружения аномального трафика (возможная атака) и сигнатур. Однако, в отличие от нашей работы, они не включают объяснений технический деталей отдельных методов.</w:t>
       </w:r>
     </w:p>
     <w:p>
@@ -938,53 +1194,13 @@
           <w:rFonts w:ascii="Times New Roman" w:hAnsi="Times New Roman"/>
           <w:sz w:val="28"/>
           <w:szCs w:val="28"/>
-        </w:rPr>
-        <w:t xml:space="preserve">В данной статье основное внимание уделяется обнаружения кибервторжений, применительно к проводным сетям. В проводной сети, </w:t>
-      </w:r>
-      <w:r>
-        <w:rPr>
-          <w:rFonts w:ascii="Times New Roman" w:hAnsi="Times New Roman"/>
-          <w:b/>
-          <w:bCs/>
-          <w:sz w:val="28"/>
-          <w:szCs w:val="28"/>
-        </w:rPr>
-        <w:t>злоумышленник</w:t>
-      </w:r>
-      <w:r>
-        <w:rPr>
-          <w:rFonts w:ascii="Times New Roman" w:hAnsi="Times New Roman"/>
-          <w:sz w:val="28"/>
-          <w:szCs w:val="28"/>
-        </w:rPr>
-        <w:t xml:space="preserve"> должен пройти через несколько уровней защиты в брэндмауэрах и операционных системах или получить физический доступ к сети. Однако, беспроводная сеть может быть нацелена на любой узел, поэтому она, естественно, более уязвима к вредоносным атакам, чем проводная сеть. Методы машинного обучения и анализа данных, описанные в этой работе, полностью применимы к проблема обнаружения вторжений и неправомерного использования как в проводных, так и беспроводных сетях. Читатель, </w:t>
-      </w:r>
-      <w:r>
-        <w:rPr>
-          <w:rFonts w:ascii="Times New Roman" w:hAnsi="Times New Roman"/>
-          <w:b/>
-          <w:bCs/>
-          <w:sz w:val="28"/>
-          <w:szCs w:val="28"/>
-        </w:rPr>
-        <w:t xml:space="preserve">желающий перспективы, ориентированной только на защиту беспроводной сети, может обратиться к таким работам как </w:t>
-      </w:r>
-      <w:r>
-        <w:rPr>
-          <w:rFonts w:ascii="Times New Roman" w:hAnsi="Times New Roman"/>
-          <w:b/>
-          <w:bCs/>
-          <w:sz w:val="28"/>
-          <w:szCs w:val="28"/>
-          <w:lang w:val="en-US"/>
-        </w:rPr>
-        <w:t>Zhang</w:t>
-      </w:r>
-      <w:r>
-        <w:rPr>
-          <w:rFonts w:ascii="Times New Roman" w:hAnsi="Times New Roman"/>
-          <w:b/>
-          <w:bCs/>
+          <w:lang w:val="en-US"/>
+        </w:rPr>
+        <w:t>Wu</w:t>
+      </w:r>
+      <w:r>
+        <w:rPr>
+          <w:rFonts w:ascii="Times New Roman" w:hAnsi="Times New Roman"/>
           <w:sz w:val="28"/>
           <w:szCs w:val="28"/>
         </w:rPr>
@@ -993,32 +1209,71 @@
       <w:r>
         <w:rPr>
           <w:rFonts w:ascii="Times New Roman" w:hAnsi="Times New Roman"/>
-          <w:b/>
-          <w:bCs/>
-          <w:sz w:val="28"/>
-          <w:szCs w:val="28"/>
-        </w:rPr>
-        <w:t xml:space="preserve">и другие </w:t>
-      </w:r>
-      <w:r>
-        <w:rPr>
-          <w:rFonts w:ascii="Times New Roman" w:hAnsi="Times New Roman"/>
-          <w:b/>
-          <w:bCs/>
-          <w:sz w:val="28"/>
-          <w:szCs w:val="28"/>
-        </w:rPr>
-        <w:t xml:space="preserve">[7], </w:t>
-      </w:r>
-      <w:r>
-        <w:rPr>
-          <w:rFonts w:ascii="Times New Roman" w:hAnsi="Times New Roman"/>
-          <w:b/>
-          <w:bCs/>
-          <w:sz w:val="28"/>
-          <w:szCs w:val="28"/>
-        </w:rPr>
-        <w:t>в которой основное внимание уделяется динамическому изменению топологии сети, алгоритмам маршрутизации, децентрализованному управлению и т.д.</w:t>
+          <w:sz w:val="28"/>
+          <w:szCs w:val="28"/>
+        </w:rPr>
+        <w:t xml:space="preserve">и его коллеги </w:t>
+      </w:r>
+      <w:r>
+        <w:rPr>
+          <w:rFonts w:ascii="Times New Roman" w:hAnsi="Times New Roman"/>
+          <w:sz w:val="28"/>
+          <w:szCs w:val="28"/>
+        </w:rPr>
+        <w:t xml:space="preserve">[6] </w:t>
+      </w:r>
+      <w:r>
+        <w:rPr>
+          <w:rFonts w:ascii="Times New Roman" w:hAnsi="Times New Roman"/>
+          <w:sz w:val="28"/>
+          <w:szCs w:val="28"/>
+        </w:rPr>
+        <w:t xml:space="preserve">уделяют основное внимание методам вычислительного интеллекта и </w:t>
+      </w:r>
+      <w:r>
+        <w:rPr>
+          <w:rFonts w:ascii="Times New Roman" w:hAnsi="Times New Roman"/>
+          <w:b/>
+          <w:bCs/>
+          <w:sz w:val="28"/>
+          <w:szCs w:val="28"/>
+        </w:rPr>
+        <w:t>их применениям  к обнаружению вторжений</w:t>
+      </w:r>
+      <w:r>
+        <w:rPr>
+          <w:rFonts w:ascii="Times New Roman" w:hAnsi="Times New Roman"/>
+          <w:sz w:val="28"/>
+          <w:szCs w:val="28"/>
+        </w:rPr>
+        <w:t xml:space="preserve">. Такие методы, как искусственные нейронные сети (ИНС), нечеткие системы, эволюционные </w:t>
+      </w:r>
+      <w:r>
+        <w:rPr>
+          <w:rFonts w:ascii="Times New Roman" w:hAnsi="Times New Roman"/>
+          <w:sz w:val="28"/>
+          <w:szCs w:val="28"/>
+        </w:rPr>
+        <w:lastRenderedPageBreak/>
+        <w:t>вычисления, искусственные иммунные системы и роевой интеллект, описаны очень подробно. Поскольку описываются только методы вычислительного интеллекта, основные методы машинного обучения и анализа данных, такие как кластеризация, деревья решений и анализ правил (</w:t>
+      </w:r>
+      <w:r>
+        <w:rPr>
+          <w:rFonts w:ascii="Times New Roman" w:hAnsi="Times New Roman"/>
+          <w:b/>
+          <w:bCs/>
+          <w:sz w:val="28"/>
+          <w:szCs w:val="28"/>
+        </w:rPr>
+        <w:t>которые не рассматриваются в данной работе</w:t>
+      </w:r>
+      <w:r>
+        <w:rPr>
+          <w:rFonts w:ascii="Times New Roman" w:hAnsi="Times New Roman"/>
+          <w:sz w:val="28"/>
+          <w:szCs w:val="28"/>
+        </w:rPr>
+        <w:t>) не включены.</w:t>
       </w:r>
     </w:p>
     <w:p>
@@ -1038,6 +1293,135 @@
           <w:sz w:val="28"/>
           <w:szCs w:val="28"/>
         </w:rPr>
+        <w:t xml:space="preserve">В данной статье основное внимание уделяется обнаружения кибервторжений, применительно к проводным сетям. В проводной сети, </w:t>
+      </w:r>
+      <w:r>
+        <w:rPr>
+          <w:rFonts w:ascii="Times New Roman" w:hAnsi="Times New Roman"/>
+          <w:b/>
+          <w:bCs/>
+          <w:sz w:val="28"/>
+          <w:szCs w:val="28"/>
+        </w:rPr>
+        <w:t>злоумышленник</w:t>
+      </w:r>
+      <w:r>
+        <w:rPr>
+          <w:rFonts w:ascii="Times New Roman" w:hAnsi="Times New Roman"/>
+          <w:sz w:val="28"/>
+          <w:szCs w:val="28"/>
+        </w:rPr>
+        <w:t xml:space="preserve"> должен пройти через несколько уровней защиты в брэндмауэрах и операционных системах или получить физический доступ к сети. Однако, беспроводная сеть может быть нацелена на любой узел, поэтому она, естественно, более уязвима к вредоносным атакам, чем проводная сеть. Методы машинного обучения и анализа данных, описанные в этой работе, полностью применимы к проблема обнаружения вторжений и неправомерного использования как в проводных, так и беспроводных сетях. Читатель, </w:t>
+      </w:r>
+      <w:r>
+        <w:rPr>
+          <w:rFonts w:ascii="Times New Roman" w:hAnsi="Times New Roman"/>
+          <w:b/>
+          <w:bCs/>
+          <w:sz w:val="28"/>
+          <w:szCs w:val="28"/>
+        </w:rPr>
+        <w:t>которому необхдима</w:t>
+      </w:r>
+      <w:r>
+        <w:rPr>
+          <w:rFonts w:ascii="Times New Roman" w:hAnsi="Times New Roman"/>
+          <w:b/>
+          <w:bCs/>
+          <w:sz w:val="28"/>
+          <w:szCs w:val="28"/>
+        </w:rPr>
+        <w:t xml:space="preserve"> только </w:t>
+      </w:r>
+      <w:r>
+        <w:rPr>
+          <w:rFonts w:ascii="Times New Roman" w:hAnsi="Times New Roman"/>
+          <w:b/>
+          <w:bCs/>
+          <w:sz w:val="28"/>
+          <w:szCs w:val="28"/>
+        </w:rPr>
+        <w:t>защита</w:t>
+      </w:r>
+      <w:r>
+        <w:rPr>
+          <w:rFonts w:ascii="Times New Roman" w:hAnsi="Times New Roman"/>
+          <w:b/>
+          <w:bCs/>
+          <w:sz w:val="28"/>
+          <w:szCs w:val="28"/>
+        </w:rPr>
+        <w:t xml:space="preserve"> беспроводной сети, может обратиться к таким работам как </w:t>
+      </w:r>
+      <w:r>
+        <w:rPr>
+          <w:rFonts w:ascii="Times New Roman" w:hAnsi="Times New Roman"/>
+          <w:b/>
+          <w:bCs/>
+          <w:sz w:val="28"/>
+          <w:szCs w:val="28"/>
+          <w:lang w:val="en-US"/>
+        </w:rPr>
+        <w:t>Zhang</w:t>
+      </w:r>
+      <w:r>
+        <w:rPr>
+          <w:rFonts w:ascii="Times New Roman" w:hAnsi="Times New Roman"/>
+          <w:b/>
+          <w:bCs/>
+          <w:sz w:val="28"/>
+          <w:szCs w:val="28"/>
+        </w:rPr>
+        <w:t xml:space="preserve"> </w:t>
+      </w:r>
+      <w:r>
+        <w:rPr>
+          <w:rFonts w:ascii="Times New Roman" w:hAnsi="Times New Roman"/>
+          <w:b/>
+          <w:bCs/>
+          <w:sz w:val="28"/>
+          <w:szCs w:val="28"/>
+        </w:rPr>
+        <w:t xml:space="preserve">и другие </w:t>
+      </w:r>
+      <w:r>
+        <w:rPr>
+          <w:rFonts w:ascii="Times New Roman" w:hAnsi="Times New Roman"/>
+          <w:b/>
+          <w:bCs/>
+          <w:sz w:val="28"/>
+          <w:szCs w:val="28"/>
+        </w:rPr>
+        <w:t xml:space="preserve">[7], </w:t>
+      </w:r>
+      <w:r>
+        <w:rPr>
+          <w:rFonts w:ascii="Times New Roman" w:hAnsi="Times New Roman"/>
+          <w:b/>
+          <w:bCs/>
+          <w:sz w:val="28"/>
+          <w:szCs w:val="28"/>
+        </w:rPr>
+        <w:t>в которой основное внимание уделяется динамическому изменению топологии сети, алгоритмам маршрутизации, децентрализованному управлению и т.д.</w:t>
+      </w:r>
+    </w:p>
+    <w:p>
+      <w:pPr>
+        <w:spacing w:line="360" w:lineRule="auto"/>
+        <w:ind w:firstLine="567"/>
+        <w:jc w:val="both"/>
+        <w:rPr>
+          <w:rFonts w:ascii="Times New Roman" w:hAnsi="Times New Roman"/>
+          <w:sz w:val="28"/>
+          <w:szCs w:val="28"/>
+        </w:rPr>
+      </w:pPr>
+      <w:r>
+        <w:rPr>
+          <w:rFonts w:ascii="Times New Roman" w:hAnsi="Times New Roman"/>
+          <w:sz w:val="28"/>
+          <w:szCs w:val="28"/>
+        </w:rPr>
         <w:t xml:space="preserve">Остальная часть этой работы организована следующим образом: секция </w:t>
       </w:r>
       <w:r>
@@ -1236,15 +1620,67 @@
           <w:sz w:val="28"/>
           <w:szCs w:val="28"/>
         </w:rPr>
-        <w:t>Существует много путаницы в терминам машинное обучение, анализ данных и поиск знаний в базах данных</w:t>
-      </w:r>
-      <w:r>
-        <w:rPr>
-          <w:rFonts w:ascii="Times New Roman" w:hAnsi="Times New Roman"/>
-          <w:sz w:val="28"/>
-          <w:szCs w:val="28"/>
-        </w:rPr>
-        <w:t xml:space="preserve">. ПЗБД это полный процесс, который занимается извлечением полезной, ранее неизвестно информации (то есть знания) </w:t>
+        <w:t>Суще</w:t>
+      </w:r>
+      <w:r>
+        <w:rPr>
+          <w:rFonts w:ascii="Times New Roman" w:hAnsi="Times New Roman"/>
+          <w:b/>
+          <w:bCs/>
+          <w:sz w:val="28"/>
+          <w:szCs w:val="28"/>
+        </w:rPr>
+        <w:t>ствует много путаницы в терминах</w:t>
+      </w:r>
+      <w:r>
+        <w:rPr>
+          <w:rFonts w:ascii="Times New Roman" w:hAnsi="Times New Roman"/>
+          <w:b/>
+          <w:bCs/>
+          <w:sz w:val="28"/>
+          <w:szCs w:val="28"/>
+        </w:rPr>
+        <w:t xml:space="preserve"> машинное обучение, анализ данных и поиск знаний в базах данных</w:t>
+      </w:r>
+      <w:r>
+        <w:rPr>
+          <w:rFonts w:ascii="Times New Roman" w:hAnsi="Times New Roman"/>
+          <w:sz w:val="28"/>
+          <w:szCs w:val="28"/>
+        </w:rPr>
+        <w:t xml:space="preserve">. ПЗБД это полный процесс, который </w:t>
+      </w:r>
+      <w:r>
+        <w:rPr>
+          <w:rFonts w:ascii="Times New Roman" w:hAnsi="Times New Roman"/>
+          <w:sz w:val="28"/>
+          <w:szCs w:val="28"/>
+        </w:rPr>
+        <w:t>ориенитирован на</w:t>
+      </w:r>
+      <w:r>
+        <w:rPr>
+          <w:rFonts w:ascii="Times New Roman" w:hAnsi="Times New Roman"/>
+          <w:sz w:val="28"/>
+          <w:szCs w:val="28"/>
+        </w:rPr>
+        <w:t xml:space="preserve"> извлечением полезной, ранее неизвестно</w:t>
+      </w:r>
+      <w:r>
+        <w:rPr>
+          <w:rFonts w:ascii="Times New Roman" w:hAnsi="Times New Roman"/>
+          <w:sz w:val="28"/>
+          <w:szCs w:val="28"/>
+        </w:rPr>
+        <w:t>й</w:t>
+      </w:r>
+      <w:r>
+        <w:rPr>
+          <w:rFonts w:ascii="Times New Roman" w:hAnsi="Times New Roman"/>
+          <w:sz w:val="28"/>
+          <w:szCs w:val="28"/>
+        </w:rPr>
+        <w:t xml:space="preserve"> информации (то </w:t>
       </w:r>
       <w:r>
         <w:rPr>
@@ -1253,7 +1689,7 @@
           <w:szCs w:val="28"/>
         </w:rPr>
         <w:lastRenderedPageBreak/>
-        <w:t xml:space="preserve">из данных </w:t>
+        <w:t xml:space="preserve">есть знания) из данных </w:t>
       </w:r>
       <w:r>
         <w:rPr>
@@ -1406,7 +1842,39 @@
           <w:sz w:val="28"/>
           <w:szCs w:val="28"/>
         </w:rPr>
-        <w:t>определил машинное обучение как «область исследования, которая дает компьютерам возможность обучаться, не будучи явно запрограммированными». Машинное обучение фокусируется на классификации и прогнозировании, основываясь на известных свойствах, извлеченных из обучающих данных. Алгоритмы машинного обучения нуждаются цели (постановка задачи) из области (например, зависимая переменная для предсказания). Анализ данных уделяет основное внимание обнаружению ранее неизвестных свойств в данных. Он не нуждается в конкретной цели из области, но вместо этого он акцентирует свое внимание на поиске новых и интересных знаний.</w:t>
+        <w:t xml:space="preserve">определил машинное обучение как «область исследования, которая дает компьютерам возможность обучаться, не будучи явно запрограммированными». Машинное обучение фокусируется на классификации и прогнозировании, основываясь на известных свойствах, извлеченных из обучающих данных. Алгоритмы машинного обучения нуждаются </w:t>
+      </w:r>
+      <w:r>
+        <w:rPr>
+          <w:rFonts w:ascii="Times New Roman" w:hAnsi="Times New Roman"/>
+          <w:sz w:val="28"/>
+          <w:szCs w:val="28"/>
+        </w:rPr>
+        <w:t xml:space="preserve">в </w:t>
+      </w:r>
+      <w:r>
+        <w:rPr>
+          <w:rFonts w:ascii="Times New Roman" w:hAnsi="Times New Roman"/>
+          <w:sz w:val="28"/>
+          <w:szCs w:val="28"/>
+        </w:rPr>
+        <w:t xml:space="preserve">цели (постановка задачи) из области (например, зависимая переменная для предсказания). Анализ данных уделяет основное внимание обнаружению ранее неизвестных свойств в данных. Он не нуждается в конкретной цели из области, но вместо этого он </w:t>
+      </w:r>
+      <w:r>
+        <w:rPr>
+          <w:rFonts w:ascii="Times New Roman" w:hAnsi="Times New Roman"/>
+          <w:sz w:val="28"/>
+          <w:szCs w:val="28"/>
+        </w:rPr>
+        <w:t>напавлен</w:t>
+      </w:r>
+      <w:r>
+        <w:rPr>
+          <w:rFonts w:ascii="Times New Roman" w:hAnsi="Times New Roman"/>
+          <w:sz w:val="28"/>
+          <w:szCs w:val="28"/>
+        </w:rPr>
+        <w:t xml:space="preserve"> на поиске новых и интересных знаний.</w:t>
       </w:r>
     </w:p>
     <w:p>
@@ -1436,7 +1904,17 @@
           <w:sz w:val="28"/>
           <w:szCs w:val="28"/>
         </w:rPr>
-        <w:t>более популярен, чем более старый</w:t>
+        <w:t xml:space="preserve">более популярен, чем </w:t>
+      </w:r>
+      <w:r>
+        <w:rPr>
+          <w:rFonts w:ascii="Times New Roman" w:hAnsi="Times New Roman"/>
+          <w:b/>
+          <w:bCs/>
+          <w:sz w:val="28"/>
+          <w:szCs w:val="28"/>
+        </w:rPr>
+        <w:t>уже существующий</w:t>
       </w:r>
       <w:r>
         <w:rPr>
@@ -1454,7 +1932,7 @@
           <w:sz w:val="28"/>
           <w:szCs w:val="28"/>
         </w:rPr>
-        <w:t xml:space="preserve">что может быть причиной того, что некоторые исследователи на самом деле </w:t>
+        <w:t xml:space="preserve">что может быть причиной того, что некоторые </w:t>
       </w:r>
       <w:r>
         <w:rPr>
@@ -1465,7 +1943,7 @@
           <w:szCs w:val="28"/>
         </w:rPr>
         <w:lastRenderedPageBreak/>
-        <w:t xml:space="preserve">называют свою работу анализ данных, а не машинное обучение. </w:t>
+        <w:t xml:space="preserve">исследователи на самом деле называют свою работу анализ данных, а не машинное обучение. </w:t>
       </w:r>
       <w:r>
         <w:rPr>
@@ -1630,6 +2108,14 @@
         </w:rPr>
         <w:t>Обучение модели, используя обучающие данные</w:t>
       </w:r>
+      <w:r>
+        <w:rPr>
+          <w:rFonts w:ascii="Times New Roman" w:hAnsi="Times New Roman"/>
+          <w:sz w:val="28"/>
+          <w:szCs w:val="28"/>
+        </w:rPr>
+        <w:t>.</w:t>
+      </w:r>
     </w:p>
     <w:p>
       <w:pPr>
@@ -1673,7 +2159,39 @@
           <w:sz w:val="28"/>
           <w:szCs w:val="28"/>
         </w:rPr>
-        <w:t>В случае обнаружения сигнатур, в обучающей фазе каждая сигнатурный класс обучают, используя подходящие примеры из обучающего набора. На этапе тестирования, новые данные запускается через модель и образец классифицируют относительно того, принадлежит ли он к одному из сигнатурных классов. Если экземпляр не принадлежит ни одному из сигнатурных классов, он классифицируется как нормальный.</w:t>
+        <w:t xml:space="preserve">В случае обнаружения сигнатур, в обучающей фазе каждая сигнатурный класс обучают, используя подходящие примеры из обучающего набора. На этапе тестирования, новые данные </w:t>
+      </w:r>
+      <w:r>
+        <w:rPr>
+          <w:rFonts w:ascii="Times New Roman" w:hAnsi="Times New Roman"/>
+          <w:sz w:val="28"/>
+          <w:szCs w:val="28"/>
+        </w:rPr>
+        <w:t>про</w:t>
+      </w:r>
+      <w:r>
+        <w:rPr>
+          <w:rFonts w:ascii="Times New Roman" w:hAnsi="Times New Roman"/>
+          <w:sz w:val="28"/>
+          <w:szCs w:val="28"/>
+        </w:rPr>
+        <w:t>пуска</w:t>
+      </w:r>
+      <w:r>
+        <w:rPr>
+          <w:rFonts w:ascii="Times New Roman" w:hAnsi="Times New Roman"/>
+          <w:sz w:val="28"/>
+          <w:szCs w:val="28"/>
+        </w:rPr>
+        <w:t>ю</w:t>
+      </w:r>
+      <w:r>
+        <w:rPr>
+          <w:rFonts w:ascii="Times New Roman" w:hAnsi="Times New Roman"/>
+          <w:sz w:val="28"/>
+          <w:szCs w:val="28"/>
+        </w:rPr>
+        <w:t>тся через модель и образец классифицируют относительно того, принадлежит ли он к одному из сигнатурных классов. Если экземпляр не принадлежит ни одному из сигнатурных классов, он классифицируется как нормальный.</w:t>
       </w:r>
     </w:p>
     <w:p>
@@ -1693,7 +2211,23 @@
           <w:sz w:val="28"/>
           <w:szCs w:val="28"/>
         </w:rPr>
-        <w:t>В случае обнаружения аномалий, шаблон нормального трафика определяют на этапе обучения. В фазе тестирования, обученную модель применяют к новым данным, и каждый экземпляр в обучающем наборе классифицируют как либо нормальный, либо аномальный.</w:t>
+        <w:t>В случае обнаружения аномалий, шаблон нормального трафика определяют на этапе обучения. В фазе тестирования, обученную модель применяют к новым данным, и каждый экземпляр в обучающем наборе классифицируют либо</w:t>
+      </w:r>
+      <w:r>
+        <w:rPr>
+          <w:rFonts w:ascii="Times New Roman" w:hAnsi="Times New Roman"/>
+          <w:sz w:val="28"/>
+          <w:szCs w:val="28"/>
+        </w:rPr>
+        <w:t xml:space="preserve"> как</w:t>
+      </w:r>
+      <w:r>
+        <w:rPr>
+          <w:rFonts w:ascii="Times New Roman" w:hAnsi="Times New Roman"/>
+          <w:sz w:val="28"/>
+          <w:szCs w:val="28"/>
+        </w:rPr>
+        <w:t xml:space="preserve"> нормальный, либо аномальный.</w:t>
       </w:r>
     </w:p>
     <w:p>
@@ -1770,7 +2304,27 @@
           <w:sz w:val="28"/>
           <w:szCs w:val="28"/>
         </w:rPr>
-        <w:t>представленная точность является оптимистичной и может не отражать точность, которая будет получена на другом тестовом наборе, аналогичном, но немного отличающемся от существующего тестового набора.</w:t>
+        <w:t>представленная точность является оптимистичной и может не отражать точность, которая будет получена на другом</w:t>
+      </w:r>
+      <w:r>
+        <w:rPr>
+          <w:rFonts w:ascii="Times New Roman" w:hAnsi="Times New Roman"/>
+          <w:b/>
+          <w:bCs/>
+          <w:sz w:val="28"/>
+          <w:szCs w:val="28"/>
+        </w:rPr>
+        <w:t xml:space="preserve"> аналогичном тестовом наборе</w:t>
+      </w:r>
+      <w:r>
+        <w:rPr>
+          <w:rFonts w:ascii="Times New Roman" w:hAnsi="Times New Roman"/>
+          <w:b/>
+          <w:bCs/>
+          <w:sz w:val="28"/>
+          <w:szCs w:val="28"/>
+        </w:rPr>
+        <w:t>, но немного отличающемся от существующего тестового набора.</w:t>
       </w:r>
     </w:p>
     <w:p>
@@ -1800,7 +2354,17 @@
           <w:sz w:val="28"/>
           <w:szCs w:val="28"/>
         </w:rPr>
-        <w:t xml:space="preserve">частичное обучение, </w:t>
+        <w:t xml:space="preserve">полуконтролируемое </w:t>
+      </w:r>
+      <w:r>
+        <w:rPr>
+          <w:rFonts w:ascii="Times New Roman" w:hAnsi="Times New Roman"/>
+          <w:b/>
+          <w:bCs/>
+          <w:sz w:val="28"/>
+          <w:szCs w:val="28"/>
+        </w:rPr>
+        <w:t xml:space="preserve">обучение, </w:t>
       </w:r>
       <w:r>
         <w:rPr>
@@ -1818,7 +2382,17 @@
           <w:sz w:val="28"/>
           <w:szCs w:val="28"/>
         </w:rPr>
-        <w:t>деловую или проблемную переменную</w:t>
+        <w:t>переменную</w:t>
+      </w:r>
+      <w:r>
+        <w:rPr>
+          <w:rFonts w:ascii="Times New Roman" w:hAnsi="Times New Roman"/>
+          <w:b/>
+          <w:bCs/>
+          <w:sz w:val="28"/>
+          <w:szCs w:val="28"/>
+        </w:rPr>
+        <w:t xml:space="preserve"> бизнеса или задачи</w:t>
       </w:r>
       <w:r>
         <w:rPr>
@@ -1923,17 +2497,63 @@
           <w:sz w:val="28"/>
           <w:szCs w:val="28"/>
         </w:rPr>
-        <w:t xml:space="preserve">чтобы помочь </w:t>
-      </w:r>
-      <w:r>
-        <w:rPr>
-          <w:rFonts w:ascii="Times New Roman" w:hAnsi="Times New Roman"/>
-          <w:b/>
-          <w:bCs/>
-          <w:sz w:val="28"/>
-          <w:szCs w:val="28"/>
-        </w:rPr>
-        <w:t xml:space="preserve">интеллектуальному моделированию </w:t>
+        <w:t xml:space="preserve">чтобы </w:t>
+      </w:r>
+      <w:r>
+        <w:rPr>
+          <w:rFonts w:ascii="Times New Roman" w:hAnsi="Times New Roman"/>
+          <w:sz w:val="28"/>
+          <w:szCs w:val="28"/>
+        </w:rPr>
+        <w:t>облнгчить</w:t>
+      </w:r>
+      <w:r>
+        <w:rPr>
+          <w:rFonts w:ascii="Times New Roman" w:hAnsi="Times New Roman"/>
+          <w:sz w:val="28"/>
+          <w:szCs w:val="28"/>
+        </w:rPr>
+        <w:t xml:space="preserve"> </w:t>
+      </w:r>
+      <w:r>
+        <w:rPr>
+          <w:rFonts w:ascii="Times New Roman" w:hAnsi="Times New Roman"/>
+          <w:b/>
+          <w:bCs/>
+          <w:sz w:val="28"/>
+          <w:szCs w:val="28"/>
+        </w:rPr>
+        <w:t>интеллектуальное</w:t>
+      </w:r>
+      <w:r>
+        <w:rPr>
+          <w:rFonts w:ascii="Times New Roman" w:hAnsi="Times New Roman"/>
+          <w:b/>
+          <w:bCs/>
+          <w:sz w:val="28"/>
+          <w:szCs w:val="28"/>
+        </w:rPr>
+        <w:t xml:space="preserve"> м</w:t>
+      </w:r>
+      <w:r>
+        <w:rPr>
+          <w:rFonts w:ascii="Times New Roman" w:hAnsi="Times New Roman"/>
+          <w:b/>
+          <w:bCs/>
+          <w:sz w:val="28"/>
+          <w:szCs w:val="28"/>
+        </w:rPr>
+        <w:t>оделирование</w:t>
+      </w:r>
+      <w:r>
+        <w:rPr>
+          <w:rFonts w:ascii="Times New Roman" w:hAnsi="Times New Roman"/>
+          <w:b/>
+          <w:bCs/>
+          <w:sz w:val="28"/>
+          <w:szCs w:val="28"/>
+        </w:rPr>
+        <w:t xml:space="preserve"> </w:t>
       </w:r>
       <w:r>
         <w:rPr>
@@ -2261,7 +2881,7 @@
           <w:sz w:val="28"/>
           <w:szCs w:val="28"/>
         </w:rPr>
-        <w:t>разбор</w:t>
+        <w:t>изучение</w:t>
       </w:r>
       <w:r>
         <w:rPr>
@@ -2439,7 +3059,27 @@
           <w:sz w:val="28"/>
           <w:szCs w:val="28"/>
         </w:rPr>
-        <w:t>Варьируется от подтверждения отчета до полной реализации сбора данных и моделирования фреймворка. Обычно, аналитик данных занимается этапами до развертывания, в то время как клиент выполняет само развертывание.</w:t>
+        <w:t xml:space="preserve">Варьируется от подтверждения отчета до полной реализации сбора данных и моделирования </w:t>
+      </w:r>
+      <w:r>
+        <w:rPr>
+          <w:rFonts w:ascii="Times New Roman" w:hAnsi="Times New Roman"/>
+          <w:b/>
+          <w:bCs/>
+          <w:sz w:val="28"/>
+          <w:szCs w:val="28"/>
+        </w:rPr>
+        <w:t>структуры</w:t>
+      </w:r>
+      <w:r>
+        <w:rPr>
+          <w:rFonts w:ascii="Times New Roman" w:hAnsi="Times New Roman"/>
+          <w:b/>
+          <w:bCs/>
+          <w:sz w:val="28"/>
+          <w:szCs w:val="28"/>
+        </w:rPr>
+        <w:t>. Обычно, аналитик данных занимается этапами до развертывания, в то время как клиент выполняет само развертывание.</w:t>
       </w:r>
     </w:p>
     <w:p>
@@ -2577,7 +3217,172 @@
           <w:szCs w:val="28"/>
           <w:lang w:val="en-US"/>
         </w:rPr>
-        <w:t>Proportion Correct: (TP +TN) / (TP + TN + FP + FN)</w:t>
+        <w:t>Proportion</w:t>
+      </w:r>
+      <w:r>
+        <w:rPr>
+          <w:rFonts w:ascii="Times New Roman" w:hAnsi="Times New Roman"/>
+          <w:b/>
+          <w:bCs/>
+          <w:sz w:val="28"/>
+          <w:szCs w:val="28"/>
+          <w:lang w:val="en-US"/>
+        </w:rPr>
+        <w:t xml:space="preserve"> </w:t>
+      </w:r>
+      <w:r>
+        <w:rPr>
+          <w:rFonts w:ascii="Times New Roman" w:hAnsi="Times New Roman"/>
+          <w:b/>
+          <w:bCs/>
+          <w:sz w:val="28"/>
+          <w:szCs w:val="28"/>
+          <w:lang w:val="en-US"/>
+        </w:rPr>
+        <w:t>Correct</w:t>
+      </w:r>
+      <w:r>
+        <w:rPr>
+          <w:rFonts w:ascii="Times New Roman" w:hAnsi="Times New Roman"/>
+          <w:b/>
+          <w:bCs/>
+          <w:sz w:val="28"/>
+          <w:szCs w:val="28"/>
+          <w:lang w:val="en-US"/>
+        </w:rPr>
+        <w:t>: (</w:t>
+      </w:r>
+      <w:r>
+        <w:rPr>
+          <w:rFonts w:ascii="Times New Roman" w:hAnsi="Times New Roman"/>
+          <w:b/>
+          <w:bCs/>
+          <w:sz w:val="28"/>
+          <w:szCs w:val="28"/>
+          <w:lang w:val="en-US"/>
+        </w:rPr>
+        <w:t>TP</w:t>
+      </w:r>
+      <w:r>
+        <w:rPr>
+          <w:rFonts w:ascii="Times New Roman" w:hAnsi="Times New Roman"/>
+          <w:b/>
+          <w:bCs/>
+          <w:sz w:val="28"/>
+          <w:szCs w:val="28"/>
+          <w:lang w:val="en-US"/>
+        </w:rPr>
+        <w:t xml:space="preserve"> +</w:t>
+      </w:r>
+      <w:r>
+        <w:rPr>
+          <w:rFonts w:ascii="Times New Roman" w:hAnsi="Times New Roman"/>
+          <w:b/>
+          <w:bCs/>
+          <w:sz w:val="28"/>
+          <w:szCs w:val="28"/>
+          <w:lang w:val="en-US"/>
+        </w:rPr>
+        <w:t>TN</w:t>
+      </w:r>
+      <w:r>
+        <w:rPr>
+          <w:rFonts w:ascii="Times New Roman" w:hAnsi="Times New Roman"/>
+          <w:b/>
+          <w:bCs/>
+          <w:sz w:val="28"/>
+          <w:szCs w:val="28"/>
+          <w:lang w:val="en-US"/>
+        </w:rPr>
+        <w:t>) / (</w:t>
+      </w:r>
+      <w:r>
+        <w:rPr>
+          <w:rFonts w:ascii="Times New Roman" w:hAnsi="Times New Roman"/>
+          <w:b/>
+          <w:bCs/>
+          <w:sz w:val="28"/>
+          <w:szCs w:val="28"/>
+          <w:lang w:val="en-US"/>
+        </w:rPr>
+        <w:t>TP</w:t>
+      </w:r>
+      <w:r>
+        <w:rPr>
+          <w:rFonts w:ascii="Times New Roman" w:hAnsi="Times New Roman"/>
+          <w:b/>
+          <w:bCs/>
+          <w:sz w:val="28"/>
+          <w:szCs w:val="28"/>
+          <w:lang w:val="en-US"/>
+        </w:rPr>
+        <w:t xml:space="preserve"> + </w:t>
+      </w:r>
+      <w:r>
+        <w:rPr>
+          <w:rFonts w:ascii="Times New Roman" w:hAnsi="Times New Roman"/>
+          <w:b/>
+          <w:bCs/>
+          <w:sz w:val="28"/>
+          <w:szCs w:val="28"/>
+          <w:lang w:val="en-US"/>
+        </w:rPr>
+        <w:t>TN</w:t>
+      </w:r>
+      <w:r>
+        <w:rPr>
+          <w:rFonts w:ascii="Times New Roman" w:hAnsi="Times New Roman"/>
+          <w:b/>
+          <w:bCs/>
+          <w:sz w:val="28"/>
+          <w:szCs w:val="28"/>
+          <w:lang w:val="en-US"/>
+        </w:rPr>
+        <w:t xml:space="preserve"> + </w:t>
+      </w:r>
+      <w:r>
+        <w:rPr>
+          <w:rFonts w:ascii="Times New Roman" w:hAnsi="Times New Roman"/>
+          <w:b/>
+          <w:bCs/>
+          <w:sz w:val="28"/>
+          <w:szCs w:val="28"/>
+          <w:lang w:val="en-US"/>
+        </w:rPr>
+        <w:t>FP</w:t>
+      </w:r>
+      <w:r>
+        <w:rPr>
+          <w:rFonts w:ascii="Times New Roman" w:hAnsi="Times New Roman"/>
+          <w:b/>
+          <w:bCs/>
+          <w:sz w:val="28"/>
+          <w:szCs w:val="28"/>
+          <w:lang w:val="en-US"/>
+        </w:rPr>
+        <w:t xml:space="preserve"> + </w:t>
+      </w:r>
+      <w:r>
+        <w:rPr>
+          <w:rFonts w:ascii="Times New Roman" w:hAnsi="Times New Roman"/>
+          <w:b/>
+          <w:bCs/>
+          <w:sz w:val="28"/>
+          <w:szCs w:val="28"/>
+          <w:lang w:val="en-US"/>
+        </w:rPr>
+        <w:t>FN</w:t>
+      </w:r>
+      <w:r>
+        <w:rPr>
+          <w:rFonts w:ascii="Times New Roman" w:hAnsi="Times New Roman"/>
+          <w:b/>
+          <w:bCs/>
+          <w:sz w:val="28"/>
+          <w:szCs w:val="28"/>
+          <w:lang w:val="en-US"/>
+        </w:rPr>
+        <w:t>)</w:t>
       </w:r>
       <w:r>
         <w:rPr>
@@ -2604,7 +3409,7 @@
           <w:sz w:val="28"/>
           <w:szCs w:val="28"/>
         </w:rPr>
-        <w:t>пунктов</w:t>
+        <w:t>элементов</w:t>
       </w:r>
       <w:r>
         <w:rPr>
@@ -2647,15 +3452,31 @@
           <w:sz w:val="28"/>
           <w:szCs w:val="28"/>
         </w:rPr>
-        <w:t>пункты</w:t>
-      </w:r>
-      <w:r>
-        <w:rPr>
-          <w:rFonts w:ascii="Times New Roman" w:hAnsi="Times New Roman"/>
-          <w:sz w:val="28"/>
-          <w:szCs w:val="28"/>
-        </w:rPr>
-        <w:t xml:space="preserve"> классифицируются как Х, точность будет равна 97%, но все предметы из класса </w:t>
+        <w:t>элементы</w:t>
+      </w:r>
+      <w:r>
+        <w:rPr>
+          <w:rFonts w:ascii="Times New Roman" w:hAnsi="Times New Roman"/>
+          <w:sz w:val="28"/>
+          <w:szCs w:val="28"/>
+        </w:rPr>
+        <w:t xml:space="preserve"> классифицируются как Х, точность будет равна 97%, но все </w:t>
+      </w:r>
+      <w:r>
+        <w:rPr>
+          <w:rFonts w:ascii="Times New Roman" w:hAnsi="Times New Roman"/>
+          <w:sz w:val="28"/>
+          <w:szCs w:val="28"/>
+        </w:rPr>
+        <w:t>элементы</w:t>
+      </w:r>
+      <w:r>
+        <w:rPr>
+          <w:rFonts w:ascii="Times New Roman" w:hAnsi="Times New Roman"/>
+          <w:sz w:val="28"/>
+          <w:szCs w:val="28"/>
+        </w:rPr>
+        <w:t xml:space="preserve"> из класса </w:t>
       </w:r>
       <w:r>
         <w:rPr>
@@ -5483,7 +6304,23 @@
           <w:sz w:val="28"/>
           <w:szCs w:val="28"/>
         </w:rPr>
-        <w:t xml:space="preserve">и т.л. Пользовательские программы, запускающие эти протоколы, генерируют пакетный сетевой трафик Интернета. Сетевые пакеты, принимаемые и передаваемые на физическом интерфейсе (например, </w:t>
+        <w:t>и т.</w:t>
+      </w:r>
+      <w:r>
+        <w:rPr>
+          <w:rFonts w:ascii="Times New Roman" w:hAnsi="Times New Roman"/>
+          <w:sz w:val="28"/>
+          <w:szCs w:val="28"/>
+        </w:rPr>
+        <w:t>п</w:t>
+      </w:r>
+      <w:r>
+        <w:rPr>
+          <w:rFonts w:ascii="Times New Roman" w:hAnsi="Times New Roman"/>
+          <w:sz w:val="28"/>
+          <w:szCs w:val="28"/>
+        </w:rPr>
+        <w:t xml:space="preserve">. Пользовательские программы, запускающие эти протоколы, генерируют пакетный сетевой трафик Интернета. Сетевые пакеты, принимаемые и передаваемые на физическом интерфейсе (например, </w:t>
       </w:r>
       <w:r>
         <w:rPr>
@@ -7398,6 +8235,244 @@
       <w:r>
         <w:rPr>
           <w:rFonts w:ascii="Times New Roman" w:hAnsi="Times New Roman"/>
+          <w:sz w:val="28"/>
+          <w:szCs w:val="28"/>
+        </w:rPr>
+        <w:t>Статич</w:t>
+      </w:r>
+      <w:r>
+        <w:rPr>
+          <w:rFonts w:ascii="Times New Roman" w:hAnsi="Times New Roman"/>
+          <w:sz w:val="28"/>
+          <w:szCs w:val="28"/>
+          <w:lang w:val="en-US"/>
+        </w:rPr>
+        <w:t>\</w:t>
+      </w:r>
+      <w:r>
+        <w:rPr>
+          <w:rFonts w:ascii="Times New Roman" w:hAnsi="Times New Roman"/>
+          <w:sz w:val="28"/>
+          <w:szCs w:val="28"/>
+        </w:rPr>
+        <w:t>стические</w:t>
+      </w:r>
+      <w:r>
+        <w:rPr>
+          <w:rFonts w:ascii="Times New Roman" w:hAnsi="Times New Roman"/>
+          <w:sz w:val="28"/>
+          <w:szCs w:val="28"/>
+          <w:lang w:val="en-US"/>
+        </w:rPr>
+        <w:t xml:space="preserve"> </w:t>
+      </w:r>
+      <w:r>
+        <w:rPr>
+          <w:rFonts w:ascii="Times New Roman" w:hAnsi="Times New Roman"/>
+          <w:sz w:val="28"/>
+          <w:szCs w:val="28"/>
+        </w:rPr>
+        <w:t>данные</w:t>
+      </w:r>
+      <w:r>
+        <w:rPr>
+          <w:rFonts w:ascii="Times New Roman" w:hAnsi="Times New Roman"/>
+          <w:sz w:val="28"/>
+          <w:szCs w:val="28"/>
+          <w:lang w:val="en-US"/>
+        </w:rPr>
+        <w:t xml:space="preserve"> </w:t>
+      </w:r>
+      <w:r>
+        <w:rPr>
+          <w:rFonts w:ascii="Times New Roman" w:hAnsi="Times New Roman"/>
+          <w:sz w:val="28"/>
+          <w:szCs w:val="28"/>
+        </w:rPr>
+        <w:t>это</w:t>
+      </w:r>
+      <w:r>
+        <w:rPr>
+          <w:rFonts w:ascii="Times New Roman" w:hAnsi="Times New Roman"/>
+          <w:sz w:val="28"/>
+          <w:szCs w:val="28"/>
+          <w:lang w:val="en-US"/>
+        </w:rPr>
+        <w:t xml:space="preserve"> </w:t>
+      </w:r>
+      <w:r>
+        <w:rPr>
+          <w:rFonts w:ascii="Times New Roman" w:hAnsi="Times New Roman"/>
+          <w:sz w:val="28"/>
+          <w:szCs w:val="28"/>
+        </w:rPr>
+        <w:t>обнаруженные</w:t>
+      </w:r>
+      <w:r>
+        <w:rPr>
+          <w:rFonts w:ascii="Times New Roman" w:hAnsi="Times New Roman"/>
+          <w:sz w:val="28"/>
+          <w:szCs w:val="28"/>
+          <w:lang w:val="en-US"/>
+        </w:rPr>
+        <w:t xml:space="preserve"> </w:t>
+      </w:r>
+      <w:r>
+        <w:rPr>
+          <w:rFonts w:ascii="Times New Roman" w:hAnsi="Times New Roman"/>
+          <w:sz w:val="28"/>
+          <w:szCs w:val="28"/>
+        </w:rPr>
+        <w:t>признаки</w:t>
+      </w:r>
+      <w:r>
+        <w:rPr>
+          <w:rFonts w:ascii="Times New Roman" w:hAnsi="Times New Roman"/>
+          <w:sz w:val="28"/>
+          <w:szCs w:val="28"/>
+          <w:lang w:val="en-US"/>
+        </w:rPr>
+        <w:t xml:space="preserve">, </w:t>
+      </w:r>
+      <w:r>
+        <w:rPr>
+          <w:rFonts w:ascii="Times New Roman" w:hAnsi="Times New Roman"/>
+          <w:sz w:val="28"/>
+          <w:szCs w:val="28"/>
+        </w:rPr>
+        <w:t>основанные</w:t>
+      </w:r>
+      <w:r>
+        <w:rPr>
+          <w:rFonts w:ascii="Times New Roman" w:hAnsi="Times New Roman"/>
+          <w:sz w:val="28"/>
+          <w:szCs w:val="28"/>
+          <w:lang w:val="en-US"/>
+        </w:rPr>
+        <w:t xml:space="preserve"> </w:t>
+      </w:r>
+      <w:r>
+        <w:rPr>
+          <w:rFonts w:ascii="Times New Roman" w:hAnsi="Times New Roman"/>
+          <w:sz w:val="28"/>
+          <w:szCs w:val="28"/>
+        </w:rPr>
+        <w:t>на</w:t>
+      </w:r>
+      <w:r>
+        <w:rPr>
+          <w:rFonts w:ascii="Times New Roman" w:hAnsi="Times New Roman"/>
+          <w:sz w:val="28"/>
+          <w:szCs w:val="28"/>
+          <w:lang w:val="en-US"/>
+        </w:rPr>
+        <w:t xml:space="preserve">, </w:t>
+      </w:r>
+      <w:r>
+        <w:rPr>
+          <w:rFonts w:ascii="Times New Roman" w:hAnsi="Times New Roman"/>
+          <w:sz w:val="28"/>
+          <w:szCs w:val="28"/>
+        </w:rPr>
+        <w:t>установленного</w:t>
+      </w:r>
+      <w:r>
+        <w:rPr>
+          <w:rFonts w:ascii="Times New Roman" w:hAnsi="Times New Roman"/>
+          <w:sz w:val="28"/>
+          <w:szCs w:val="28"/>
+          <w:lang w:val="en-US"/>
+        </w:rPr>
+        <w:t xml:space="preserve"> </w:t>
+      </w:r>
+      <w:r>
+        <w:rPr>
+          <w:rFonts w:ascii="Times New Roman" w:hAnsi="Times New Roman"/>
+          <w:sz w:val="28"/>
+          <w:szCs w:val="28"/>
+        </w:rPr>
+        <w:t>набора</w:t>
+      </w:r>
+      <w:r>
+        <w:rPr>
+          <w:rFonts w:ascii="Times New Roman" w:hAnsi="Times New Roman"/>
+          <w:sz w:val="28"/>
+          <w:szCs w:val="28"/>
+          <w:lang w:val="en-US"/>
+        </w:rPr>
+        <w:t xml:space="preserve"> </w:t>
+      </w:r>
+      <w:r>
+        <w:rPr>
+          <w:rFonts w:ascii="Times New Roman" w:hAnsi="Times New Roman"/>
+          <w:sz w:val="28"/>
+          <w:szCs w:val="28"/>
+        </w:rPr>
+        <w:t>настроек</w:t>
+      </w:r>
+      <w:r>
+        <w:rPr>
+          <w:rFonts w:ascii="Times New Roman" w:hAnsi="Times New Roman"/>
+          <w:sz w:val="28"/>
+          <w:szCs w:val="28"/>
+          <w:lang w:val="en-US"/>
+        </w:rPr>
+        <w:t xml:space="preserve"> </w:t>
+      </w:r>
+      <w:r>
+        <w:rPr>
+          <w:rFonts w:ascii="Times New Roman" w:hAnsi="Times New Roman"/>
+          <w:sz w:val="28"/>
+          <w:szCs w:val="28"/>
+        </w:rPr>
+        <w:t>на</w:t>
+      </w:r>
+      <w:r>
+        <w:rPr>
+          <w:rFonts w:ascii="Times New Roman" w:hAnsi="Times New Roman"/>
+          <w:sz w:val="28"/>
+          <w:szCs w:val="28"/>
+          <w:lang w:val="en-US"/>
+        </w:rPr>
+        <w:t xml:space="preserve"> </w:t>
+      </w:r>
+      <w:r>
+        <w:rPr>
+          <w:rFonts w:ascii="Times New Roman" w:hAnsi="Times New Roman"/>
+          <w:sz w:val="28"/>
+          <w:szCs w:val="28"/>
+        </w:rPr>
+        <w:t>устройстве</w:t>
+      </w:r>
+      <w:r>
+        <w:rPr>
+          <w:rFonts w:ascii="Times New Roman" w:hAnsi="Times New Roman"/>
+          <w:sz w:val="28"/>
+          <w:szCs w:val="28"/>
+          <w:lang w:val="en-US"/>
+        </w:rPr>
+        <w:t xml:space="preserve"> </w:t>
+      </w:r>
+      <w:r>
+        <w:rPr>
+          <w:rFonts w:ascii="Times New Roman" w:hAnsi="Times New Roman"/>
+          <w:sz w:val="28"/>
+          <w:szCs w:val="28"/>
+        </w:rPr>
+        <w:t>и</w:t>
+      </w:r>
+      <w:r>
+        <w:rPr>
+          <w:rFonts w:ascii="Times New Roman" w:hAnsi="Times New Roman"/>
+          <w:sz w:val="28"/>
+          <w:szCs w:val="28"/>
+          <w:lang w:val="en-US"/>
+        </w:rPr>
+        <w:t>,</w:t>
+      </w:r>
+      <w:r>
+        <w:rPr>
+          <w:rFonts w:ascii="Times New Roman" w:hAnsi="Times New Roman"/>
           <w:b/>
           <w:bCs/>
           <w:color w:val="FF0000"/>
@@ -8153,7 +9228,16 @@
           <w:sz w:val="28"/>
           <w:szCs w:val="28"/>
         </w:rPr>
-        <w:t xml:space="preserve"> из данных сети и операционной системы (ОС). Данные были собраны в течение 9 недель, причем первые 7 были назначены в качестве набора для обучения, а последние 2 - в качестве набора тестов. </w:t>
+        <w:t xml:space="preserve"> из данных сети и операционной системы (ОС). Данные были собраны в течение 9 недель, причем первые 7 были назначены в качестве набора для </w:t>
+      </w:r>
+      <w:r>
+        <w:rPr>
+          <w:rFonts w:ascii="Times New Roman" w:hAnsi="Times New Roman"/>
+          <w:sz w:val="28"/>
+          <w:szCs w:val="28"/>
+        </w:rPr>
+        <w:lastRenderedPageBreak/>
+        <w:t xml:space="preserve">обучения, а последние 2 - в качестве набора тестов. </w:t>
       </w:r>
       <w:r>
         <w:rPr>
@@ -8226,7 +9310,6 @@
           <w:sz w:val="28"/>
           <w:szCs w:val="28"/>
         </w:rPr>
-        <w:lastRenderedPageBreak/>
         <w:t>Аналогично, набор данных DARPA 1999 был собран в общей сложности</w:t>
       </w:r>
       <w:r>
@@ -8654,7 +9737,17 @@
           <w:sz w:val="28"/>
           <w:szCs w:val="28"/>
         </w:rPr>
-        <w:t xml:space="preserve">что случайным выбором подмножеств </w:t>
+        <w:t xml:space="preserve">что </w:t>
+      </w:r>
+      <w:r>
+        <w:rPr>
+          <w:rFonts w:ascii="Times New Roman" w:hAnsi="Times New Roman"/>
+          <w:b/>
+          <w:sz w:val="28"/>
+          <w:szCs w:val="28"/>
+        </w:rPr>
+        <w:lastRenderedPageBreak/>
+        <w:t xml:space="preserve">случайным выбором подмножеств </w:t>
       </w:r>
       <w:r>
         <w:rPr>
@@ -8680,16 +9773,7 @@
           <w:sz w:val="28"/>
           <w:szCs w:val="28"/>
         </w:rPr>
-        <w:t xml:space="preserve">. Они </w:t>
-      </w:r>
-      <w:r>
-        <w:rPr>
-          <w:rFonts w:ascii="Times New Roman" w:hAnsi="Times New Roman"/>
-          <w:sz w:val="28"/>
-          <w:szCs w:val="28"/>
-        </w:rPr>
-        <w:lastRenderedPageBreak/>
-        <w:t xml:space="preserve">предложили новый набор данных NSL-KDD, который состоит из выбранных записей полного набора данных KDD и не испытывает вышеупомянутых недостатков. </w:t>
+        <w:t xml:space="preserve">. Они предложили новый набор данных NSL-KDD, который состоит из выбранных записей полного набора данных KDD и не испытывает вышеупомянутых недостатков. </w:t>
       </w:r>
     </w:p>
     <w:p>
@@ -9241,7 +10325,17 @@
           <w:sz w:val="28"/>
           <w:szCs w:val="28"/>
         </w:rPr>
-        <w:t xml:space="preserve"> используется как классификатор, выходной уровень генерирует окончательную категорию</w:t>
+        <w:t xml:space="preserve"> </w:t>
+      </w:r>
+      <w:r>
+        <w:rPr>
+          <w:rFonts w:ascii="Times New Roman" w:hAnsi="Times New Roman"/>
+          <w:bCs/>
+          <w:sz w:val="28"/>
+          <w:szCs w:val="28"/>
+        </w:rPr>
+        <w:lastRenderedPageBreak/>
+        <w:t>используется как классификатор, выходной уровень генерирует окончательную категорию</w:t>
       </w:r>
       <w:r>
         <w:rPr>
@@ -9292,7 +10386,6 @@
           <w:sz w:val="28"/>
           <w:szCs w:val="28"/>
         </w:rPr>
-        <w:lastRenderedPageBreak/>
         <w:t xml:space="preserve">Классификаторы </w:t>
       </w:r>
       <w:r>
@@ -9888,7 +10981,17 @@
           <w:sz w:val="28"/>
           <w:szCs w:val="28"/>
         </w:rPr>
-        <w:t xml:space="preserve">ID), порт источника, порт назначения, адрес источника, адрес назначения, тип ICMP, ICMP-код, необработанная длина данных и необработанные данные. Десять процентов данных были выбраны случайным образом для тестирования. Затем исследование использовало оставшиеся нормальные данные и данные о нападениях для обучения </w:t>
+        <w:t xml:space="preserve">ID), порт источника, порт назначения, адрес источника, адрес назначения, тип ICMP, ICMP-код, необработанная длина данных и необработанные данные. Десять процентов данных были выбраны случайным образом для тестирования. Затем </w:t>
+      </w:r>
+      <w:r>
+        <w:rPr>
+          <w:rFonts w:ascii="Times New Roman" w:hAnsi="Times New Roman"/>
+          <w:bCs/>
+          <w:sz w:val="28"/>
+          <w:szCs w:val="28"/>
+        </w:rPr>
+        <w:lastRenderedPageBreak/>
+        <w:t xml:space="preserve">исследование использовало оставшиеся нормальные данные и данные о нападениях для обучения </w:t>
       </w:r>
       <w:r>
         <w:rPr>
@@ -9951,7 +11054,6 @@
           <w:sz w:val="28"/>
           <w:szCs w:val="28"/>
         </w:rPr>
-        <w:lastRenderedPageBreak/>
         <w:t>работе</w:t>
       </w:r>
       <w:r>
@@ -10587,7 +11689,18 @@
           <w:sz w:val="28"/>
           <w:szCs w:val="28"/>
         </w:rPr>
-        <w:t xml:space="preserve">Таким образом, первая стадия квантовала входные признаки </w:t>
+        <w:t xml:space="preserve">Таким образом, первая стадия квантовала входные </w:t>
+      </w:r>
+      <w:r>
+        <w:rPr>
+          <w:rFonts w:ascii="Times New Roman" w:hAnsi="Times New Roman"/>
+          <w:b/>
+          <w:bCs/>
+          <w:sz w:val="28"/>
+          <w:szCs w:val="28"/>
+        </w:rPr>
+        <w:lastRenderedPageBreak/>
+        <w:t xml:space="preserve">признаки </w:t>
       </w:r>
       <w:r>
         <w:rPr>
@@ -10681,17 +11794,7 @@
           <w:sz w:val="28"/>
           <w:szCs w:val="28"/>
         </w:rPr>
-        <w:t xml:space="preserve">. Параметры сети MLP, такие как </w:t>
-      </w:r>
-      <w:r>
-        <w:rPr>
-          <w:rFonts w:ascii="Times New Roman" w:hAnsi="Times New Roman"/>
-          <w:bCs/>
-          <w:sz w:val="28"/>
-          <w:szCs w:val="28"/>
-        </w:rPr>
-        <w:lastRenderedPageBreak/>
-        <w:t>количество узлов и слоев, были определены первой ступени</w:t>
+        <w:t>. Параметры сети MLP, такие как количество узлов и слоев, были определены первой ступени</w:t>
       </w:r>
       <w:r>
         <w:rPr>
@@ -11344,7 +12447,16 @@
           <w:sz w:val="28"/>
           <w:szCs w:val="28"/>
         </w:rPr>
-        <w:t>омбинации предметов, которые были приобретены вместе по крайней мере в N транзакциях в базе да</w:t>
+        <w:t xml:space="preserve">омбинации предметов, которые были приобретены вместе по крайней мере в N </w:t>
+      </w:r>
+      <w:r>
+        <w:rPr>
+          <w:rFonts w:ascii="Times New Roman" w:hAnsi="Times New Roman"/>
+          <w:sz w:val="28"/>
+          <w:szCs w:val="28"/>
+        </w:rPr>
+        <w:lastRenderedPageBreak/>
+        <w:t>транзакциях в базе да</w:t>
       </w:r>
       <w:r>
         <w:rPr>
@@ -11360,16 +12472,7 @@
           <w:sz w:val="28"/>
           <w:szCs w:val="28"/>
         </w:rPr>
-        <w:t xml:space="preserve"> элементов, </w:t>
-      </w:r>
-      <w:r>
-        <w:rPr>
-          <w:rFonts w:ascii="Times New Roman" w:hAnsi="Times New Roman"/>
-          <w:sz w:val="28"/>
-          <w:szCs w:val="28"/>
-        </w:rPr>
-        <w:lastRenderedPageBreak/>
-        <w:t xml:space="preserve">таких как {X, Y}, генерирует </w:t>
+        <w:t xml:space="preserve"> элементов, таких как {X, Y}, генерирует </w:t>
       </w:r>
       <w:r>
         <w:rPr>
@@ -12255,7 +13358,16 @@
           <w:sz w:val="28"/>
           <w:szCs w:val="28"/>
         </w:rPr>
-        <w:t xml:space="preserve"> переменных Температура, Кожа, Потеря аппетита и Гепатит, соответственно. В качестве примера </w:t>
+        <w:t xml:space="preserve"> переменных Температура, Кожа, Потеря аппетита и Гепатит, </w:t>
+      </w:r>
+      <w:r>
+        <w:rPr>
+          <w:rFonts w:ascii="Times New Roman" w:hAnsi="Times New Roman"/>
+          <w:sz w:val="28"/>
+          <w:szCs w:val="28"/>
+        </w:rPr>
+        <w:lastRenderedPageBreak/>
+        <w:t xml:space="preserve">соответственно. В качестве примера </w:t>
       </w:r>
       <w:r>
         <w:rPr>
@@ -12334,7 +13446,6 @@
           <w:sz w:val="28"/>
           <w:szCs w:val="28"/>
         </w:rPr>
-        <w:lastRenderedPageBreak/>
         <w:t>Согласно определению на диаграмм</w:t>
       </w:r>
       <w:r>
@@ -13253,26 +14364,27 @@
           <w:sz w:val="28"/>
           <w:szCs w:val="28"/>
         </w:rPr>
-        <w:t xml:space="preserve"> время обработки своего алгоритма с временем подписи и обнаружили, что их алгоритм имеет более короткое время обработки, а разница в времени обработки увеличивается с увеличением размера базы данных.</w:t>
-      </w:r>
-      <w:r>
-        <w:rPr>
-          <w:rFonts w:ascii="Times New Roman" w:hAnsi="Times New Roman"/>
-          <w:bCs/>
-          <w:sz w:val="28"/>
-          <w:szCs w:val="28"/>
-        </w:rPr>
-        <w:t xml:space="preserve"> Вклад этой статьи - описание нового </w:t>
-      </w:r>
-      <w:r>
-        <w:rPr>
-          <w:rFonts w:ascii="Times New Roman" w:hAnsi="Times New Roman"/>
+        <w:t xml:space="preserve"> время обработки своего алгоритма с временем подписи и обнаружили, что их алгоритм имеет более короткое </w:t>
+      </w:r>
+      <w:r>
+        <w:rPr>
+          <w:rFonts w:ascii="Times New Roman" w:hAnsi="Times New Roman"/>
+          <w:b/>
           <w:bCs/>
           <w:sz w:val="28"/>
           <w:szCs w:val="28"/>
         </w:rPr>
         <w:lastRenderedPageBreak/>
-        <w:t xml:space="preserve">метода поиска новых сигнатур атаки из существующих. Такой алгоритм может быть использован для получения новых сигнатур для включения в системы обнаружения </w:t>
+        <w:t>время обработки, а разница в времени обработки увеличивается с увеличением размера базы данных.</w:t>
+      </w:r>
+      <w:r>
+        <w:rPr>
+          <w:rFonts w:ascii="Times New Roman" w:hAnsi="Times New Roman"/>
+          <w:bCs/>
+          <w:sz w:val="28"/>
+          <w:szCs w:val="28"/>
+        </w:rPr>
+        <w:t xml:space="preserve"> Вклад этой статьи - описание нового метода поиска новых сигнатур атаки из существующих. Такой алгоритм может быть использован для получения новых сигнатур для включения в системы обнаружения </w:t>
       </w:r>
       <w:r>
         <w:rPr>
@@ -13680,6 +14792,7 @@
           <w:sz w:val="28"/>
           <w:szCs w:val="28"/>
         </w:rPr>
+        <w:lastRenderedPageBreak/>
         <w:t xml:space="preserve">Предоставляемые правила </w:t>
       </w:r>
       <w:r>
@@ -13787,7 +14900,6 @@
           <w:sz w:val="28"/>
           <w:szCs w:val="28"/>
         </w:rPr>
-        <w:lastRenderedPageBreak/>
         <w:t>Правила использования службы имеют порт на</w:t>
       </w:r>
       <w:r>
@@ -14325,6 +15437,7 @@
           <w:sz w:val="28"/>
           <w:szCs w:val="28"/>
         </w:rPr>
+        <w:lastRenderedPageBreak/>
         <w:t xml:space="preserve">Интеграция нечеткой логики с частотными эпизодами была предпринята </w:t>
       </w:r>
       <w:r>
@@ -14446,17 +15559,7 @@
           <w:sz w:val="28"/>
           <w:szCs w:val="28"/>
         </w:rPr>
-        <w:t xml:space="preserve"> </w:t>
-      </w:r>
-      <w:r>
-        <w:rPr>
-          <w:rFonts w:ascii="Times New Roman" w:hAnsi="Times New Roman"/>
-          <w:bCs/>
-          <w:sz w:val="28"/>
-          <w:szCs w:val="28"/>
-        </w:rPr>
-        <w:lastRenderedPageBreak/>
-        <w:t>(т.</w:t>
+        <w:t xml:space="preserve"> (т.</w:t>
       </w:r>
       <w:r>
         <w:rPr>
@@ -15110,6 +16213,7 @@
           <w:sz w:val="28"/>
           <w:szCs w:val="28"/>
         </w:rPr>
+        <w:lastRenderedPageBreak/>
         <w:t>Каждое состояние (или сетевая переменная) может быть входом в другие состояния с определенным набором значений состояния. Например, состояние протокола может выбирать значения из доступных номеров протоколов. Каждое из значений состояния, которое может перейти из</w:t>
       </w:r>
       <w:r>
@@ -15126,16 +16230,7 @@
           <w:sz w:val="28"/>
           <w:szCs w:val="28"/>
         </w:rPr>
-        <w:t xml:space="preserve"> состояния в другое, </w:t>
-      </w:r>
-      <w:r>
-        <w:rPr>
-          <w:rFonts w:ascii="Times New Roman" w:hAnsi="Times New Roman"/>
-          <w:sz w:val="28"/>
-          <w:szCs w:val="28"/>
-        </w:rPr>
-        <w:lastRenderedPageBreak/>
-        <w:t xml:space="preserve">имеет </w:t>
+        <w:t xml:space="preserve"> состояния в другое, имеет </w:t>
       </w:r>
       <w:r>
         <w:rPr>
@@ -15745,6 +16840,7 @@
           <w:sz w:val="28"/>
           <w:szCs w:val="28"/>
         </w:rPr>
+        <w:lastRenderedPageBreak/>
         <w:t xml:space="preserve">Поскольку </w:t>
       </w:r>
       <w:r>
@@ -15839,17 +16935,7 @@
           <w:sz w:val="28"/>
           <w:szCs w:val="28"/>
         </w:rPr>
-        <w:t xml:space="preserve">-ботнета еще сложнее, поэтому в исследовании используются смоделированные данные для экспериментов. Производительность байесовской сети оценивается </w:t>
-      </w:r>
-      <w:r>
-        <w:rPr>
-          <w:rFonts w:ascii="Times New Roman" w:hAnsi="Times New Roman"/>
-          <w:bCs/>
-          <w:sz w:val="28"/>
-          <w:szCs w:val="28"/>
-        </w:rPr>
-        <w:lastRenderedPageBreak/>
-        <w:t>с точно</w:t>
+        <w:t>-ботнета еще сложнее, поэтому в исследовании используются смоделированные данные для экспериментов. Производительность байесовской сети оценивается с точно</w:t>
       </w:r>
       <w:r>
         <w:rPr>
@@ -16832,7 +17918,17 @@
           <w:sz w:val="28"/>
           <w:szCs w:val="28"/>
         </w:rPr>
-        <w:t xml:space="preserve">. Кроме того, в строке системных вызовов выполняется поиск структуры строки по отношению к грамматике (синтаксису команды) и токенам. Эти функции используются в байесовской сети для расчета вероятности нормального </w:t>
+        <w:t xml:space="preserve">. Кроме того, в строке системных вызовов </w:t>
+      </w:r>
+      <w:r>
+        <w:rPr>
+          <w:rFonts w:ascii="Times New Roman" w:hAnsi="Times New Roman"/>
+          <w:bCs/>
+          <w:sz w:val="28"/>
+          <w:szCs w:val="28"/>
+        </w:rPr>
+        <w:lastRenderedPageBreak/>
+        <w:t xml:space="preserve">выполняется поиск структуры строки по отношению к грамматике (синтаксису команды) и токенам. Эти функции используются в байесовской сети для расчета вероятности нормального </w:t>
       </w:r>
       <w:r>
         <w:rPr>
@@ -16887,17 +17983,7 @@
           <w:sz w:val="28"/>
           <w:szCs w:val="28"/>
         </w:rPr>
-        <w:t xml:space="preserve"> против слишком </w:t>
-      </w:r>
-      <w:r>
-        <w:rPr>
-          <w:rFonts w:ascii="Times New Roman" w:hAnsi="Times New Roman"/>
-          <w:bCs/>
-          <w:sz w:val="28"/>
-          <w:szCs w:val="28"/>
-        </w:rPr>
-        <w:lastRenderedPageBreak/>
-        <w:t xml:space="preserve">большого количества ложных тревог; </w:t>
+        <w:t xml:space="preserve"> против слишком большого количества ложных тревог; </w:t>
       </w:r>
       <w:r>
         <w:rPr>
@@ -17437,7 +18523,16 @@
           <w:sz w:val="28"/>
           <w:szCs w:val="28"/>
         </w:rPr>
-        <w:t xml:space="preserve"> сходства. Основным преимуществом кластеризации для обнаружения вторжений является то, что он</w:t>
+        <w:t xml:space="preserve"> сходства. Основным преимуществом кластеризации для обнаружения </w:t>
+      </w:r>
+      <w:r>
+        <w:rPr>
+          <w:rFonts w:ascii="Times New Roman" w:hAnsi="Times New Roman"/>
+          <w:sz w:val="28"/>
+          <w:szCs w:val="28"/>
+        </w:rPr>
+        <w:lastRenderedPageBreak/>
+        <w:t>вторжений является то, что он</w:t>
       </w:r>
       <w:r>
         <w:rPr>
@@ -17505,16 +18600,7 @@
           <w:sz w:val="28"/>
           <w:szCs w:val="28"/>
         </w:rPr>
-        <w:t xml:space="preserve"> кластеризации входных данных. В моделях подключения (например, иерархическая кластеризация) точки данных </w:t>
-      </w:r>
-      <w:r>
-        <w:rPr>
-          <w:rFonts w:ascii="Times New Roman" w:hAnsi="Times New Roman"/>
-          <w:sz w:val="28"/>
-          <w:szCs w:val="28"/>
-        </w:rPr>
-        <w:lastRenderedPageBreak/>
-        <w:t xml:space="preserve">группируются по расстояниям между ними. В центроидных моделях (например, </w:t>
+        <w:t xml:space="preserve"> кластеризации входных данных. В моделях подключения (например, иерархическая кластеризация) точки данных группируются по расстояниям между ними. В центроидных моделях (например, </w:t>
       </w:r>
       <w:r>
         <w:rPr>
@@ -17961,7 +19047,16 @@
           <w:sz w:val="28"/>
           <w:szCs w:val="28"/>
         </w:rPr>
-        <w:t xml:space="preserve"> узлов, которые близки друг к другу [48]. Некоторые типы данных, такие как социальные сети, имеют высокие коэффициенты кластеризации. Глобальный коэффициент кластеризации определяется как отношение числа замкнутых триплетов к числу связанных триплетов вершин. </w:t>
+        <w:t xml:space="preserve"> узлов, которые близки друг к другу [48]. Некоторые типы данных, такие как социальные сети, имеют высокие коэффициенты кластеризации. Глобальный коэффициент кластеризации определяется как отношение числа </w:t>
+      </w:r>
+      <w:r>
+        <w:rPr>
+          <w:rFonts w:ascii="Times New Roman" w:hAnsi="Times New Roman"/>
+          <w:sz w:val="28"/>
+          <w:szCs w:val="28"/>
+        </w:rPr>
+        <w:lastRenderedPageBreak/>
+        <w:t xml:space="preserve">замкнутых триплетов к числу связанных триплетов вершин. </w:t>
       </w:r>
       <w:r>
         <w:rPr>
@@ -18029,7 +19124,6 @@
           <w:sz w:val="28"/>
           <w:szCs w:val="28"/>
         </w:rPr>
-        <w:lastRenderedPageBreak/>
         <w:t>1) Обнаружение</w:t>
       </w:r>
       <w:r>
@@ -18505,7 +19599,16 @@
           <w:sz w:val="28"/>
           <w:szCs w:val="28"/>
         </w:rPr>
-        <w:t xml:space="preserve">), а вторая используется контролируемым образом для определения обычного трафика. Разница между ними заключается в изменении настройки параметров, практически </w:t>
+        <w:t xml:space="preserve">), а вторая используется контролируемым образом для определения обычного трафика. Разница между ними заключается в изменении настройки параметров, </w:t>
+      </w:r>
+      <w:r>
+        <w:rPr>
+          <w:rFonts w:ascii="Times New Roman" w:hAnsi="Times New Roman"/>
+          <w:sz w:val="28"/>
+          <w:szCs w:val="28"/>
+        </w:rPr>
+        <w:lastRenderedPageBreak/>
+        <w:t xml:space="preserve">практически </w:t>
       </w:r>
       <w:r>
         <w:rPr>
@@ -18553,16 +19656,7 @@
           <w:sz w:val="28"/>
           <w:szCs w:val="28"/>
         </w:rPr>
-        <w:t xml:space="preserve">, которые будут использоваться либо системой, либо специалистами в области кибербезопасности. Одна из новинок в этом исследовании заключается в том, что каждый аномальный кластерный </w:t>
-      </w:r>
-      <w:r>
-        <w:rPr>
-          <w:rFonts w:ascii="Times New Roman" w:hAnsi="Times New Roman"/>
-          <w:sz w:val="28"/>
-          <w:szCs w:val="28"/>
-        </w:rPr>
-        <w:lastRenderedPageBreak/>
-        <w:t>центр</w:t>
+        <w:t>, которые будут использоваться либо системой, либо специалистами в области кибербезопасности. Одна из новинок в этом исследовании заключается в том, что каждый аномальный кластерный центр</w:t>
       </w:r>
       <w:r>
         <w:rPr>
@@ -18994,6 +20088,7 @@
           <w:szCs w:val="28"/>
           <w:lang w:val="en-GB"/>
         </w:rPr>
+        <w:lastRenderedPageBreak/>
         <w:t>Sequeira</w:t>
       </w:r>
       <w:r>
@@ -19101,16 +20196,7 @@
           <w:sz w:val="28"/>
           <w:szCs w:val="28"/>
         </w:rPr>
-        <w:t xml:space="preserve"> пытались </w:t>
-      </w:r>
-      <w:r>
-        <w:rPr>
-          <w:rFonts w:ascii="Times New Roman" w:hAnsi="Times New Roman"/>
-          <w:sz w:val="28"/>
-          <w:szCs w:val="28"/>
-        </w:rPr>
-        <w:lastRenderedPageBreak/>
-        <w:t>использовать несколько подходов, включающих последовательности, такие как последовательности</w:t>
+        <w:t xml:space="preserve"> пытались использовать несколько подходов, включающих последовательности, такие как последовательности</w:t>
       </w:r>
       <w:r>
         <w:rPr>
@@ -19588,7 +20674,16 @@
           <w:sz w:val="28"/>
           <w:szCs w:val="28"/>
         </w:rPr>
-        <w:t xml:space="preserve">4.5 выбирает атрибут данных, который наиболее эффективно разбивает его набор примеров на подмножества. Критерием </w:t>
+        <w:t xml:space="preserve">4.5 выбирает атрибут данных, который </w:t>
+      </w:r>
+      <w:r>
+        <w:rPr>
+          <w:rFonts w:ascii="Times New Roman" w:hAnsi="Times New Roman"/>
+          <w:sz w:val="28"/>
+          <w:szCs w:val="28"/>
+        </w:rPr>
+        <w:lastRenderedPageBreak/>
+        <w:t xml:space="preserve">наиболее эффективно разбивает его набор примеров на подмножества. Критерием </w:t>
       </w:r>
       <w:r>
         <w:rPr>
@@ -19673,7 +20768,6 @@
           <w:sz w:val="28"/>
           <w:szCs w:val="28"/>
         </w:rPr>
-        <w:lastRenderedPageBreak/>
         <w:t>Преимущества деревьев решений - это интуитивное</w:t>
       </w:r>
       <w:r>
@@ -20035,6 +21129,7 @@
           <w:sz w:val="28"/>
           <w:szCs w:val="28"/>
         </w:rPr>
+        <w:lastRenderedPageBreak/>
         <w:t>сигнатура</w:t>
       </w:r>
       <w:r>
@@ -20138,16 +21233,7 @@
           <w:sz w:val="28"/>
           <w:szCs w:val="28"/>
         </w:rPr>
-        <w:t xml:space="preserve"> деревьями решений. Сначала они выполнили кластеризацию правил, </w:t>
-      </w:r>
-      <w:r>
-        <w:rPr>
-          <w:rFonts w:ascii="Times New Roman" w:hAnsi="Times New Roman"/>
-          <w:sz w:val="28"/>
-          <w:szCs w:val="28"/>
-        </w:rPr>
-        <w:lastRenderedPageBreak/>
-        <w:t xml:space="preserve">используемых </w:t>
+        <w:t xml:space="preserve"> деревьями решений. Сначала они выполнили кластеризацию правил, используемых </w:t>
       </w:r>
       <w:r>
         <w:rPr>
@@ -20638,7 +21724,16 @@
           <w:sz w:val="28"/>
           <w:szCs w:val="28"/>
         </w:rPr>
-        <w:t xml:space="preserve">) для обнаружения доменов, которые вовлечены в злонамеренную деятельность. Система состоит из пяти основных компонентов: сборщика данных, компонента атрибуции </w:t>
+        <w:t xml:space="preserve">) для обнаружения доменов, которые вовлечены в злонамеренную деятельность. Система состоит из пяти </w:t>
+      </w:r>
+      <w:r>
+        <w:rPr>
+          <w:rFonts w:ascii="Times New Roman" w:hAnsi="Times New Roman"/>
+          <w:sz w:val="28"/>
+          <w:szCs w:val="28"/>
+        </w:rPr>
+        <w:lastRenderedPageBreak/>
+        <w:t xml:space="preserve">основных компонентов: сборщика данных, компонента атрибуции </w:t>
       </w:r>
       <w:r>
         <w:rPr>
@@ -20790,16 +21885,7 @@
           <w:sz w:val="28"/>
           <w:szCs w:val="28"/>
         </w:rPr>
-        <w:t xml:space="preserve"> деревья решений. Эксперимент показал, что </w:t>
-      </w:r>
-      <w:r>
-        <w:rPr>
-          <w:rFonts w:ascii="Times New Roman" w:hAnsi="Times New Roman"/>
-          <w:sz w:val="28"/>
-          <w:szCs w:val="28"/>
-        </w:rPr>
-        <w:lastRenderedPageBreak/>
-        <w:t xml:space="preserve">минимальная ошибка была </w:t>
+        <w:t xml:space="preserve"> деревья решений. Эксперимент показал, что минимальная ошибка была </w:t>
       </w:r>
       <w:r>
         <w:rPr>
@@ -21385,6 +22471,7 @@
           <w:sz w:val="28"/>
           <w:szCs w:val="28"/>
         </w:rPr>
+        <w:lastRenderedPageBreak/>
         <w:t>коэффициент</w:t>
       </w:r>
       <w:r>
@@ -21489,7 +22576,6 @@
           <w:sz w:val="28"/>
           <w:szCs w:val="28"/>
         </w:rPr>
-        <w:lastRenderedPageBreak/>
         <w:t xml:space="preserve">Экспериментальные результаты показывают, что точность и </w:t>
       </w:r>
       <w:r>
@@ -22190,7 +23276,17 @@
           <w:sz w:val="28"/>
           <w:szCs w:val="28"/>
         </w:rPr>
-        <w:t xml:space="preserve"> стать причиной того </w:t>
+        <w:t xml:space="preserve"> стать </w:t>
+      </w:r>
+      <w:r>
+        <w:rPr>
+          <w:rFonts w:ascii="Times New Roman" w:hAnsi="Times New Roman"/>
+          <w:b/>
+          <w:sz w:val="28"/>
+          <w:szCs w:val="28"/>
+        </w:rPr>
+        <w:lastRenderedPageBreak/>
+        <w:t xml:space="preserve">причиной того </w:t>
       </w:r>
       <w:r>
         <w:rPr>
@@ -22342,16 +23438,7 @@
           <w:sz w:val="28"/>
           <w:szCs w:val="28"/>
         </w:rPr>
-        <w:t xml:space="preserve">. Он основан на методе </w:t>
-      </w:r>
-      <w:r>
-        <w:rPr>
-          <w:rFonts w:ascii="Times New Roman" w:hAnsi="Times New Roman"/>
-          <w:sz w:val="28"/>
-          <w:szCs w:val="28"/>
-        </w:rPr>
-        <w:lastRenderedPageBreak/>
-        <w:t xml:space="preserve">усреднения модели и, как известно, улучшает </w:t>
+        <w:t xml:space="preserve">. Он основан на методе усреднения модели и, как известно, улучшает </w:t>
       </w:r>
       <w:r>
         <w:rPr>
@@ -22772,7 +23859,16 @@
           <w:sz w:val="28"/>
           <w:szCs w:val="28"/>
         </w:rPr>
-        <w:t xml:space="preserve"> и базу данных шаблонов. База данных аномалий также используется для хранения шаблонов, помеченных как аномалия либо пользователем (вручную), либо системой (автоматически) с использованием предварительно помеченных данных. Параметры случайного леса определяются и оптимизируются путем использования разных значений для сбалансированного </w:t>
+        <w:t xml:space="preserve"> и базу данных шаблонов. База данных аномалий также используется для хранения шаблонов, помеченных как аномалия либо пользователем (вручную), либо системой (автоматически) с </w:t>
+      </w:r>
+      <w:r>
+        <w:rPr>
+          <w:rFonts w:ascii="Times New Roman" w:hAnsi="Times New Roman"/>
+          <w:sz w:val="28"/>
+          <w:szCs w:val="28"/>
+        </w:rPr>
+        <w:lastRenderedPageBreak/>
+        <w:t xml:space="preserve">использованием предварительно помеченных данных. Параметры случайного леса определяются и оптимизируются путем использования разных значений для сбалансированного </w:t>
       </w:r>
       <w:r>
         <w:rPr>
@@ -22804,16 +23900,7 @@
           <w:sz w:val="28"/>
           <w:szCs w:val="28"/>
         </w:rPr>
-        <w:t xml:space="preserve"> наименее встречающихся </w:t>
-      </w:r>
-      <w:r>
-        <w:rPr>
-          <w:rFonts w:ascii="Times New Roman" w:hAnsi="Times New Roman"/>
-          <w:sz w:val="28"/>
-          <w:szCs w:val="28"/>
-        </w:rPr>
-        <w:lastRenderedPageBreak/>
-        <w:t xml:space="preserve">экземпляров атаки, которые могут считаться неправильным подходом. Не существует стадии проверки, которая не рекомендуется, поскольку параметры системы определяются данными из </w:t>
+        <w:t xml:space="preserve"> наименее встречающихся экземпляров атаки, которые могут считаться неправильным подходом. Не существует стадии проверки, которая не рекомендуется, поскольку параметры системы определяются данными из </w:t>
       </w:r>
       <w:r>
         <w:rPr>
@@ -23649,7 +24736,16 @@
           <w:sz w:val="28"/>
           <w:szCs w:val="28"/>
         </w:rPr>
-        <w:t xml:space="preserve">Multivariate Adaptive Regression Spline, </w:t>
+        <w:t xml:space="preserve">Multivariate </w:t>
+      </w:r>
+      <w:r>
+        <w:rPr>
+          <w:rFonts w:ascii="Times New Roman" w:hAnsi="Times New Roman"/>
+          <w:sz w:val="28"/>
+          <w:szCs w:val="28"/>
+        </w:rPr>
+        <w:lastRenderedPageBreak/>
+        <w:t xml:space="preserve">Adaptive Regression Spline, </w:t>
       </w:r>
       <w:r>
         <w:rPr>
@@ -23788,7 +24884,6 @@
           <w:sz w:val="28"/>
           <w:szCs w:val="28"/>
         </w:rPr>
-        <w:lastRenderedPageBreak/>
         <w:t>Мажоритарное голосование</w:t>
       </w:r>
       <w:r>
@@ -24570,7 +25665,16 @@
           <w:sz w:val="28"/>
           <w:szCs w:val="28"/>
         </w:rPr>
-        <w:t xml:space="preserve"> обнаружения выброса составила 95% точности с 1% </w:t>
+        <w:t xml:space="preserve"> обнаружения выброса составила </w:t>
+      </w:r>
+      <w:r>
+        <w:rPr>
+          <w:rFonts w:ascii="Times New Roman" w:hAnsi="Times New Roman"/>
+          <w:sz w:val="28"/>
+          <w:szCs w:val="28"/>
+        </w:rPr>
+        <w:lastRenderedPageBreak/>
+        <w:t xml:space="preserve">95% точности с 1% </w:t>
       </w:r>
       <w:r>
         <w:rPr>
@@ -24682,7 +25786,6 @@
           <w:szCs w:val="28"/>
           <w:lang w:val="en-GB"/>
         </w:rPr>
-        <w:lastRenderedPageBreak/>
         <w:t xml:space="preserve">G. </w:t>
       </w:r>
       <w:r>
@@ -25956,6 +27059,7 @@
           <w:sz w:val="28"/>
           <w:szCs w:val="28"/>
         </w:rPr>
+        <w:lastRenderedPageBreak/>
         <w:t>ЕСЛИ...ТОГДА</w:t>
       </w:r>
       <w:r>
@@ -26165,16 +27269,7 @@
           <w:sz w:val="28"/>
           <w:szCs w:val="28"/>
         </w:rPr>
-        <w:t xml:space="preserve"> </w:t>
-      </w:r>
-      <w:r>
-        <w:rPr>
-          <w:rFonts w:ascii="Times New Roman" w:hAnsi="Times New Roman"/>
-          <w:sz w:val="28"/>
-          <w:szCs w:val="28"/>
-        </w:rPr>
-        <w:lastRenderedPageBreak/>
-        <w:t xml:space="preserve">предназначена для размещения </w:t>
+        <w:t xml:space="preserve"> предназначена для размещения </w:t>
       </w:r>
       <w:r>
         <w:rPr>
@@ -27054,7 +28149,16 @@
           <w:sz w:val="28"/>
           <w:szCs w:val="28"/>
         </w:rPr>
-        <w:t>), несанкционированный доступ к локальному суперпользователю (</w:t>
+        <w:t xml:space="preserve">), </w:t>
+      </w:r>
+      <w:r>
+        <w:rPr>
+          <w:rFonts w:ascii="Times New Roman" w:hAnsi="Times New Roman"/>
+          <w:sz w:val="28"/>
+          <w:szCs w:val="28"/>
+        </w:rPr>
+        <w:lastRenderedPageBreak/>
+        <w:t>несанкционированный доступ к локальному суперпользователю (</w:t>
       </w:r>
       <w:r>
         <w:rPr>
@@ -27223,16 +28327,7 @@
           <w:sz w:val="28"/>
           <w:szCs w:val="28"/>
         </w:rPr>
-        <w:t xml:space="preserve">ружение вторжений. Гомологичное </w:t>
-      </w:r>
-      <w:r>
-        <w:rPr>
-          <w:rFonts w:ascii="Times New Roman" w:hAnsi="Times New Roman"/>
-          <w:sz w:val="28"/>
-          <w:szCs w:val="28"/>
-        </w:rPr>
-        <w:lastRenderedPageBreak/>
-        <w:t xml:space="preserve">скрещивание </w:t>
+        <w:t xml:space="preserve">ружение вторжений. Гомологичное скрещивание </w:t>
       </w:r>
       <w:r>
         <w:rPr>
@@ -27762,7 +28857,16 @@
           <w:sz w:val="28"/>
           <w:szCs w:val="28"/>
         </w:rPr>
-        <w:t xml:space="preserve"> Удивительно, что результаты, полученные в наборе тестовых данных, на самом деле лучше, чем результаты, полученные в наборе данных обучения. В точности и </w:t>
+        <w:t xml:space="preserve"> Удивительно, что результаты, полученные в наборе тестовых данных, на самом деле лучше, чем результаты, полученные в наборе </w:t>
+      </w:r>
+      <w:r>
+        <w:rPr>
+          <w:rFonts w:ascii="Times New Roman" w:hAnsi="Times New Roman"/>
+          <w:sz w:val="28"/>
+          <w:szCs w:val="28"/>
+        </w:rPr>
+        <w:lastRenderedPageBreak/>
+        <w:t xml:space="preserve">данных обучения. В точности и </w:t>
       </w:r>
       <w:r>
         <w:rPr>
@@ -27915,16 +29019,7 @@
           <w:sz w:val="28"/>
           <w:szCs w:val="28"/>
         </w:rPr>
-        <w:t xml:space="preserve"> развивает эти первоначальные </w:t>
-      </w:r>
-      <w:r>
-        <w:rPr>
-          <w:rFonts w:ascii="Times New Roman" w:hAnsi="Times New Roman"/>
-          <w:sz w:val="28"/>
-          <w:szCs w:val="28"/>
-        </w:rPr>
-        <w:lastRenderedPageBreak/>
-        <w:t xml:space="preserve">правила, чтобы генерировать новые правила, используя четыре генетических оператора: воспроизведение, </w:t>
+        <w:t xml:space="preserve"> развивает эти первоначальные правила, чтобы генерировать новые правила, используя четыре генетических оператора: воспроизведение, </w:t>
       </w:r>
       <w:r>
         <w:rPr>
@@ -28765,6 +29860,7 @@
           <w:sz w:val="28"/>
           <w:szCs w:val="28"/>
         </w:rPr>
+        <w:lastRenderedPageBreak/>
         <w:t xml:space="preserve">Марковские цепи и скрытые </w:t>
       </w:r>
       <w:r>
@@ -28961,16 +30057,7 @@
           <w:sz w:val="28"/>
           <w:szCs w:val="28"/>
         </w:rPr>
-        <w:t xml:space="preserve"> с неизвестными параметрами. Основная </w:t>
-      </w:r>
-      <w:r>
-        <w:rPr>
-          <w:rFonts w:ascii="Times New Roman" w:hAnsi="Times New Roman"/>
-          <w:sz w:val="28"/>
-          <w:szCs w:val="28"/>
-        </w:rPr>
-        <w:lastRenderedPageBreak/>
-        <w:t>задача состоит в том, чтобы определить скрытые параметры из н</w:t>
+        <w:t xml:space="preserve"> с неизвестными параметрами. Основная задача состоит в том, чтобы определить скрытые параметры из н</w:t>
       </w:r>
       <w:r>
         <w:rPr>
@@ -29774,7 +30861,16 @@
           <w:sz w:val="28"/>
           <w:szCs w:val="28"/>
         </w:rPr>
-        <w:t>. [82] устанавливают классификаторы в конкурентной, а не взаимодополняющей форме. В эксперимента</w:t>
+        <w:t xml:space="preserve">. [82] </w:t>
+      </w:r>
+      <w:r>
+        <w:rPr>
+          <w:rFonts w:ascii="Times New Roman" w:hAnsi="Times New Roman"/>
+          <w:sz w:val="28"/>
+          <w:szCs w:val="28"/>
+        </w:rPr>
+        <w:lastRenderedPageBreak/>
+        <w:t>устанавливают классификаторы в конкурентной, а не взаимодополняющей форме. В эксперимента</w:t>
       </w:r>
       <w:r>
         <w:rPr>
@@ -30142,7 +31238,6 @@
           <w:sz w:val="28"/>
           <w:szCs w:val="28"/>
         </w:rPr>
-        <w:lastRenderedPageBreak/>
         <w:t>обнаружения выше чем 0.</w:t>
       </w:r>
       <w:r>
@@ -30819,7 +31914,16 @@
           <w:sz w:val="28"/>
           <w:szCs w:val="28"/>
         </w:rPr>
-        <w:t xml:space="preserve"> и закономерности, формулирует некоторые предварительные гипотезы, которые нужно </w:t>
+        <w:t xml:space="preserve"> и закономерности, формулирует некоторые </w:t>
+      </w:r>
+      <w:r>
+        <w:rPr>
+          <w:rFonts w:ascii="Times New Roman" w:hAnsi="Times New Roman"/>
+          <w:sz w:val="28"/>
+          <w:szCs w:val="28"/>
+        </w:rPr>
+        <w:lastRenderedPageBreak/>
+        <w:t xml:space="preserve">предварительные гипотезы, которые нужно </w:t>
       </w:r>
       <w:r>
         <w:rPr>
@@ -30925,16 +32029,7 @@
           <w:sz w:val="28"/>
           <w:szCs w:val="28"/>
         </w:rPr>
-        <w:t xml:space="preserve">n </w:t>
-      </w:r>
-      <w:r>
-        <w:rPr>
-          <w:rFonts w:ascii="Times New Roman" w:hAnsi="Times New Roman"/>
-          <w:sz w:val="28"/>
-          <w:szCs w:val="28"/>
-        </w:rPr>
-        <w:lastRenderedPageBreak/>
-        <w:t xml:space="preserve">Repeated Incremental Pruning to Produce Error Reduction, </w:t>
+        <w:t xml:space="preserve">n Repeated Incremental Pruning to Produce Error Reduction, </w:t>
       </w:r>
       <w:r>
         <w:rPr>
@@ -31723,7 +32818,16 @@
           <w:sz w:val="28"/>
           <w:szCs w:val="28"/>
         </w:rPr>
-        <w:t xml:space="preserve">, определенные в своих правилах, поскольку, как и в большинстве алгоритмов классификации, он имеет встроенный механизм </w:t>
+        <w:t xml:space="preserve">, определенные в </w:t>
+      </w:r>
+      <w:r>
+        <w:rPr>
+          <w:rFonts w:ascii="Times New Roman" w:hAnsi="Times New Roman"/>
+          <w:sz w:val="28"/>
+          <w:szCs w:val="28"/>
+        </w:rPr>
+        <w:lastRenderedPageBreak/>
+        <w:t xml:space="preserve">своих правилах, поскольку, как и в большинстве алгоритмов классификации, он имеет встроенный механизм </w:t>
       </w:r>
       <w:r>
         <w:rPr>
@@ -31853,7 +32957,6 @@
           <w:sz w:val="28"/>
           <w:szCs w:val="28"/>
         </w:rPr>
-        <w:lastRenderedPageBreak/>
         <w:t>типов атак</w:t>
       </w:r>
       <w:r>
@@ -32623,7 +33726,16 @@
           <w:sz w:val="28"/>
           <w:szCs w:val="28"/>
         </w:rPr>
-        <w:t xml:space="preserve"> того факта, что входные </w:t>
+        <w:t xml:space="preserve"> того </w:t>
+      </w:r>
+      <w:r>
+        <w:rPr>
+          <w:rFonts w:ascii="Times New Roman" w:hAnsi="Times New Roman"/>
+          <w:sz w:val="28"/>
+          <w:szCs w:val="28"/>
+        </w:rPr>
+        <w:lastRenderedPageBreak/>
+        <w:t xml:space="preserve">факта, что входные </w:t>
       </w:r>
       <w:r>
         <w:rPr>
@@ -33199,7 +34311,6 @@
           <w:sz w:val="28"/>
           <w:szCs w:val="28"/>
         </w:rPr>
-        <w:lastRenderedPageBreak/>
         <w:t xml:space="preserve">где </w:t>
       </w:r>
       <w:r>
@@ -34193,7 +35304,16 @@
           <w:sz w:val="28"/>
           <w:szCs w:val="28"/>
         </w:rPr>
-        <w:t xml:space="preserve">классификатор имеет более высокую точность, но более высокий </w:t>
+        <w:t xml:space="preserve">классификатор имеет более высокую </w:t>
+      </w:r>
+      <w:r>
+        <w:rPr>
+          <w:rFonts w:ascii="Times New Roman" w:hAnsi="Times New Roman"/>
+          <w:sz w:val="28"/>
+          <w:szCs w:val="28"/>
+        </w:rPr>
+        <w:lastRenderedPageBreak/>
+        <w:t xml:space="preserve">точность, но более высокий </w:t>
       </w:r>
       <w:r>
         <w:rPr>
@@ -34329,16 +35449,7 @@
           <w:sz w:val="28"/>
           <w:szCs w:val="28"/>
         </w:rPr>
-        <w:t xml:space="preserve"> классификатором. Построение </w:t>
-      </w:r>
-      <w:r>
-        <w:rPr>
-          <w:rFonts w:ascii="Times New Roman" w:hAnsi="Times New Roman"/>
-          <w:sz w:val="28"/>
-          <w:szCs w:val="28"/>
-        </w:rPr>
-        <w:lastRenderedPageBreak/>
-        <w:t xml:space="preserve">общей байесовской сети является </w:t>
+        <w:t xml:space="preserve"> классификатором. Построение общей байесовской сети является </w:t>
       </w:r>
       <w:r>
         <w:rPr>
@@ -35125,7 +36236,16 @@
           <w:sz w:val="28"/>
           <w:szCs w:val="28"/>
         </w:rPr>
-        <w:t xml:space="preserve">). Последовательность представляет собой упорядоченный список наборов элементов. Длина последовательности определяется как количество наборов элементов в последовательности. Порядок определяется идентификатором времени. Последовательность </w:t>
+        <w:t xml:space="preserve">). Последовательность представляет собой </w:t>
+      </w:r>
+      <w:r>
+        <w:rPr>
+          <w:rFonts w:ascii="Times New Roman" w:hAnsi="Times New Roman"/>
+          <w:sz w:val="28"/>
+          <w:szCs w:val="28"/>
+        </w:rPr>
+        <w:lastRenderedPageBreak/>
+        <w:t xml:space="preserve">упорядоченный список наборов элементов. Длина последовательности определяется как количество наборов элементов в последовательности. Порядок определяется идентификатором времени. Последовательность </w:t>
       </w:r>
       <w:r>
         <w:rPr>
@@ -35297,16 +36417,7 @@
           <w:sz w:val="28"/>
           <w:szCs w:val="28"/>
         </w:rPr>
-        <w:t xml:space="preserve">}, с </w:t>
-      </w:r>
-      <w:r>
-        <w:rPr>
-          <w:rFonts w:ascii="Times New Roman" w:hAnsi="Times New Roman"/>
-          <w:sz w:val="28"/>
-          <w:szCs w:val="28"/>
-        </w:rPr>
-        <w:lastRenderedPageBreak/>
-        <w:t>отображением 1-</w:t>
+        <w:t>}, с отображением 1-</w:t>
       </w:r>
       <w:r>
         <w:rPr>
@@ -35858,13 +36969,33 @@
         </w:rPr>
         <w:t>i</w:t>
       </w:r>
-      <w:r>
-        <w:rPr>
-          <w:rFonts w:ascii="Times New Roman" w:hAnsi="Times New Roman"/>
-          <w:sz w:val="28"/>
-          <w:szCs w:val="28"/>
-        </w:rPr>
-        <w:t xml:space="preserve"> + 1 должен быть подмножеством набора </w:t>
+      <w:bookmarkStart w:id="0" w:name="_GoBack"/>
+      <w:bookmarkEnd w:id="0"/>
+      <w:r>
+        <w:rPr>
+          <w:rFonts w:ascii="Times New Roman" w:hAnsi="Times New Roman"/>
+          <w:sz w:val="28"/>
+          <w:szCs w:val="28"/>
+          <w:vertAlign w:val="subscript"/>
+        </w:rPr>
+        <w:t>+</w:t>
+      </w:r>
+      <w:r>
+        <w:rPr>
+          <w:rFonts w:ascii="Times New Roman" w:hAnsi="Times New Roman"/>
+          <w:sz w:val="28"/>
+          <w:szCs w:val="28"/>
+          <w:vertAlign w:val="subscript"/>
+        </w:rPr>
+        <w:t xml:space="preserve">1 </w:t>
+      </w:r>
+      <w:r>
+        <w:rPr>
+          <w:rFonts w:ascii="Times New Roman" w:hAnsi="Times New Roman"/>
+          <w:sz w:val="28"/>
+          <w:szCs w:val="28"/>
+        </w:rPr>
+        <w:t xml:space="preserve">должен быть подмножеством набора </w:t>
       </w:r>
       <w:r>
         <w:rPr>
@@ -35898,14 +37029,16 @@
           <w:rFonts w:ascii="Times New Roman" w:hAnsi="Times New Roman"/>
           <w:sz w:val="28"/>
           <w:szCs w:val="28"/>
-        </w:rPr>
-        <w:t xml:space="preserve"> + </w:t>
-      </w:r>
-      <w:r>
-        <w:rPr>
-          <w:rFonts w:ascii="Times New Roman" w:hAnsi="Times New Roman"/>
-          <w:sz w:val="28"/>
-          <w:szCs w:val="28"/>
+          <w:vertAlign w:val="subscript"/>
+        </w:rPr>
+        <w:t>+</w:t>
+      </w:r>
+      <w:r>
+        <w:rPr>
+          <w:rFonts w:ascii="Times New Roman" w:hAnsi="Times New Roman"/>
+          <w:sz w:val="28"/>
+          <w:szCs w:val="28"/>
+          <w:vertAlign w:val="subscript"/>
           <w:lang w:val="en-US"/>
         </w:rPr>
         <w:t>m</w:t>
@@ -36642,7 +37775,16 @@
           <w:sz w:val="28"/>
           <w:szCs w:val="28"/>
         </w:rPr>
-        <w:t xml:space="preserve">. Эти журналы включают в себя несколько полей, таких как тип операции, имя транзакции, идентификатор транзакции, </w:t>
+        <w:t xml:space="preserve">. Эти журналы включают в себя несколько полей, таких как тип операции, имя транзакции, идентификатор </w:t>
+      </w:r>
+      <w:r>
+        <w:rPr>
+          <w:rFonts w:ascii="Times New Roman" w:hAnsi="Times New Roman"/>
+          <w:sz w:val="28"/>
+          <w:szCs w:val="28"/>
+        </w:rPr>
+        <w:lastRenderedPageBreak/>
+        <w:t xml:space="preserve">транзакции, </w:t>
       </w:r>
       <w:r>
         <w:rPr>
@@ -36727,16 +37869,7 @@
           <w:sz w:val="28"/>
           <w:szCs w:val="28"/>
         </w:rPr>
-        <w:t xml:space="preserve"> [92] и генерируется максимальная последовательность с установленным пользователем порогом поддержки. </w:t>
-      </w:r>
-      <w:r>
-        <w:rPr>
-          <w:rFonts w:ascii="Times New Roman" w:hAnsi="Times New Roman"/>
-          <w:sz w:val="28"/>
-          <w:szCs w:val="28"/>
-        </w:rPr>
-        <w:lastRenderedPageBreak/>
-        <w:t xml:space="preserve">Сгенерированные шаблоны - это </w:t>
+        <w:t xml:space="preserve"> [92] и генерируется максимальная последовательность с установленным пользователем порогом поддержки. Сгенерированные шаблоны - это </w:t>
       </w:r>
       <w:r>
         <w:rPr>
@@ -37373,7 +38506,16 @@
           <w:sz w:val="28"/>
           <w:szCs w:val="28"/>
         </w:rPr>
-        <w:t xml:space="preserve"> - это классификатор, основанный на нахождении разделительной гиперплоскости в пространстве признаков между двумя классами таким образом, что расстояние между гиперплоскостью и ближайшими точками данных каждого класса максимизируется. Этот подход основан на минимизированном риске классификации [95], а не на оптимальной классификации. </w:t>
+        <w:t xml:space="preserve"> - это классификатор, основанный на нахождении разделительной гиперплоскости в пространстве признаков между двумя классами таким образом, что расстояние между гиперплоскостью и ближайшими точками данных каждого класса максимизируется. Этот подход основан на минимизированном </w:t>
+      </w:r>
+      <w:r>
+        <w:rPr>
+          <w:rFonts w:ascii="Times New Roman" w:hAnsi="Times New Roman"/>
+          <w:sz w:val="28"/>
+          <w:szCs w:val="28"/>
+        </w:rPr>
+        <w:lastRenderedPageBreak/>
+        <w:t xml:space="preserve">риске классификации [95], а не на оптимальной классификации. </w:t>
       </w:r>
       <w:r>
         <w:rPr>
@@ -37510,16 +38652,7 @@
           <w:sz w:val="28"/>
           <w:szCs w:val="28"/>
         </w:rPr>
-        <w:t xml:space="preserve"> для </w:t>
-      </w:r>
-      <w:r>
-        <w:rPr>
-          <w:rFonts w:ascii="Times New Roman" w:hAnsi="Times New Roman"/>
-          <w:sz w:val="28"/>
-          <w:szCs w:val="28"/>
-        </w:rPr>
-        <w:lastRenderedPageBreak/>
-        <w:t xml:space="preserve">перекрывающихся точек данных. Максимальный запас и место гиперплоскости определяется квадратичной оптимизацией с </w:t>
+        <w:t xml:space="preserve"> для перекрывающихся точек данных. Максимальный запас и место гиперплоскости определяется квадратичной оптимизацией с </w:t>
       </w:r>
       <w:r>
         <w:rPr>
@@ -38279,7 +39412,16 @@
           <w:sz w:val="28"/>
           <w:szCs w:val="28"/>
         </w:rPr>
-        <w:t xml:space="preserve">. Стратегия использования подмножества </w:t>
+        <w:t xml:space="preserve">. Стратегия использования </w:t>
+      </w:r>
+      <w:r>
+        <w:rPr>
+          <w:rFonts w:ascii="Times New Roman" w:hAnsi="Times New Roman"/>
+          <w:sz w:val="28"/>
+          <w:szCs w:val="28"/>
+        </w:rPr>
+        <w:lastRenderedPageBreak/>
+        <w:t xml:space="preserve">подмножества </w:t>
       </w:r>
       <w:r>
         <w:rPr>
@@ -38458,16 +39600,7 @@
           <w:sz w:val="28"/>
           <w:szCs w:val="28"/>
         </w:rPr>
-        <w:t xml:space="preserve">. Первый был основан на </w:t>
-      </w:r>
-      <w:r>
-        <w:rPr>
-          <w:rFonts w:ascii="Times New Roman" w:hAnsi="Times New Roman"/>
-          <w:sz w:val="28"/>
-          <w:szCs w:val="28"/>
-        </w:rPr>
-        <w:lastRenderedPageBreak/>
-        <w:t xml:space="preserve">выборе </w:t>
+        <w:t xml:space="preserve">. Первый был основан на выборе </w:t>
       </w:r>
       <w:r>
         <w:rPr>
@@ -39294,6 +40427,7 @@
           <w:szCs w:val="28"/>
           <w:lang w:val="en-US"/>
         </w:rPr>
+        <w:lastRenderedPageBreak/>
         <w:t>Wagner</w:t>
       </w:r>
       <w:r>
@@ -39538,16 +40672,7 @@
           <w:sz w:val="28"/>
           <w:szCs w:val="28"/>
         </w:rPr>
-        <w:t xml:space="preserve">, который считается естественным подходом </w:t>
-      </w:r>
-      <w:r>
-        <w:rPr>
-          <w:rFonts w:ascii="Times New Roman" w:hAnsi="Times New Roman"/>
-          <w:sz w:val="28"/>
-          <w:szCs w:val="28"/>
-        </w:rPr>
-        <w:lastRenderedPageBreak/>
-        <w:t xml:space="preserve">для обнаружения аномалий. Было введено </w:t>
+        <w:t xml:space="preserve">, который считается естественным подходом для обнаружения аномалий. Было введено </w:t>
       </w:r>
       <w:r>
         <w:rPr>
@@ -40419,6 +41544,7 @@
           <w:sz w:val="28"/>
           <w:szCs w:val="28"/>
         </w:rPr>
+        <w:lastRenderedPageBreak/>
         <w:t xml:space="preserve">В исследовании использовался набор данных обнаружения вторжений </w:t>
       </w:r>
       <w:r>
@@ -40708,7 +41834,6 @@
           <w:sz w:val="28"/>
           <w:szCs w:val="28"/>
         </w:rPr>
-        <w:lastRenderedPageBreak/>
         <w:t>усиленный</w:t>
       </w:r>
       <w:r>
@@ -41517,7 +42642,16 @@
           <w:sz w:val="28"/>
           <w:szCs w:val="28"/>
         </w:rPr>
-        <w:t xml:space="preserve">. После калибровки улучшенные деревья и SVM работают лучше. В исследовании также сообщается, что обобщения не выполняются, существует значительная изменчивость в отношении </w:t>
+        <w:t xml:space="preserve">. После </w:t>
+      </w:r>
+      <w:r>
+        <w:rPr>
+          <w:rFonts w:ascii="Times New Roman" w:hAnsi="Times New Roman"/>
+          <w:sz w:val="28"/>
+          <w:szCs w:val="28"/>
+        </w:rPr>
+        <w:lastRenderedPageBreak/>
+        <w:t xml:space="preserve">калибровки улучшенные деревья и SVM работают лучше. В исследовании также сообщается, что обобщения не выполняются, существует значительная изменчивость в отношении </w:t>
       </w:r>
       <w:r>
         <w:rPr>
@@ -41585,7 +42719,6 @@
           <w:sz w:val="28"/>
           <w:szCs w:val="28"/>
         </w:rPr>
-        <w:lastRenderedPageBreak/>
         <w:t>В таблице VII представлена</w:t>
       </w:r>
       <w:r>
@@ -42177,7 +43310,16 @@
           <w:sz w:val="28"/>
           <w:szCs w:val="28"/>
         </w:rPr>
-        <w:t xml:space="preserve"> вторжений. Также существуют проблемы системного уровня, такие как разбиение входных потоков данных (например, </w:t>
+        <w:t xml:space="preserve"> вторжений. Также существуют проблемы системного уровня, такие как разбиение входных потоков </w:t>
+      </w:r>
+      <w:r>
+        <w:rPr>
+          <w:rFonts w:ascii="Times New Roman" w:hAnsi="Times New Roman"/>
+          <w:sz w:val="28"/>
+          <w:szCs w:val="28"/>
+        </w:rPr>
+        <w:lastRenderedPageBreak/>
+        <w:t xml:space="preserve">данных (например, </w:t>
       </w:r>
       <w:r>
         <w:rPr>
@@ -42358,7 +43500,6 @@
           <w:sz w:val="28"/>
           <w:szCs w:val="28"/>
         </w:rPr>
-        <w:lastRenderedPageBreak/>
         <w:t>Временная с</w:t>
       </w:r>
       <w:r>
@@ -42942,7 +44083,16 @@
           <w:sz w:val="28"/>
           <w:szCs w:val="28"/>
         </w:rPr>
-        <w:t xml:space="preserve"> этих методов наиболее эффективный</w:t>
+        <w:t xml:space="preserve"> этих методов </w:t>
+      </w:r>
+      <w:r>
+        <w:rPr>
+          <w:rFonts w:ascii="Times New Roman" w:hAnsi="Times New Roman"/>
+          <w:sz w:val="28"/>
+          <w:szCs w:val="28"/>
+        </w:rPr>
+        <w:lastRenderedPageBreak/>
+        <w:t>наиболее эффективный</w:t>
       </w:r>
       <w:r>
         <w:rPr>
@@ -43102,16 +44252,7 @@
           <w:sz w:val="28"/>
           <w:szCs w:val="28"/>
         </w:rPr>
-        <w:t xml:space="preserve">, </w:t>
-      </w:r>
-      <w:r>
-        <w:rPr>
-          <w:rFonts w:ascii="Times New Roman" w:hAnsi="Times New Roman"/>
-          <w:sz w:val="28"/>
-          <w:szCs w:val="28"/>
-        </w:rPr>
-        <w:lastRenderedPageBreak/>
-        <w:t xml:space="preserve">которую они решают, и используемые данные. Интересно, что из 39 работ, перечисленных в </w:t>
+        <w:t xml:space="preserve">, которую они решают, и используемые данные. Интересно, что из 39 работ, перечисленных в </w:t>
       </w:r>
       <w:r>
         <w:rPr>
@@ -43555,7 +44696,16 @@
           <w:sz w:val="28"/>
           <w:szCs w:val="28"/>
         </w:rPr>
-        <w:t xml:space="preserve"> использовать. Кроме того, повторное использование одного и того же набора данных должно позволять легко сравнивать точность различных методов. Как обсуждалось ранее, в случае наборов данных DARPA и KDD это было фактически не совсем так, потому что эти наборы данных настолько </w:t>
+        <w:t xml:space="preserve"> использовать. Кроме того, повторное использование одного и того же набора данных должно позволять легко сравнивать точность различных методов. Как обсуждалось ранее, в случае наборов данных DARPA и KDD это было фактически не совсем так, потому что </w:t>
+      </w:r>
+      <w:r>
+        <w:rPr>
+          <w:rFonts w:ascii="Times New Roman" w:hAnsi="Times New Roman"/>
+          <w:sz w:val="28"/>
+          <w:szCs w:val="28"/>
+        </w:rPr>
+        <w:lastRenderedPageBreak/>
+        <w:t xml:space="preserve">эти наборы данных настолько </w:t>
       </w:r>
       <w:r>
         <w:rPr>
@@ -43659,16 +44809,7 @@
           <w:sz w:val="28"/>
           <w:szCs w:val="28"/>
         </w:rPr>
-        <w:t xml:space="preserve"> </w:t>
-      </w:r>
-      <w:r>
-        <w:rPr>
-          <w:rFonts w:ascii="Times New Roman" w:hAnsi="Times New Roman"/>
-          <w:sz w:val="28"/>
-          <w:szCs w:val="28"/>
-        </w:rPr>
-        <w:lastRenderedPageBreak/>
-        <w:t>злоупотреблений</w:t>
+        <w:t xml:space="preserve"> злоупотреблений</w:t>
       </w:r>
       <w:r>
         <w:rPr>
@@ -43724,7 +44865,6 @@
           <w:color w:val="000000"/>
           <w:sz w:val="28"/>
           <w:szCs w:val="28"/>
-          <w:lang w:val="en-US"/>
         </w:rPr>
       </w:pPr>
       <w:r>
@@ -43748,7 +44888,133 @@
           <w:szCs w:val="28"/>
           <w:lang w:val="en-US"/>
         </w:rPr>
-        <w:t>IDS (Factors Related to IDS Performance)</w:t>
+        <w:t>IDS</w:t>
+      </w:r>
+      <w:r>
+        <w:rPr>
+          <w:rFonts w:ascii="Times New Roman" w:hAnsi="Times New Roman"/>
+          <w:b/>
+          <w:bCs/>
+          <w:color w:val="000000"/>
+          <w:sz w:val="28"/>
+          <w:szCs w:val="28"/>
+        </w:rPr>
+        <w:t xml:space="preserve"> (</w:t>
+      </w:r>
+      <w:r>
+        <w:rPr>
+          <w:rFonts w:ascii="Times New Roman" w:hAnsi="Times New Roman"/>
+          <w:b/>
+          <w:bCs/>
+          <w:color w:val="000000"/>
+          <w:sz w:val="28"/>
+          <w:szCs w:val="28"/>
+          <w:lang w:val="en-US"/>
+        </w:rPr>
+        <w:t>Factors</w:t>
+      </w:r>
+      <w:r>
+        <w:rPr>
+          <w:rFonts w:ascii="Times New Roman" w:hAnsi="Times New Roman"/>
+          <w:b/>
+          <w:bCs/>
+          <w:color w:val="000000"/>
+          <w:sz w:val="28"/>
+          <w:szCs w:val="28"/>
+        </w:rPr>
+        <w:t xml:space="preserve"> </w:t>
+      </w:r>
+      <w:r>
+        <w:rPr>
+          <w:rFonts w:ascii="Times New Roman" w:hAnsi="Times New Roman"/>
+          <w:b/>
+          <w:bCs/>
+          <w:color w:val="000000"/>
+          <w:sz w:val="28"/>
+          <w:szCs w:val="28"/>
+          <w:lang w:val="en-US"/>
+        </w:rPr>
+        <w:t>Related</w:t>
+      </w:r>
+      <w:r>
+        <w:rPr>
+          <w:rFonts w:ascii="Times New Roman" w:hAnsi="Times New Roman"/>
+          <w:b/>
+          <w:bCs/>
+          <w:color w:val="000000"/>
+          <w:sz w:val="28"/>
+          <w:szCs w:val="28"/>
+        </w:rPr>
+        <w:t xml:space="preserve"> </w:t>
+      </w:r>
+      <w:r>
+        <w:rPr>
+          <w:rFonts w:ascii="Times New Roman" w:hAnsi="Times New Roman"/>
+          <w:b/>
+          <w:bCs/>
+          <w:color w:val="000000"/>
+          <w:sz w:val="28"/>
+          <w:szCs w:val="28"/>
+          <w:lang w:val="en-US"/>
+        </w:rPr>
+        <w:t>to</w:t>
+      </w:r>
+      <w:r>
+        <w:rPr>
+          <w:rFonts w:ascii="Times New Roman" w:hAnsi="Times New Roman"/>
+          <w:b/>
+          <w:bCs/>
+          <w:color w:val="000000"/>
+          <w:sz w:val="28"/>
+          <w:szCs w:val="28"/>
+        </w:rPr>
+        <w:t xml:space="preserve"> </w:t>
+      </w:r>
+      <w:r>
+        <w:rPr>
+          <w:rFonts w:ascii="Times New Roman" w:hAnsi="Times New Roman"/>
+          <w:b/>
+          <w:bCs/>
+          <w:color w:val="000000"/>
+          <w:sz w:val="28"/>
+          <w:szCs w:val="28"/>
+          <w:lang w:val="en-US"/>
+        </w:rPr>
+        <w:t>IDS</w:t>
+      </w:r>
+      <w:r>
+        <w:rPr>
+          <w:rFonts w:ascii="Times New Roman" w:hAnsi="Times New Roman"/>
+          <w:b/>
+          <w:bCs/>
+          <w:color w:val="000000"/>
+          <w:sz w:val="28"/>
+          <w:szCs w:val="28"/>
+        </w:rPr>
+        <w:t xml:space="preserve"> </w:t>
+      </w:r>
+      <w:r>
+        <w:rPr>
+          <w:rFonts w:ascii="Times New Roman" w:hAnsi="Times New Roman"/>
+          <w:b/>
+          <w:bCs/>
+          <w:color w:val="000000"/>
+          <w:sz w:val="28"/>
+          <w:szCs w:val="28"/>
+          <w:lang w:val="en-US"/>
+        </w:rPr>
+        <w:t>Performance</w:t>
+      </w:r>
+      <w:r>
+        <w:rPr>
+          <w:rFonts w:ascii="Times New Roman" w:hAnsi="Times New Roman"/>
+          <w:b/>
+          <w:bCs/>
+          <w:color w:val="000000"/>
+          <w:sz w:val="28"/>
+          <w:szCs w:val="28"/>
+        </w:rPr>
+        <w:t>)</w:t>
       </w:r>
     </w:p>
     <w:p>
@@ -43762,7 +45028,6 @@
           <w:szCs w:val="28"/>
         </w:rPr>
       </w:pPr>
-      <w:bookmarkStart w:id="0" w:name="_GoBack"/>
       <w:r>
         <w:rPr>
           <w:rFonts w:ascii="Times New Roman" w:hAnsi="Times New Roman"/>
@@ -44061,7 +45326,6 @@
         <w:t xml:space="preserve"> на основе хоста), а не сетевых пакетов.</w:t>
       </w:r>
     </w:p>
-    <w:bookmarkEnd w:id="0"/>
     <w:p>
       <w:pPr>
         <w:spacing w:line="360" w:lineRule="auto"/>
@@ -44195,7 +45459,7 @@
           <w:sz w:val="28"/>
           <w:szCs w:val="28"/>
         </w:rPr>
-        <w:t xml:space="preserve">. Эти исследования на самом деле не построили </w:t>
+        <w:t xml:space="preserve">. Эти исследования на самом деле не </w:t>
       </w:r>
       <w:r>
         <w:rPr>
@@ -44203,6 +45467,16 @@
           <w:color w:val="FF0000"/>
           <w:sz w:val="28"/>
           <w:szCs w:val="28"/>
+        </w:rPr>
+        <w:lastRenderedPageBreak/>
+        <w:t xml:space="preserve">построили </w:t>
+      </w:r>
+      <w:r>
+        <w:rPr>
+          <w:rFonts w:ascii="Times New Roman" w:hAnsi="Times New Roman"/>
+          <w:color w:val="FF0000"/>
+          <w:sz w:val="28"/>
+          <w:szCs w:val="28"/>
           <w:lang w:val="en-US"/>
         </w:rPr>
         <w:t>IDS</w:t>
@@ -44271,17 +45545,7 @@
           <w:sz w:val="28"/>
           <w:szCs w:val="28"/>
         </w:rPr>
-        <w:t xml:space="preserve">, и использовались данные реального мира, полученные из сетей кампуса или магистральных сетей Интернета. Все эти исследования, как представляется, использовали системы, интегрированные с более чем одним </w:t>
-      </w:r>
-      <w:r>
-        <w:rPr>
-          <w:rFonts w:ascii="Times New Roman" w:hAnsi="Times New Roman"/>
-          <w:color w:val="FF0000"/>
-          <w:sz w:val="28"/>
-          <w:szCs w:val="28"/>
-        </w:rPr>
-        <w:lastRenderedPageBreak/>
-        <w:t xml:space="preserve">методом </w:t>
+        <w:t xml:space="preserve">, и использовались данные реального мира, полученные из сетей кампуса или магистральных сетей Интернета. Все эти исследования, как представляется, использовали системы, интегрированные с более чем одним методом </w:t>
       </w:r>
       <w:r>
         <w:rPr>
@@ -44713,6 +45977,7 @@
           <w:sz w:val="28"/>
           <w:szCs w:val="28"/>
         </w:rPr>
+        <w:lastRenderedPageBreak/>
         <w:t>Время для классификации нового экземпляра является важным фактором, который отражает время реакции и мощность обработки пакетов системы обнаружения вторжений.</w:t>
       </w:r>
     </w:p>
@@ -44735,17 +46000,7 @@
           <w:sz w:val="28"/>
           <w:szCs w:val="28"/>
         </w:rPr>
-        <w:t xml:space="preserve">Понятность или читаемость модели классификации - это средство, помогающее администраторам легко изучить возможности модели, чтобы быстрее исправлять свои системы. Эта информация (такая как тип пакета, номер порта или какая-либо другая функция сетевого пакета высокого уровня, которая </w:t>
-      </w:r>
-      <w:r>
-        <w:rPr>
-          <w:rFonts w:ascii="Times New Roman" w:hAnsi="Times New Roman"/>
-          <w:color w:val="FF0000"/>
-          <w:sz w:val="28"/>
-          <w:szCs w:val="28"/>
-        </w:rPr>
-        <w:lastRenderedPageBreak/>
-        <w:t>отражает троп кибер-атаки) будет доступна через векторы признаков, которые помечаются классификатором как категория вторжения.</w:t>
+        <w:t>Понятность или читаемость модели классификации - это средство, помогающее администраторам легко изучить возможности модели, чтобы быстрее исправлять свои системы. Эта информация (такая как тип пакета, номер порта или какая-либо другая функция сетевого пакета высокого уровня, которая отражает троп кибер-атаки) будет доступна через векторы признаков, которые помечаются классификатором как категория вторжения.</w:t>
       </w:r>
     </w:p>
     <w:p>
@@ -44838,7 +46093,17 @@
           <w:sz w:val="28"/>
           <w:szCs w:val="28"/>
         </w:rPr>
-        <w:t>В большинстве приложений ML и DM модель (например, классификатор) обучается, а затем используется в течение длительного времени без каких-либо изменений. В этих приложениях предполагается, что процессы являются квазистационарными, и поэтому переобучение модели происходит не часто. Ситуация с обнаружением кибер-вторжений различна. Модели ежедневно тренируются [56], когда аналитик требует [43], или каждый раз, когда идентифицируется новое вторжение, и его образ становится известным [75]. Особенно, когда модели должны ежедневно обучаться, их время обучения становится важным. (Это, безусловно, займет менее одного полного дня, чтобы переучивать модель.) Традиционно методы ML и DM начинают обучение с нуля. Однако, если часто требуется переучивать модель (например, ежедневно) из-за всего лишь нескольких изменений в данных, имеет смысл начать с обученной модели и продолжить ее обучение или использовать самоадаптивные модели. Плодотворная область исследований будет заключаться в исследовании методов быстрого инкрементного обучения, которые могут быть использованы для ежедневных обновлений моделей для обнаружения неправильного использования и аномалии.</w:t>
+        <w:t xml:space="preserve">В большинстве приложений ML и DM модель (например, классификатор) обучается, а затем используется в течение длительного времени без каких-либо изменений. В этих приложениях предполагается, что процессы являются квазистационарными, и поэтому переобучение модели происходит не часто. Ситуация с обнаружением кибер-вторжений различна. Модели ежедневно тренируются [56], когда аналитик требует [43], или каждый раз, когда идентифицируется новое вторжение, и его образ становится известным [75]. Особенно, когда модели должны ежедневно обучаться, их время обучения становится важным. (Это, безусловно, займет менее одного полного дня, чтобы переучивать модель.) Традиционно методы ML и DM начинают обучение с нуля. Однако, если часто требуется переучивать модель (например, ежедневно) из-за всего лишь нескольких изменений в данных, имеет смысл начать с обученной модели и продолжить ее обучение или использовать самоадаптивные модели. Плодотворная область исследований будет заключаться в исследовании методов быстрого инкрементного обучения, которые могут быть использованы для </w:t>
+      </w:r>
+      <w:r>
+        <w:rPr>
+          <w:rFonts w:ascii="Times New Roman" w:hAnsi="Times New Roman"/>
+          <w:color w:val="FF0000"/>
+          <w:sz w:val="28"/>
+          <w:szCs w:val="28"/>
+        </w:rPr>
+        <w:lastRenderedPageBreak/>
+        <w:t>ежедневных обновлений моделей для обнаружения неправильного использования и аномалии.</w:t>
       </w:r>
     </w:p>
     <w:p>
@@ -44860,17 +46125,7 @@
           <w:sz w:val="28"/>
           <w:szCs w:val="28"/>
         </w:rPr>
-        <w:t xml:space="preserve">Существует много доменов, в которых легко получить учебные данные, и в этих областях обычно развиваются методы ML и DM (например, рекомендации, которые Amazon делает для своих клиентов). В других областях, где трудно получить данные (например, данные мониторинга здоровья для машин или самолетов), применение ML и DM может быть в изобилии. В кибер-домене </w:t>
-      </w:r>
-      <w:r>
-        <w:rPr>
-          <w:rFonts w:ascii="Times New Roman" w:hAnsi="Times New Roman"/>
-          <w:color w:val="FF0000"/>
-          <w:sz w:val="28"/>
-          <w:szCs w:val="28"/>
-        </w:rPr>
-        <w:lastRenderedPageBreak/>
-        <w:t>многие данные могут быть собраны путем размещения датчиков в сетях (например, для получения NetFlow или TCP), что, хотя и не простая задача, безусловно, стоит того.</w:t>
+        <w:t>Существует много доменов, в которых легко получить учебные данные, и в этих областях обычно развиваются методы ML и DM (например, рекомендации, которые Amazon делает для своих клиентов). В других областях, где трудно получить данные (например, данные мониторинга здоровья для машин или самолетов), применение ML и DM может быть в изобилии. В кибер-домене многие данные могут быть собраны путем размещения датчиков в сетях (например, для получения NetFlow или TCP), что, хотя и не простая задача, безусловно, стоит того.</w:t>
       </w:r>
     </w:p>
     <w:p>
@@ -45021,6 +46276,7 @@
           <w:szCs w:val="28"/>
           <w:lang w:val="en-US"/>
         </w:rPr>
+        <w:lastRenderedPageBreak/>
         <w:t>IDS</w:t>
       </w:r>
       <w:r>
@@ -45071,17 +46327,7 @@
           <w:sz w:val="28"/>
           <w:szCs w:val="28"/>
         </w:rPr>
-        <w:t xml:space="preserve">) являются самыми универсальными, легкими в реализации, менее зависимыми от </w:t>
-      </w:r>
-      <w:r>
-        <w:rPr>
-          <w:rFonts w:ascii="Times New Roman" w:hAnsi="Times New Roman"/>
-          <w:color w:val="FF0000"/>
-          <w:sz w:val="28"/>
-          <w:szCs w:val="28"/>
-        </w:rPr>
-        <w:lastRenderedPageBreak/>
-        <w:t xml:space="preserve">параметра или распределения и имеют высокую скорость обработки. В аномальных детекторах </w:t>
+        <w:t xml:space="preserve">) являются самыми универсальными, легкими в реализации, менее зависимыми от параметра или распределения и имеют высокую скорость обработки. В аномальных детекторах </w:t>
       </w:r>
       <w:r>
         <w:rPr>
@@ -45277,7 +46523,7 @@
           <w:sz w:val="28"/>
           <w:szCs w:val="28"/>
         </w:rPr>
-        <w:t xml:space="preserve">; И некоторые из них основаны на правилах ассоциации. Разработчики системы должны исследовать, имеют ли данные обучения достаточно хорошее качество и имеют статистические свойства, которые могут быть использованы (например, распределение Гаусса). Также важно знать, будет ли требуемая система работать в сети или в автономном режиме. Ответы на такие вопросы будут определять наиболее подходящий подход </w:t>
+        <w:t xml:space="preserve">; И некоторые из них основаны на правилах ассоциации. Разработчики системы должны исследовать, имеют ли данные обучения достаточно хорошее качество и имеют статистические свойства, которые могут быть использованы (например, распределение Гаусса). Также важно знать, будет ли требуемая система работать в сети или в автономном режиме. Ответы на такие вопросы будут определять </w:t>
       </w:r>
       <w:r>
         <w:rPr>
@@ -45285,6 +46531,16 @@
           <w:color w:val="FF0000"/>
           <w:sz w:val="28"/>
           <w:szCs w:val="28"/>
+        </w:rPr>
+        <w:lastRenderedPageBreak/>
+        <w:t xml:space="preserve">наиболее подходящий подход </w:t>
+      </w:r>
+      <w:r>
+        <w:rPr>
+          <w:rFonts w:ascii="Times New Roman" w:hAnsi="Times New Roman"/>
+          <w:color w:val="FF0000"/>
+          <w:sz w:val="28"/>
+          <w:szCs w:val="28"/>
           <w:lang w:val="en-US"/>
         </w:rPr>
         <w:t>ML</w:t>
@@ -45296,17 +46552,7 @@
           <w:sz w:val="28"/>
           <w:szCs w:val="28"/>
         </w:rPr>
-        <w:t xml:space="preserve">. По мнению авторов этой статьи, сетевые данные не могут быть правильно смоделированы с использованием простого распределения (например, гауссовского) из-за того, что на практике один сетевой пакет может содержать полезную нагрузку, которая может быть связана с десятками Сетевых протоколов и поведения пользователей [113]. Изменчивость полезной нагрузки характеризуется суммой множественных вероятностных распределений или совместных распределений вероятностей, которые не являются непосредственно разделяемыми. Поэтому методы, подобные </w:t>
-      </w:r>
-      <w:r>
-        <w:rPr>
-          <w:rFonts w:ascii="Times New Roman" w:hAnsi="Times New Roman"/>
-          <w:color w:val="FF0000"/>
-          <w:sz w:val="28"/>
-          <w:szCs w:val="28"/>
-        </w:rPr>
-        <w:lastRenderedPageBreak/>
-        <w:t xml:space="preserve">байесовским сетям или </w:t>
+        <w:t xml:space="preserve">. По мнению авторов этой статьи, сетевые данные не могут быть правильно смоделированы с использованием простого распределения (например, гауссовского) из-за того, что на практике один сетевой пакет может содержать полезную нагрузку, которая может быть связана с десятками Сетевых протоколов и поведения пользователей [113]. Изменчивость полезной нагрузки характеризуется суммой множественных вероятностных распределений или совместных распределений вероятностей, которые не являются непосредственно разделяемыми. Поэтому методы, подобные байесовским сетям или </w:t>
       </w:r>
       <w:r>
         <w:rPr>
@@ -45536,7 +46782,17 @@
           <w:sz w:val="28"/>
           <w:szCs w:val="28"/>
         </w:rPr>
-        <w:t>, как для обнаружения злоупотреблений, так и аномалий. К сожалению, не установлены методы, наиболее эффективные для кибер-приложений; и, учитывая богатство и сложность методов, невозможно составить одну рекомендацию для каждого метода в зависимости от типа атаки, которую система должна обнаружить. При определении эффективности методов существует не один, а несколько критериев, которые необходимо учитывать. Они включают (как описано в разделе VI, подраздел C) точность, сложность, время для классификации неизвестного экземпляра с обученной моделью и понятность окончательного решения (классификации) каждого метода ML или DM. В зависимости от конкретной IDS, некоторые из них могут быть важнее других.</w:t>
+        <w:t xml:space="preserve">, как для обнаружения злоупотреблений, так и аномалий. К сожалению, не установлены методы, наиболее эффективные для кибер-приложений; и, учитывая богатство и сложность методов, невозможно составить одну рекомендацию для каждого метода в зависимости от типа атаки, которую система должна обнаружить. При определении эффективности методов существует не один, а несколько критериев, которые необходимо учитывать. Они включают (как описано в разделе VI, подраздел C) точность, сложность, время для классификации неизвестного экземпляра с обученной моделью и понятность окончательного решения (классификации) каждого метода ML или </w:t>
+      </w:r>
+      <w:r>
+        <w:rPr>
+          <w:rFonts w:ascii="Times New Roman" w:hAnsi="Times New Roman"/>
+          <w:color w:val="000000"/>
+          <w:sz w:val="28"/>
+          <w:szCs w:val="28"/>
+        </w:rPr>
+        <w:lastRenderedPageBreak/>
+        <w:t>DM. В зависимости от конкретной IDS, некоторые из них могут быть важнее других.</w:t>
       </w:r>
     </w:p>
     <w:p>
@@ -45558,17 +46814,7 @@
           <w:sz w:val="28"/>
           <w:szCs w:val="28"/>
         </w:rPr>
-        <w:t xml:space="preserve">Другим важным аспектом ML и DM для обнаружения кибер-вторжений является важность наборов данных для обучения и тестирования систем. Методы ML и DM не могут работать без репрезентативных данных, и для таких наборов данных трудно и трудоемко. Для возможности обнаружения аномалий и обнаружения неправильного использования, для IDS выгодно иметь доступ к данным на уровне сети и ядра. Если доступны только данные NetFlow, эти данные должны быть дополнены данными сетевого уровня, такими как сетевые </w:t>
-      </w:r>
-      <w:r>
-        <w:rPr>
-          <w:rFonts w:ascii="Times New Roman" w:hAnsi="Times New Roman"/>
-          <w:color w:val="FF0000"/>
-          <w:sz w:val="28"/>
-          <w:szCs w:val="28"/>
-        </w:rPr>
-        <w:lastRenderedPageBreak/>
-        <w:t>датчики, которые генерируют дополнительные функции пакетов или потоков. Если возможно, сетевые данные должны быть дополнены данными уровня ядра ОС.</w:t>
+        <w:t>Другим важным аспектом ML и DM для обнаружения кибер-вторжений является важность наборов данных для обучения и тестирования систем. Методы ML и DM не могут работать без репрезентативных данных, и для таких наборов данных трудно и трудоемко. Для возможности обнаружения аномалий и обнаружения неправильного использования, для IDS выгодно иметь доступ к данным на уровне сети и ядра. Если доступны только данные NetFlow, эти данные должны быть дополнены данными сетевого уровня, такими как сетевые датчики, которые генерируют дополнительные функции пакетов или потоков. Если возможно, сетевые данные должны быть дополнены данными уровня ядра ОС.</w:t>
       </w:r>
     </w:p>
     <w:p>
@@ -45930,6 +47176,7 @@
           <w:szCs w:val="28"/>
           <w:lang w:val="en-US"/>
         </w:rPr>
+        <w:lastRenderedPageBreak/>
         <w:t>[2] M. Bhuyan, D. Bhattacharyya, and J. Kalita, “Network anomaly detection: Methods, systems and tools,” IEEE Commun. Surv. Tuts., vol. 16, no. 1, pp. 303–336, First Quart. 2014.</w:t>
       </w:r>
     </w:p>
@@ -46002,7 +47249,6 @@
           <w:szCs w:val="28"/>
           <w:lang w:val="en-US"/>
         </w:rPr>
-        <w:lastRenderedPageBreak/>
         <w:t>[5] A. Sperotto, G. Schaffrath, R. Sadre, C. Morariu, A. Pras, and B. Stiller, “An overview of IP flow-based intrusion detection,” IEEE Commun. Surv. Tuts., vol. 12, no. 3, pp. 343–356, Third Quart. 2010.</w:t>
       </w:r>
     </w:p>
@@ -46241,7 +47487,18 @@
           <w:szCs w:val="28"/>
           <w:lang w:val="en-US"/>
         </w:rPr>
-        <w:t>[13] M. Graczyk, T. Lasota, and B. Trawinski, “Comparative analysis of premises valuation models using KEEL, RapidMiner, and WEKA,” Computational Collective Intelligence. Semantic Web, Social Networks and Multiagent Systems. New York, NY, USA: Springer, 2009, pp. 800–812.</w:t>
+        <w:t xml:space="preserve">[13] M. Graczyk, T. Lasota, and B. Trawinski, “Comparative analysis of premises valuation models using KEEL, RapidMiner, and WEKA,” Computational Collective </w:t>
+      </w:r>
+      <w:r>
+        <w:rPr>
+          <w:rFonts w:ascii="Times New Roman" w:hAnsi="Times New Roman"/>
+          <w:color w:val="000000"/>
+          <w:sz w:val="28"/>
+          <w:szCs w:val="28"/>
+          <w:lang w:val="en-US"/>
+        </w:rPr>
+        <w:lastRenderedPageBreak/>
+        <w:t>Intelligence. Semantic Web, Social Networks and Multiagent Systems. New York, NY, USA: Springer, 2009, pp. 800–812.</w:t>
       </w:r>
     </w:p>
     <w:p>
@@ -46383,7 +47640,6 @@
           <w:szCs w:val="28"/>
           <w:lang w:val="en-US"/>
         </w:rPr>
-        <w:lastRenderedPageBreak/>
         <w:t>[17] G. F. Lyon, Nmap Network Scanning: The Official Nmap Project Guide to Network Discovery and Security Scanning. USA: Insecure, 2009.</w:t>
       </w:r>
     </w:p>
@@ -46670,6 +47926,7 @@
           <w:szCs w:val="28"/>
           <w:lang w:val="en-US"/>
         </w:rPr>
+        <w:lastRenderedPageBreak/>
         <w:t>[27] R. P. Lippmann and R. K. Cunningham, “Improving intrusion detection performance using keyword selection and neural networks,” Comput. Netw., vol. 34, pp. 597–603, 2000.</w:t>
       </w:r>
     </w:p>
@@ -46718,7 +47975,6 @@
           <w:szCs w:val="28"/>
           <w:lang w:val="en-US"/>
         </w:rPr>
-        <w:lastRenderedPageBreak/>
         <w:t>[29] R. Agrawal, T. Imielinski, and A. Swami, “Mining association rules between sets of items in large databases,” in Proc. Int. Conf. Manage. Data Assoc. Comput. Mach. (ACM), 1993, pp. 207–216.</w:t>
       </w:r>
     </w:p>
@@ -46934,7 +48190,18 @@
           <w:szCs w:val="28"/>
           <w:lang w:val="en-US"/>
         </w:rPr>
-        <w:t xml:space="preserve">[37] E. Baralis, T. Cerquitelli, and V. D’Elia. (2008). Generalized Itemset Discovery by Means of Opportunistic Aggregation. Tech. Rep., Politecnico di Torino [Online] </w:t>
+        <w:t xml:space="preserve">[37] E. Baralis, T. Cerquitelli, and V. D’Elia. (2008). Generalized Itemset Discovery by Means of Opportunistic Aggregation. Tech. Rep., Politecnico di Torino </w:t>
+      </w:r>
+      <w:r>
+        <w:rPr>
+          <w:rFonts w:ascii="Times New Roman" w:hAnsi="Times New Roman"/>
+          <w:color w:val="000000"/>
+          <w:sz w:val="28"/>
+          <w:szCs w:val="28"/>
+          <w:lang w:val="en-US"/>
+        </w:rPr>
+        <w:lastRenderedPageBreak/>
+        <w:t xml:space="preserve">[Online] </w:t>
       </w:r>
       <w:hyperlink r:id="rId14">
         <w:r>
@@ -47029,7 +48296,6 @@
           <w:szCs w:val="28"/>
           <w:lang w:val="en-US"/>
         </w:rPr>
-        <w:lastRenderedPageBreak/>
         <w:t>[40] D. Heckerman, A Tutorial on Learning with Bayesian Networks. New York, NY, USA: Springer, 1998.</w:t>
       </w:r>
     </w:p>
@@ -47270,6 +48536,7 @@
           <w:szCs w:val="28"/>
           <w:lang w:val="en-US"/>
         </w:rPr>
+        <w:lastRenderedPageBreak/>
         <w:t>Nature, vol. 393, pp. 440–442, Jun. 1998.</w:t>
       </w:r>
     </w:p>
@@ -47318,7 +48585,6 @@
           <w:szCs w:val="28"/>
           <w:lang w:val="en-US"/>
         </w:rPr>
-        <w:lastRenderedPageBreak/>
         <w:t>[51] M. Blowers and J. Williams, “Machine learning applied to cyber operations,” in Network Science and Cybersecurity. New York, NY, USA: Springer, 2014, pp. 55–175.</w:t>
       </w:r>
     </w:p>
@@ -47604,6 +48870,7 @@
           <w:szCs w:val="28"/>
           <w:lang w:val="en-US"/>
         </w:rPr>
+        <w:lastRenderedPageBreak/>
         <w:t>[62] J. Zhang, M. Zulkernine, and A. Haque, “Random-forests-based network intrusion detection systems,” IEEE Trans. Syst. Man Cybern. C: Appl. Rev., vol. 38, no. 5, pp. 649–659, Sep. 2008.</w:t>
       </w:r>
     </w:p>
@@ -47628,7 +48895,6 @@
           <w:szCs w:val="28"/>
           <w:lang w:val="en-US"/>
         </w:rPr>
-        <w:lastRenderedPageBreak/>
         <w:t>[63] F. Gharibian and A. Ghorbani, “Comparative study of supervised machine learning techniques for intrusion detection,” in Proc. 5th Annu. Conf. Commun. Netw. Serv. Res., 2007, pp. 350–358.</w:t>
       </w:r>
     </w:p>
@@ -47893,6 +49159,7 @@
           <w:szCs w:val="28"/>
           <w:lang w:val="en-US"/>
         </w:rPr>
+        <w:lastRenderedPageBreak/>
         <w:t>[74] A. Abraham, C. Grosan, and C. Martin-Vide, “Evolutionary design of intrusion detection programs,” Int. J. Netw. Secur., vol. 4, no. 3, pp. 328–339, 2007.</w:t>
       </w:r>
     </w:p>
@@ -47917,7 +49184,6 @@
           <w:szCs w:val="28"/>
           <w:lang w:val="en-US"/>
         </w:rPr>
-        <w:lastRenderedPageBreak/>
         <w:t>[75] J. Hansen, P. Lowry, D. Meservy, and D. McDonald, “Genetic programming for prevention of cyberterrorism through dynamic and evolving intrusion detection,” Decis. Support Syst., vol. 43, no. 4, pp. 1362–1374, Aug. 2007.</w:t>
       </w:r>
     </w:p>
@@ -48158,6 +49424,7 @@
           <w:szCs w:val="28"/>
           <w:lang w:val="en-US"/>
         </w:rPr>
+        <w:lastRenderedPageBreak/>
         <w:t>[85] W. W. Cohen, “Fast effective rule induction,” in Proc. 12th Int. Conf. Mach. Learn., Lake Tahoe, CA, USA, 1995, pp. 115–123.</w:t>
       </w:r>
     </w:p>
@@ -48182,7 +49449,6 @@
           <w:szCs w:val="28"/>
           <w:lang w:val="en-US"/>
         </w:rPr>
-        <w:lastRenderedPageBreak/>
         <w:t>[86] R. Michalski, “A theory and methodology of inductive learning,” Mach. Learn., vol. 1, pp. 83–134, 1983.</w:t>
       </w:r>
     </w:p>
@@ -48471,6 +49737,7 @@
           <w:szCs w:val="28"/>
           <w:lang w:val="en-US"/>
         </w:rPr>
+        <w:lastRenderedPageBreak/>
         <w:t>[98] W. J. Hu, Y. H. Liao, and V. R. Vemuri, “Robust support vector machines for anomaly detection in computer security,” in Proc. 20th Int. Conf. Mach. Learn., 2003, pp. 282–289.</w:t>
       </w:r>
     </w:p>
@@ -48495,7 +49762,6 @@
           <w:szCs w:val="28"/>
           <w:lang w:val="en-US"/>
         </w:rPr>
-        <w:lastRenderedPageBreak/>
         <w:t>[99] C. Wagner, F. Jérôme, and E. Thomas, “Machine learning approach for IP-flow record anomaly detection,” in Networking 2011. New York, NY, USA: Springer, 2011, pp. 28–39.</w:t>
       </w:r>
     </w:p>
@@ -48783,6 +50049,7 @@
           <w:szCs w:val="28"/>
           <w:lang w:val="en-US"/>
         </w:rPr>
+        <w:lastRenderedPageBreak/>
         <w:t>[110] P. S. Oliveto, J. He, and X. Yao, “Time complexity of evolutionary  algorithms for combinatorial optimization: A decade of results,” Int. J. Autom. Comput., vol. 4, no. 3, pp. 281–293, 2007.</w:t>
       </w:r>
     </w:p>
@@ -48831,7 +50098,6 @@
           <w:szCs w:val="28"/>
           <w:lang w:val="en-US"/>
         </w:rPr>
-        <w:lastRenderedPageBreak/>
         <w:t>[112] J. C. Burges, “A tutorial on support vector machines for pattern recognition,” Data Min. Knowl. Discov., vol. 2, no. 2, pp. 121–167, 1998.</w:t>
       </w:r>
     </w:p>
@@ -50943,6 +52209,7 @@
   <w:style w:type="character" w:default="1" w:styleId="a0">
     <w:name w:val="Default Paragraph Font"/>
     <w:uiPriority w:val="1"/>
+    <w:semiHidden/>
     <w:unhideWhenUsed/>
   </w:style>
   <w:style w:type="table" w:default="1" w:styleId="a1">
@@ -51379,7 +52646,7 @@
 </file>
 
 <file path=customXml/itemProps1.xml><?xml version="1.0" encoding="utf-8"?>
-<ds:datastoreItem xmlns:ds="http://schemas.openxmlformats.org/officeDocument/2006/customXml" ds:itemID="{5BF11E4C-AC7C-4E8F-A098-0EBF59A9F20F}">
+<ds:datastoreItem xmlns:ds="http://schemas.openxmlformats.org/officeDocument/2006/customXml" ds:itemID="{9ABB2780-898A-4D81-A5BC-0860357C9A6F}">
   <ds:schemaRefs>
     <ds:schemaRef ds:uri="http://schemas.openxmlformats.org/officeDocument/2006/bibliography"/>
   </ds:schemaRefs>

</xml_diff>

<commit_message>
review of translation in doc_2016
</commit_message>
<xml_diff>
--- a/(Translation) (2016) A Survey of Data Mining and Machine Learning Methods for Cyber Security Intrusion Detection (Автосохраненный).docx
+++ b/(Translation) (2016) A Survey of Data Mining and Machine Learning Methods for Cyber Security Intrusion Detection (Автосохраненный).docx
@@ -36969,8 +36969,6 @@
         </w:rPr>
         <w:t>i</w:t>
       </w:r>
-      <w:bookmarkStart w:id="0" w:name="_GoBack"/>
-      <w:bookmarkEnd w:id="0"/>
       <w:r>
         <w:rPr>
           <w:rFonts w:ascii="Times New Roman" w:hAnsi="Times New Roman"/>
@@ -45333,7 +45331,6 @@
         <w:jc w:val="both"/>
         <w:rPr>
           <w:rFonts w:ascii="Times New Roman" w:hAnsi="Times New Roman"/>
-          <w:color w:val="FF0000"/>
           <w:sz w:val="28"/>
           <w:szCs w:val="28"/>
         </w:rPr>
@@ -45341,7 +45338,6 @@
       <w:r>
         <w:rPr>
           <w:rFonts w:ascii="Times New Roman" w:hAnsi="Times New Roman"/>
-          <w:color w:val="FF0000"/>
           <w:sz w:val="28"/>
           <w:szCs w:val="28"/>
         </w:rPr>
@@ -45350,7 +45346,6 @@
       <w:r>
         <w:rPr>
           <w:rFonts w:ascii="Times New Roman" w:hAnsi="Times New Roman"/>
-          <w:color w:val="FF0000"/>
           <w:sz w:val="28"/>
           <w:szCs w:val="28"/>
           <w:lang w:val="en-US"/>
@@ -45360,7 +45355,6 @@
       <w:r>
         <w:rPr>
           <w:rFonts w:ascii="Times New Roman" w:hAnsi="Times New Roman"/>
-          <w:color w:val="FF0000"/>
           <w:sz w:val="28"/>
           <w:szCs w:val="28"/>
         </w:rPr>
@@ -45369,7 +45363,6 @@
       <w:r>
         <w:rPr>
           <w:rFonts w:ascii="Times New Roman" w:hAnsi="Times New Roman"/>
-          <w:color w:val="FF0000"/>
           <w:sz w:val="28"/>
           <w:szCs w:val="28"/>
           <w:lang w:val="en-US"/>
@@ -45379,7 +45372,6 @@
       <w:r>
         <w:rPr>
           <w:rFonts w:ascii="Times New Roman" w:hAnsi="Times New Roman"/>
-          <w:color w:val="FF0000"/>
           <w:sz w:val="28"/>
           <w:szCs w:val="28"/>
         </w:rPr>
@@ -45388,7 +45380,6 @@
       <w:r>
         <w:rPr>
           <w:rFonts w:ascii="Times New Roman" w:hAnsi="Times New Roman"/>
-          <w:color w:val="FF0000"/>
           <w:sz w:val="28"/>
           <w:szCs w:val="28"/>
           <w:lang w:val="en-US"/>
@@ -45398,7 +45389,6 @@
       <w:r>
         <w:rPr>
           <w:rFonts w:ascii="Times New Roman" w:hAnsi="Times New Roman"/>
-          <w:color w:val="FF0000"/>
           <w:sz w:val="28"/>
           <w:szCs w:val="28"/>
         </w:rPr>
@@ -45407,7 +45397,6 @@
       <w:r>
         <w:rPr>
           <w:rFonts w:ascii="Times New Roman" w:hAnsi="Times New Roman"/>
-          <w:color w:val="FF0000"/>
           <w:sz w:val="28"/>
           <w:szCs w:val="28"/>
           <w:lang w:val="en-US"/>
@@ -45417,7 +45406,6 @@
       <w:r>
         <w:rPr>
           <w:rFonts w:ascii="Times New Roman" w:hAnsi="Times New Roman"/>
-          <w:color w:val="FF0000"/>
           <w:sz w:val="28"/>
           <w:szCs w:val="28"/>
         </w:rPr>
@@ -45426,7 +45414,6 @@
       <w:r>
         <w:rPr>
           <w:rFonts w:ascii="Times New Roman" w:hAnsi="Times New Roman"/>
-          <w:color w:val="FF0000"/>
           <w:sz w:val="28"/>
           <w:szCs w:val="28"/>
           <w:lang w:val="en-US"/>
@@ -45436,7 +45423,6 @@
       <w:r>
         <w:rPr>
           <w:rFonts w:ascii="Times New Roman" w:hAnsi="Times New Roman"/>
-          <w:color w:val="FF0000"/>
           <w:sz w:val="28"/>
           <w:szCs w:val="28"/>
         </w:rPr>
@@ -45445,7 +45431,6 @@
       <w:r>
         <w:rPr>
           <w:rFonts w:ascii="Times New Roman" w:hAnsi="Times New Roman"/>
-          <w:color w:val="FF0000"/>
           <w:sz w:val="28"/>
           <w:szCs w:val="28"/>
           <w:lang w:val="en-US"/>
@@ -45455,26 +45440,87 @@
       <w:r>
         <w:rPr>
           <w:rFonts w:ascii="Times New Roman" w:hAnsi="Times New Roman"/>
-          <w:color w:val="FF0000"/>
-          <w:sz w:val="28"/>
-          <w:szCs w:val="28"/>
-        </w:rPr>
-        <w:t xml:space="preserve">. Эти исследования на самом деле не </w:t>
-      </w:r>
-      <w:r>
-        <w:rPr>
-          <w:rFonts w:ascii="Times New Roman" w:hAnsi="Times New Roman"/>
-          <w:color w:val="FF0000"/>
+          <w:sz w:val="28"/>
+          <w:szCs w:val="28"/>
+        </w:rPr>
+        <w:t xml:space="preserve">. </w:t>
+      </w:r>
+      <w:r>
+        <w:rPr>
+          <w:rFonts w:ascii="Times New Roman" w:hAnsi="Times New Roman"/>
+          <w:sz w:val="28"/>
+          <w:szCs w:val="28"/>
+        </w:rPr>
+        <w:t>В э</w:t>
+      </w:r>
+      <w:r>
+        <w:rPr>
+          <w:rFonts w:ascii="Times New Roman" w:hAnsi="Times New Roman"/>
+          <w:sz w:val="28"/>
+          <w:szCs w:val="28"/>
+        </w:rPr>
+        <w:t>ти</w:t>
+      </w:r>
+      <w:r>
+        <w:rPr>
+          <w:rFonts w:ascii="Times New Roman" w:hAnsi="Times New Roman"/>
+          <w:sz w:val="28"/>
+          <w:szCs w:val="28"/>
+        </w:rPr>
+        <w:t>х</w:t>
+      </w:r>
+      <w:r>
+        <w:rPr>
+          <w:rFonts w:ascii="Times New Roman" w:hAnsi="Times New Roman"/>
+          <w:sz w:val="28"/>
+          <w:szCs w:val="28"/>
+        </w:rPr>
+        <w:t xml:space="preserve"> исследования</w:t>
+      </w:r>
+      <w:r>
+        <w:rPr>
+          <w:rFonts w:ascii="Times New Roman" w:hAnsi="Times New Roman"/>
+          <w:sz w:val="28"/>
+          <w:szCs w:val="28"/>
+        </w:rPr>
+        <w:t>х</w:t>
+      </w:r>
+      <w:r>
+        <w:rPr>
+          <w:rFonts w:ascii="Times New Roman" w:hAnsi="Times New Roman"/>
+          <w:sz w:val="28"/>
+          <w:szCs w:val="28"/>
+        </w:rPr>
+        <w:t xml:space="preserve"> на самом деле </w:t>
+      </w:r>
+      <w:r>
+        <w:rPr>
+          <w:rFonts w:ascii="Times New Roman" w:hAnsi="Times New Roman"/>
           <w:sz w:val="28"/>
           <w:szCs w:val="28"/>
         </w:rPr>
         <w:lastRenderedPageBreak/>
-        <w:t xml:space="preserve">построили </w:t>
-      </w:r>
-      <w:r>
-        <w:rPr>
-          <w:rFonts w:ascii="Times New Roman" w:hAnsi="Times New Roman"/>
-          <w:color w:val="FF0000"/>
+        <w:t xml:space="preserve">не </w:t>
+      </w:r>
+      <w:r>
+        <w:rPr>
+          <w:rFonts w:ascii="Times New Roman" w:hAnsi="Times New Roman"/>
+          <w:sz w:val="28"/>
+          <w:szCs w:val="28"/>
+        </w:rPr>
+        <w:t>создаются</w:t>
+      </w:r>
+      <w:r>
+        <w:rPr>
+          <w:rFonts w:ascii="Times New Roman" w:hAnsi="Times New Roman"/>
+          <w:sz w:val="28"/>
+          <w:szCs w:val="28"/>
+        </w:rPr>
+        <w:t xml:space="preserve"> </w:t>
+      </w:r>
+      <w:r>
+        <w:rPr>
+          <w:rFonts w:ascii="Times New Roman" w:hAnsi="Times New Roman"/>
           <w:sz w:val="28"/>
           <w:szCs w:val="28"/>
           <w:lang w:val="en-US"/>
@@ -45484,16 +45530,22 @@
       <w:r>
         <w:rPr>
           <w:rFonts w:ascii="Times New Roman" w:hAnsi="Times New Roman"/>
-          <w:color w:val="FF0000"/>
-          <w:sz w:val="28"/>
-          <w:szCs w:val="28"/>
-        </w:rPr>
-        <w:t xml:space="preserve">, но изучали характеристики методов </w:t>
-      </w:r>
-      <w:r>
-        <w:rPr>
-          <w:rFonts w:ascii="Times New Roman" w:hAnsi="Times New Roman"/>
-          <w:color w:val="FF0000"/>
+          <w:sz w:val="28"/>
+          <w:szCs w:val="28"/>
+        </w:rPr>
+        <w:t>, а изучаются</w:t>
+      </w:r>
+      <w:r>
+        <w:rPr>
+          <w:rFonts w:ascii="Times New Roman" w:hAnsi="Times New Roman"/>
+          <w:sz w:val="28"/>
+          <w:szCs w:val="28"/>
+        </w:rPr>
+        <w:t xml:space="preserve"> характеристики методов </w:t>
+      </w:r>
+      <w:r>
+        <w:rPr>
+          <w:rFonts w:ascii="Times New Roman" w:hAnsi="Times New Roman"/>
           <w:sz w:val="28"/>
           <w:szCs w:val="28"/>
           <w:lang w:val="en-US"/>
@@ -45503,7 +45555,6 @@
       <w:r>
         <w:rPr>
           <w:rFonts w:ascii="Times New Roman" w:hAnsi="Times New Roman"/>
-          <w:color w:val="FF0000"/>
           <w:sz w:val="28"/>
           <w:szCs w:val="28"/>
         </w:rPr>
@@ -45512,7 +45563,6 @@
       <w:r>
         <w:rPr>
           <w:rFonts w:ascii="Times New Roman" w:hAnsi="Times New Roman"/>
-          <w:color w:val="FF0000"/>
           <w:sz w:val="28"/>
           <w:szCs w:val="28"/>
           <w:lang w:val="en-US"/>
@@ -45522,16 +45572,78 @@
       <w:r>
         <w:rPr>
           <w:rFonts w:ascii="Times New Roman" w:hAnsi="Times New Roman"/>
-          <w:color w:val="FF0000"/>
-          <w:sz w:val="28"/>
-          <w:szCs w:val="28"/>
-        </w:rPr>
-        <w:t xml:space="preserve"> для некоторых данных кибербезопасности. Тем не менее, классификация исследований в отношении членства авторов показывает исследования, в которых строились фактические </w:t>
-      </w:r>
-      <w:r>
-        <w:rPr>
-          <w:rFonts w:ascii="Times New Roman" w:hAnsi="Times New Roman"/>
-          <w:color w:val="FF0000"/>
+          <w:sz w:val="28"/>
+          <w:szCs w:val="28"/>
+        </w:rPr>
+        <w:t xml:space="preserve"> для некоторых данных кибербезопасности. Тем не менее, классификация исследований </w:t>
+      </w:r>
+      <w:r>
+        <w:rPr>
+          <w:rFonts w:ascii="Times New Roman" w:hAnsi="Times New Roman"/>
+          <w:sz w:val="28"/>
+          <w:szCs w:val="28"/>
+        </w:rPr>
+        <w:t>по отношению</w:t>
+      </w:r>
+      <w:r>
+        <w:rPr>
+          <w:rFonts w:ascii="Times New Roman" w:hAnsi="Times New Roman"/>
+          <w:sz w:val="28"/>
+          <w:szCs w:val="28"/>
+        </w:rPr>
+        <w:t xml:space="preserve"> </w:t>
+      </w:r>
+      <w:r>
+        <w:rPr>
+          <w:rFonts w:ascii="Times New Roman" w:hAnsi="Times New Roman"/>
+          <w:sz w:val="28"/>
+          <w:szCs w:val="28"/>
+        </w:rPr>
+        <w:t>принадлежности</w:t>
+      </w:r>
+      <w:r>
+        <w:rPr>
+          <w:rFonts w:ascii="Times New Roman" w:hAnsi="Times New Roman"/>
+          <w:sz w:val="28"/>
+          <w:szCs w:val="28"/>
+        </w:rPr>
+        <w:t xml:space="preserve"> авторов</w:t>
+      </w:r>
+      <w:r>
+        <w:rPr>
+          <w:rFonts w:ascii="Times New Roman" w:hAnsi="Times New Roman"/>
+          <w:sz w:val="28"/>
+          <w:szCs w:val="28"/>
+        </w:rPr>
+        <w:t>,</w:t>
+      </w:r>
+      <w:r>
+        <w:rPr>
+          <w:rFonts w:ascii="Times New Roman" w:hAnsi="Times New Roman"/>
+          <w:sz w:val="28"/>
+          <w:szCs w:val="28"/>
+        </w:rPr>
+        <w:t xml:space="preserve"> показывает исследования, в которых строились </w:t>
+      </w:r>
+      <w:r>
+        <w:rPr>
+          <w:rFonts w:ascii="Times New Roman" w:hAnsi="Times New Roman"/>
+          <w:sz w:val="28"/>
+          <w:szCs w:val="28"/>
+        </w:rPr>
+        <w:t>настоящие</w:t>
+      </w:r>
+      <w:r>
+        <w:rPr>
+          <w:rFonts w:ascii="Times New Roman" w:hAnsi="Times New Roman"/>
+          <w:sz w:val="28"/>
+          <w:szCs w:val="28"/>
+        </w:rPr>
+        <w:t xml:space="preserve"> </w:t>
+      </w:r>
+      <w:r>
+        <w:rPr>
+          <w:rFonts w:ascii="Times New Roman" w:hAnsi="Times New Roman"/>
           <w:sz w:val="28"/>
           <w:szCs w:val="28"/>
           <w:lang w:val="en-US"/>
@@ -45541,16 +45653,126 @@
       <w:r>
         <w:rPr>
           <w:rFonts w:ascii="Times New Roman" w:hAnsi="Times New Roman"/>
-          <w:color w:val="FF0000"/>
-          <w:sz w:val="28"/>
-          <w:szCs w:val="28"/>
-        </w:rPr>
-        <w:t xml:space="preserve">, и использовались данные реального мира, полученные из сетей кампуса или магистральных сетей Интернета. Все эти исследования, как представляется, использовали системы, интегрированные с более чем одним методом </w:t>
-      </w:r>
-      <w:r>
-        <w:rPr>
-          <w:rFonts w:ascii="Times New Roman" w:hAnsi="Times New Roman"/>
-          <w:color w:val="FF0000"/>
+          <w:sz w:val="28"/>
+          <w:szCs w:val="28"/>
+        </w:rPr>
+        <w:t xml:space="preserve"> и использовались </w:t>
+      </w:r>
+      <w:r>
+        <w:rPr>
+          <w:rFonts w:ascii="Times New Roman" w:hAnsi="Times New Roman"/>
+          <w:sz w:val="28"/>
+          <w:szCs w:val="28"/>
+        </w:rPr>
+        <w:t xml:space="preserve">реальные </w:t>
+      </w:r>
+      <w:r>
+        <w:rPr>
+          <w:rFonts w:ascii="Times New Roman" w:hAnsi="Times New Roman"/>
+          <w:sz w:val="28"/>
+          <w:szCs w:val="28"/>
+        </w:rPr>
+        <w:t xml:space="preserve">данные, полученные из сетей кампуса или магистральных сетей Интернета. </w:t>
+      </w:r>
+      <w:r>
+        <w:rPr>
+          <w:rFonts w:ascii="Times New Roman" w:hAnsi="Times New Roman"/>
+          <w:sz w:val="28"/>
+          <w:szCs w:val="28"/>
+        </w:rPr>
+        <w:t>Во в</w:t>
+      </w:r>
+      <w:r>
+        <w:rPr>
+          <w:rFonts w:ascii="Times New Roman" w:hAnsi="Times New Roman"/>
+          <w:sz w:val="28"/>
+          <w:szCs w:val="28"/>
+        </w:rPr>
+        <w:t>се</w:t>
+      </w:r>
+      <w:r>
+        <w:rPr>
+          <w:rFonts w:ascii="Times New Roman" w:hAnsi="Times New Roman"/>
+          <w:sz w:val="28"/>
+          <w:szCs w:val="28"/>
+        </w:rPr>
+        <w:t>х</w:t>
+      </w:r>
+      <w:r>
+        <w:rPr>
+          <w:rFonts w:ascii="Times New Roman" w:hAnsi="Times New Roman"/>
+          <w:sz w:val="28"/>
+          <w:szCs w:val="28"/>
+        </w:rPr>
+        <w:t xml:space="preserve"> эти</w:t>
+      </w:r>
+      <w:r>
+        <w:rPr>
+          <w:rFonts w:ascii="Times New Roman" w:hAnsi="Times New Roman"/>
+          <w:sz w:val="28"/>
+          <w:szCs w:val="28"/>
+        </w:rPr>
+        <w:t>х</w:t>
+      </w:r>
+      <w:r>
+        <w:rPr>
+          <w:rFonts w:ascii="Times New Roman" w:hAnsi="Times New Roman"/>
+          <w:sz w:val="28"/>
+          <w:szCs w:val="28"/>
+        </w:rPr>
+        <w:t xml:space="preserve"> </w:t>
+      </w:r>
+      <w:r>
+        <w:rPr>
+          <w:rFonts w:ascii="Times New Roman" w:hAnsi="Times New Roman"/>
+          <w:sz w:val="28"/>
+          <w:szCs w:val="28"/>
+        </w:rPr>
+        <w:t>исследованиях, по-видимому</w:t>
+      </w:r>
+      <w:r>
+        <w:rPr>
+          <w:rFonts w:ascii="Times New Roman" w:hAnsi="Times New Roman"/>
+          <w:sz w:val="28"/>
+          <w:szCs w:val="28"/>
+        </w:rPr>
+        <w:t>, использовали</w:t>
+      </w:r>
+      <w:r>
+        <w:rPr>
+          <w:rFonts w:ascii="Times New Roman" w:hAnsi="Times New Roman"/>
+          <w:sz w:val="28"/>
+          <w:szCs w:val="28"/>
+        </w:rPr>
+        <w:t>сь</w:t>
+      </w:r>
+      <w:r>
+        <w:rPr>
+          <w:rFonts w:ascii="Times New Roman" w:hAnsi="Times New Roman"/>
+          <w:sz w:val="28"/>
+          <w:szCs w:val="28"/>
+        </w:rPr>
+        <w:t xml:space="preserve"> системы, </w:t>
+      </w:r>
+      <w:r>
+        <w:rPr>
+          <w:rFonts w:ascii="Times New Roman" w:hAnsi="Times New Roman"/>
+          <w:sz w:val="28"/>
+          <w:szCs w:val="28"/>
+        </w:rPr>
+        <w:t>объединенные</w:t>
+      </w:r>
+      <w:r>
+        <w:rPr>
+          <w:rFonts w:ascii="Times New Roman" w:hAnsi="Times New Roman"/>
+          <w:sz w:val="28"/>
+          <w:szCs w:val="28"/>
+        </w:rPr>
+        <w:t xml:space="preserve"> с более чем одним методом </w:t>
+      </w:r>
+      <w:r>
+        <w:rPr>
+          <w:rFonts w:ascii="Times New Roman" w:hAnsi="Times New Roman"/>
           <w:sz w:val="28"/>
           <w:szCs w:val="28"/>
           <w:lang w:val="en-US"/>
@@ -45560,11 +45782,34 @@
       <w:r>
         <w:rPr>
           <w:rFonts w:ascii="Times New Roman" w:hAnsi="Times New Roman"/>
-          <w:color w:val="FF0000"/>
-          <w:sz w:val="28"/>
-          <w:szCs w:val="28"/>
-        </w:rPr>
-        <w:t>, и несколько модулей, связанных с захватом сигнатур, сигнатурной базой данных и т. Д.</w:t>
+          <w:sz w:val="28"/>
+          <w:szCs w:val="28"/>
+        </w:rPr>
+        <w:t xml:space="preserve"> и несколькими модулями, связанными</w:t>
+      </w:r>
+      <w:r>
+        <w:rPr>
+          <w:rFonts w:ascii="Times New Roman" w:hAnsi="Times New Roman"/>
+          <w:sz w:val="28"/>
+          <w:szCs w:val="28"/>
+        </w:rPr>
+        <w:t xml:space="preserve"> с захватом сигнатур</w:t>
+      </w:r>
+      <w:r>
+        <w:rPr>
+          <w:rFonts w:ascii="Times New Roman" w:hAnsi="Times New Roman"/>
+          <w:sz w:val="28"/>
+          <w:szCs w:val="28"/>
+        </w:rPr>
+        <w:t>, сигнатурной базой данных и т.д</w:t>
+      </w:r>
+      <w:r>
+        <w:rPr>
+          <w:rFonts w:ascii="Times New Roman" w:hAnsi="Times New Roman"/>
+          <w:sz w:val="28"/>
+          <w:szCs w:val="28"/>
+        </w:rPr>
+        <w:t>.</w:t>
       </w:r>
     </w:p>
     <w:p>
@@ -45660,7 +45905,6 @@
         <w:jc w:val="both"/>
         <w:rPr>
           <w:rFonts w:ascii="Times New Roman" w:hAnsi="Times New Roman"/>
-          <w:color w:val="FF0000"/>
           <w:sz w:val="28"/>
           <w:szCs w:val="28"/>
         </w:rPr>
@@ -45668,7 +45912,6 @@
       <w:r>
         <w:rPr>
           <w:rFonts w:ascii="Times New Roman" w:hAnsi="Times New Roman"/>
-          <w:color w:val="FF0000"/>
           <w:sz w:val="28"/>
           <w:szCs w:val="28"/>
         </w:rPr>
@@ -45677,7 +45920,6 @@
       <w:r>
         <w:rPr>
           <w:rFonts w:ascii="Times New Roman" w:hAnsi="Times New Roman"/>
-          <w:color w:val="FF0000"/>
           <w:sz w:val="28"/>
           <w:szCs w:val="28"/>
           <w:lang w:val="en-US"/>
@@ -45687,7 +45929,6 @@
       <w:r>
         <w:rPr>
           <w:rFonts w:ascii="Times New Roman" w:hAnsi="Times New Roman"/>
-          <w:color w:val="FF0000"/>
           <w:sz w:val="28"/>
           <w:szCs w:val="28"/>
         </w:rPr>
@@ -45696,7 +45937,6 @@
       <w:r>
         <w:rPr>
           <w:rFonts w:ascii="Times New Roman" w:hAnsi="Times New Roman"/>
-          <w:color w:val="FF0000"/>
           <w:sz w:val="28"/>
           <w:szCs w:val="28"/>
           <w:lang w:val="en-US"/>
@@ -45706,11 +45946,26 @@
       <w:r>
         <w:rPr>
           <w:rFonts w:ascii="Times New Roman" w:hAnsi="Times New Roman"/>
-          <w:color w:val="FF0000"/>
-          <w:sz w:val="28"/>
-          <w:szCs w:val="28"/>
-        </w:rPr>
-        <w:t xml:space="preserve"> для кибер: </w:t>
+          <w:sz w:val="28"/>
+          <w:szCs w:val="28"/>
+        </w:rPr>
+        <w:t xml:space="preserve"> для кибер</w:t>
+      </w:r>
+      <w:r>
+        <w:rPr>
+          <w:rFonts w:ascii="Times New Roman" w:hAnsi="Times New Roman"/>
+          <w:sz w:val="28"/>
+          <w:szCs w:val="28"/>
+        </w:rPr>
+        <w:t>-области</w:t>
+      </w:r>
+      <w:r>
+        <w:rPr>
+          <w:rFonts w:ascii="Times New Roman" w:hAnsi="Times New Roman"/>
+          <w:sz w:val="28"/>
+          <w:szCs w:val="28"/>
+        </w:rPr>
+        <w:t xml:space="preserve">: </w:t>
       </w:r>
     </w:p>
     <w:p>
@@ -45723,7 +45978,6 @@
         <w:jc w:val="both"/>
         <w:rPr>
           <w:rFonts w:ascii="Times New Roman" w:hAnsi="Times New Roman"/>
-          <w:color w:val="FF0000"/>
           <w:sz w:val="28"/>
           <w:szCs w:val="28"/>
           <w:lang w:val="en-US"/>
@@ -45732,7 +45986,6 @@
       <w:r>
         <w:rPr>
           <w:rFonts w:ascii="Times New Roman" w:hAnsi="Times New Roman"/>
-          <w:color w:val="FF0000"/>
           <w:sz w:val="28"/>
           <w:szCs w:val="28"/>
           <w:lang w:val="en-US"/>
@@ -45750,7 +46003,6 @@
         <w:jc w:val="both"/>
         <w:rPr>
           <w:rFonts w:ascii="Times New Roman" w:hAnsi="Times New Roman"/>
-          <w:color w:val="FF0000"/>
           <w:sz w:val="28"/>
           <w:szCs w:val="28"/>
           <w:lang w:val="en-US"/>
@@ -45759,12 +46011,11 @@
       <w:r>
         <w:rPr>
           <w:rFonts w:ascii="Times New Roman" w:hAnsi="Times New Roman"/>
-          <w:color w:val="FF0000"/>
-          <w:sz w:val="28"/>
-          <w:szCs w:val="28"/>
-          <w:lang w:val="en-US"/>
-        </w:rPr>
-        <w:t xml:space="preserve">Время для обучения модели </w:t>
+          <w:sz w:val="28"/>
+          <w:szCs w:val="28"/>
+          <w:lang w:val="en-US"/>
+        </w:rPr>
+        <w:t xml:space="preserve">Время обучения модели </w:t>
       </w:r>
     </w:p>
     <w:p>
@@ -45777,7 +46028,6 @@
         <w:jc w:val="both"/>
         <w:rPr>
           <w:rFonts w:ascii="Times New Roman" w:hAnsi="Times New Roman"/>
-          <w:color w:val="FF0000"/>
           <w:sz w:val="28"/>
           <w:szCs w:val="28"/>
         </w:rPr>
@@ -45785,11 +46035,34 @@
       <w:r>
         <w:rPr>
           <w:rFonts w:ascii="Times New Roman" w:hAnsi="Times New Roman"/>
-          <w:color w:val="FF0000"/>
-          <w:sz w:val="28"/>
-          <w:szCs w:val="28"/>
-        </w:rPr>
-        <w:t xml:space="preserve">Время для классификации неизвестного экземпляра с обученной моделью   </w:t>
+          <w:sz w:val="28"/>
+          <w:szCs w:val="28"/>
+        </w:rPr>
+        <w:t>Время классиф</w:t>
+      </w:r>
+      <w:r>
+        <w:rPr>
+          <w:rFonts w:ascii="Times New Roman" w:hAnsi="Times New Roman"/>
+          <w:sz w:val="28"/>
+          <w:szCs w:val="28"/>
+        </w:rPr>
+        <w:t xml:space="preserve">икации </w:t>
+      </w:r>
+      <w:r>
+        <w:rPr>
+          <w:rFonts w:ascii="Times New Roman" w:hAnsi="Times New Roman"/>
+          <w:sz w:val="28"/>
+          <w:szCs w:val="28"/>
+        </w:rPr>
+        <w:t xml:space="preserve">обученной </w:t>
+      </w:r>
+      <w:r>
+        <w:rPr>
+          <w:rFonts w:ascii="Times New Roman" w:hAnsi="Times New Roman"/>
+          <w:sz w:val="28"/>
+          <w:szCs w:val="28"/>
+        </w:rPr>
+        <w:t>моделью неизвестного экземпляра</w:t>
       </w:r>
     </w:p>
     <w:p>
@@ -45802,21 +46075,33 @@
         <w:jc w:val="both"/>
         <w:rPr>
           <w:rFonts w:ascii="Times New Roman" w:hAnsi="Times New Roman"/>
-          <w:color w:val="FF0000"/>
-          <w:sz w:val="28"/>
-          <w:szCs w:val="28"/>
-          <w:lang w:val="en-US"/>
+          <w:sz w:val="28"/>
+          <w:szCs w:val="28"/>
         </w:rPr>
       </w:pPr>
       <w:r>
         <w:rPr>
           <w:rFonts w:ascii="Times New Roman" w:hAnsi="Times New Roman"/>
-          <w:color w:val="FF0000"/>
-          <w:sz w:val="28"/>
-          <w:szCs w:val="28"/>
-          <w:lang w:val="en-US"/>
-        </w:rPr>
-        <w:t>Понятность окончательного решения (классификации)</w:t>
+          <w:sz w:val="28"/>
+          <w:szCs w:val="28"/>
+        </w:rPr>
+        <w:t>Понятность оконч</w:t>
+      </w:r>
+      <w:r>
+        <w:rPr>
+          <w:rFonts w:ascii="Times New Roman" w:hAnsi="Times New Roman"/>
+          <w:sz w:val="28"/>
+          <w:szCs w:val="28"/>
+        </w:rPr>
+        <w:t>ательного решения (классификация</w:t>
+      </w:r>
+      <w:r>
+        <w:rPr>
+          <w:rFonts w:ascii="Times New Roman" w:hAnsi="Times New Roman"/>
+          <w:sz w:val="28"/>
+          <w:szCs w:val="28"/>
+        </w:rPr>
+        <w:t>)</w:t>
       </w:r>
     </w:p>
     <w:p>
@@ -45826,7 +46111,6 @@
         <w:jc w:val="both"/>
         <w:rPr>
           <w:rFonts w:ascii="Times New Roman" w:hAnsi="Times New Roman"/>
-          <w:color w:val="FF0000"/>
           <w:sz w:val="28"/>
           <w:szCs w:val="28"/>
         </w:rPr>
@@ -45834,7 +46118,6 @@
       <w:r>
         <w:rPr>
           <w:rFonts w:ascii="Times New Roman" w:hAnsi="Times New Roman"/>
-          <w:color w:val="FF0000"/>
           <w:sz w:val="28"/>
           <w:szCs w:val="28"/>
         </w:rPr>
@@ -45843,7 +46126,6 @@
       <w:r>
         <w:rPr>
           <w:rFonts w:ascii="Times New Roman" w:hAnsi="Times New Roman"/>
-          <w:color w:val="FF0000"/>
           <w:sz w:val="28"/>
           <w:szCs w:val="28"/>
           <w:lang w:val="en-US"/>
@@ -45853,7 +46135,6 @@
       <w:r>
         <w:rPr>
           <w:rFonts w:ascii="Times New Roman" w:hAnsi="Times New Roman"/>
-          <w:color w:val="FF0000"/>
           <w:sz w:val="28"/>
           <w:szCs w:val="28"/>
         </w:rPr>
@@ -45862,7 +46143,6 @@
       <w:r>
         <w:rPr>
           <w:rFonts w:ascii="Times New Roman" w:hAnsi="Times New Roman"/>
-          <w:color w:val="FF0000"/>
           <w:sz w:val="28"/>
           <w:szCs w:val="28"/>
           <w:lang w:val="en-US"/>
@@ -45872,16 +46152,126 @@
       <w:r>
         <w:rPr>
           <w:rFonts w:ascii="Times New Roman" w:hAnsi="Times New Roman"/>
-          <w:color w:val="FF0000"/>
-          <w:sz w:val="28"/>
-          <w:szCs w:val="28"/>
-        </w:rPr>
-        <w:t xml:space="preserve">, эти методы должны быть обучены точно таким же данным тренинга и проверены точно на одних и тех же данных тестирования. К сожалению, даже в тех исследованиях, которые использовали один и тот же набор данных (например, </w:t>
-      </w:r>
-      <w:r>
-        <w:rPr>
-          <w:rFonts w:ascii="Times New Roman" w:hAnsi="Times New Roman"/>
-          <w:color w:val="FF0000"/>
+          <w:sz w:val="28"/>
+          <w:szCs w:val="28"/>
+        </w:rPr>
+        <w:t>, эти методы должны быть обучены</w:t>
+      </w:r>
+      <w:r>
+        <w:rPr>
+          <w:rFonts w:ascii="Times New Roman" w:hAnsi="Times New Roman"/>
+          <w:sz w:val="28"/>
+          <w:szCs w:val="28"/>
+        </w:rPr>
+        <w:t xml:space="preserve"> на</w:t>
+      </w:r>
+      <w:r>
+        <w:rPr>
+          <w:rFonts w:ascii="Times New Roman" w:hAnsi="Times New Roman"/>
+          <w:sz w:val="28"/>
+          <w:szCs w:val="28"/>
+        </w:rPr>
+        <w:t xml:space="preserve"> т</w:t>
+      </w:r>
+      <w:r>
+        <w:rPr>
+          <w:rFonts w:ascii="Times New Roman" w:hAnsi="Times New Roman"/>
+          <w:sz w:val="28"/>
+          <w:szCs w:val="28"/>
+        </w:rPr>
+        <w:t>очно таких</w:t>
+      </w:r>
+      <w:r>
+        <w:rPr>
+          <w:rFonts w:ascii="Times New Roman" w:hAnsi="Times New Roman"/>
+          <w:sz w:val="28"/>
+          <w:szCs w:val="28"/>
+        </w:rPr>
+        <w:t xml:space="preserve"> же </w:t>
+      </w:r>
+      <w:r>
+        <w:rPr>
+          <w:rFonts w:ascii="Times New Roman" w:hAnsi="Times New Roman"/>
+          <w:sz w:val="28"/>
+          <w:szCs w:val="28"/>
+        </w:rPr>
+        <w:t>обучающих данных</w:t>
+      </w:r>
+      <w:r>
+        <w:rPr>
+          <w:rFonts w:ascii="Times New Roman" w:hAnsi="Times New Roman"/>
+          <w:sz w:val="28"/>
+          <w:szCs w:val="28"/>
+        </w:rPr>
+        <w:t xml:space="preserve"> и проверены </w:t>
+      </w:r>
+      <w:r>
+        <w:rPr>
+          <w:rFonts w:ascii="Times New Roman" w:hAnsi="Times New Roman"/>
+          <w:sz w:val="28"/>
+          <w:szCs w:val="28"/>
+        </w:rPr>
+        <w:t xml:space="preserve">на </w:t>
+      </w:r>
+      <w:r>
+        <w:rPr>
+          <w:rFonts w:ascii="Times New Roman" w:hAnsi="Times New Roman"/>
+          <w:sz w:val="28"/>
+          <w:szCs w:val="28"/>
+        </w:rPr>
+        <w:t>точно</w:t>
+      </w:r>
+      <w:r>
+        <w:rPr>
+          <w:rFonts w:ascii="Times New Roman" w:hAnsi="Times New Roman"/>
+          <w:sz w:val="28"/>
+          <w:szCs w:val="28"/>
+        </w:rPr>
+        <w:t xml:space="preserve"> таких</w:t>
+      </w:r>
+      <w:r>
+        <w:rPr>
+          <w:rFonts w:ascii="Times New Roman" w:hAnsi="Times New Roman"/>
+          <w:sz w:val="28"/>
+          <w:szCs w:val="28"/>
+        </w:rPr>
+        <w:t xml:space="preserve"> же </w:t>
+      </w:r>
+      <w:r>
+        <w:rPr>
+          <w:rFonts w:ascii="Times New Roman" w:hAnsi="Times New Roman"/>
+          <w:sz w:val="28"/>
+          <w:szCs w:val="28"/>
+        </w:rPr>
+        <w:t xml:space="preserve">тестовых </w:t>
+      </w:r>
+      <w:r>
+        <w:rPr>
+          <w:rFonts w:ascii="Times New Roman" w:hAnsi="Times New Roman"/>
+          <w:sz w:val="28"/>
+          <w:szCs w:val="28"/>
+        </w:rPr>
+        <w:t xml:space="preserve">данных. К сожалению, даже в тех исследованиях, </w:t>
+      </w:r>
+      <w:r>
+        <w:rPr>
+          <w:rFonts w:ascii="Times New Roman" w:hAnsi="Times New Roman"/>
+          <w:sz w:val="28"/>
+          <w:szCs w:val="28"/>
+        </w:rPr>
+        <w:t>в которых использовался</w:t>
+      </w:r>
+      <w:r>
+        <w:rPr>
+          <w:rFonts w:ascii="Times New Roman" w:hAnsi="Times New Roman"/>
+          <w:sz w:val="28"/>
+          <w:szCs w:val="28"/>
+        </w:rPr>
+        <w:t xml:space="preserve"> один и тот же набор данных (например, </w:t>
+      </w:r>
+      <w:r>
+        <w:rPr>
+          <w:rFonts w:ascii="Times New Roman" w:hAnsi="Times New Roman"/>
           <w:sz w:val="28"/>
           <w:szCs w:val="28"/>
           <w:lang w:val="en-US"/>
@@ -45891,16 +46281,14 @@
       <w:r>
         <w:rPr>
           <w:rFonts w:ascii="Times New Roman" w:hAnsi="Times New Roman"/>
-          <w:color w:val="FF0000"/>
-          <w:sz w:val="28"/>
-          <w:szCs w:val="28"/>
-        </w:rPr>
-        <w:t xml:space="preserve"> 1999), когда они сравнивали свои результаты с лучшими методами из Кубка </w:t>
-      </w:r>
-      <w:r>
-        <w:rPr>
-          <w:rFonts w:ascii="Times New Roman" w:hAnsi="Times New Roman"/>
-          <w:color w:val="FF0000"/>
+          <w:sz w:val="28"/>
+          <w:szCs w:val="28"/>
+        </w:rPr>
+        <w:t xml:space="preserve"> 1999), когда они сравнивали свои результаты с лучшими методами из </w:t>
+      </w:r>
+      <w:r>
+        <w:rPr>
+          <w:rFonts w:ascii="Times New Roman" w:hAnsi="Times New Roman"/>
           <w:sz w:val="28"/>
           <w:szCs w:val="28"/>
           <w:lang w:val="en-US"/>
@@ -45910,16 +46298,64 @@
       <w:r>
         <w:rPr>
           <w:rFonts w:ascii="Times New Roman" w:hAnsi="Times New Roman"/>
-          <w:color w:val="FF0000"/>
-          <w:sz w:val="28"/>
-          <w:szCs w:val="28"/>
-        </w:rPr>
-        <w:t xml:space="preserve"> (и обычно утверждали, что их результаты были лучше), они делали это в несовершенной форме - Они использовали подмножество набора данных </w:t>
-      </w:r>
-      <w:r>
-        <w:rPr>
-          <w:rFonts w:ascii="Times New Roman" w:hAnsi="Times New Roman"/>
-          <w:color w:val="FF0000"/>
+          <w:sz w:val="28"/>
+          <w:szCs w:val="28"/>
+        </w:rPr>
+        <w:t xml:space="preserve"> </w:t>
+      </w:r>
+      <w:r>
+        <w:rPr>
+          <w:rFonts w:ascii="Times New Roman" w:hAnsi="Times New Roman"/>
+          <w:sz w:val="28"/>
+          <w:szCs w:val="28"/>
+          <w:lang w:val="en-US"/>
+        </w:rPr>
+        <w:t>Cup</w:t>
+      </w:r>
+      <w:r>
+        <w:rPr>
+          <w:rFonts w:ascii="Times New Roman" w:hAnsi="Times New Roman"/>
+          <w:sz w:val="28"/>
+          <w:szCs w:val="28"/>
+        </w:rPr>
+        <w:t xml:space="preserve"> </w:t>
+      </w:r>
+      <w:r>
+        <w:rPr>
+          <w:rFonts w:ascii="Times New Roman" w:hAnsi="Times New Roman"/>
+          <w:sz w:val="28"/>
+          <w:szCs w:val="28"/>
+        </w:rPr>
+        <w:t xml:space="preserve">(и обычно утверждали, что их результаты были лучше), они делали это </w:t>
+      </w:r>
+      <w:r>
+        <w:rPr>
+          <w:rFonts w:ascii="Times New Roman" w:hAnsi="Times New Roman"/>
+          <w:b/>
+          <w:sz w:val="28"/>
+          <w:szCs w:val="28"/>
+        </w:rPr>
+        <w:t>в несовершенной форме</w:t>
+      </w:r>
+      <w:r>
+        <w:rPr>
+          <w:rFonts w:ascii="Times New Roman" w:hAnsi="Times New Roman"/>
+          <w:sz w:val="28"/>
+          <w:szCs w:val="28"/>
+        </w:rPr>
+        <w:t xml:space="preserve"> - о</w:t>
+      </w:r>
+      <w:r>
+        <w:rPr>
+          <w:rFonts w:ascii="Times New Roman" w:hAnsi="Times New Roman"/>
+          <w:sz w:val="28"/>
+          <w:szCs w:val="28"/>
+        </w:rPr>
+        <w:t xml:space="preserve">ни использовали подмножество набора данных </w:t>
+      </w:r>
+      <w:r>
+        <w:rPr>
+          <w:rFonts w:ascii="Times New Roman" w:hAnsi="Times New Roman"/>
           <w:sz w:val="28"/>
           <w:szCs w:val="28"/>
           <w:lang w:val="en-US"/>
@@ -45929,11 +46365,26 @@
       <w:r>
         <w:rPr>
           <w:rFonts w:ascii="Times New Roman" w:hAnsi="Times New Roman"/>
-          <w:color w:val="FF0000"/>
-          <w:sz w:val="28"/>
-          <w:szCs w:val="28"/>
-        </w:rPr>
-        <w:t>, но не обязательно одно и то же подмножество, которое использовал другой метод. Поэтому точность этих результатов не сопоставима.</w:t>
+          <w:sz w:val="28"/>
+          <w:szCs w:val="28"/>
+        </w:rPr>
+        <w:t>, но не обязательно то же</w:t>
+      </w:r>
+      <w:r>
+        <w:rPr>
+          <w:rFonts w:ascii="Times New Roman" w:hAnsi="Times New Roman"/>
+          <w:sz w:val="28"/>
+          <w:szCs w:val="28"/>
+        </w:rPr>
+        <w:t xml:space="preserve"> самое</w:t>
+      </w:r>
+      <w:r>
+        <w:rPr>
+          <w:rFonts w:ascii="Times New Roman" w:hAnsi="Times New Roman"/>
+          <w:sz w:val="28"/>
+          <w:szCs w:val="28"/>
+        </w:rPr>
+        <w:t xml:space="preserve"> подмножество, которое использовал другой метод. Поэтому точность этих результатов не сопоставима.</w:t>
       </w:r>
     </w:p>
     <w:p>
@@ -45943,7 +46394,6 @@
         <w:jc w:val="both"/>
         <w:rPr>
           <w:rFonts w:ascii="Times New Roman" w:hAnsi="Times New Roman"/>
-          <w:color w:val="FF0000"/>
           <w:sz w:val="28"/>
           <w:szCs w:val="28"/>
         </w:rPr>
@@ -45951,11 +46401,42 @@
       <w:r>
         <w:rPr>
           <w:rFonts w:ascii="Times New Roman" w:hAnsi="Times New Roman"/>
-          <w:color w:val="FF0000"/>
-          <w:sz w:val="28"/>
-          <w:szCs w:val="28"/>
-        </w:rPr>
-        <w:t>Время для обучения модели является важным фактором из-за постоянно меняющихся типов и особенностей кибер-атаки. Даже аномальные детекторы должны часто обучаться, возможно, постепенно, с новыми обновлениями сигнатур вредоносных программ.</w:t>
+          <w:sz w:val="28"/>
+          <w:szCs w:val="28"/>
+        </w:rPr>
+        <w:t xml:space="preserve">Время обучения модели является важным фактором из-за постоянно меняющихся </w:t>
+      </w:r>
+      <w:r>
+        <w:rPr>
+          <w:rFonts w:ascii="Times New Roman" w:hAnsi="Times New Roman"/>
+          <w:sz w:val="28"/>
+          <w:szCs w:val="28"/>
+        </w:rPr>
+        <w:t>типов и особенностей кибер-атак. Даже аномальным детекторам</w:t>
+      </w:r>
+      <w:r>
+        <w:rPr>
+          <w:rFonts w:ascii="Times New Roman" w:hAnsi="Times New Roman"/>
+          <w:sz w:val="28"/>
+          <w:szCs w:val="28"/>
+        </w:rPr>
+        <w:t xml:space="preserve"> </w:t>
+      </w:r>
+      <w:r>
+        <w:rPr>
+          <w:rFonts w:ascii="Times New Roman" w:hAnsi="Times New Roman"/>
+          <w:sz w:val="28"/>
+          <w:szCs w:val="28"/>
+        </w:rPr>
+        <w:t>нужно</w:t>
+      </w:r>
+      <w:r>
+        <w:rPr>
+          <w:rFonts w:ascii="Times New Roman" w:hAnsi="Times New Roman"/>
+          <w:sz w:val="28"/>
+          <w:szCs w:val="28"/>
+        </w:rPr>
+        <w:t xml:space="preserve"> часто обучаться, возможно, постепенно, с новыми обновлениями сигнатур вредоносных программ.</w:t>
       </w:r>
     </w:p>
     <w:p>
@@ -45965,7 +46446,6 @@
         <w:jc w:val="both"/>
         <w:rPr>
           <w:rFonts w:ascii="Times New Roman" w:hAnsi="Times New Roman"/>
-          <w:color w:val="FF0000"/>
           <w:sz w:val="28"/>
           <w:szCs w:val="28"/>
         </w:rPr>
@@ -45973,12 +46453,27 @@
       <w:r>
         <w:rPr>
           <w:rFonts w:ascii="Times New Roman" w:hAnsi="Times New Roman"/>
-          <w:color w:val="FF0000"/>
           <w:sz w:val="28"/>
           <w:szCs w:val="28"/>
         </w:rPr>
         <w:lastRenderedPageBreak/>
-        <w:t>Время для классификации нового экземпляра является важным фактором, который отражает время реакции и мощность обработки пакетов системы обнаружения вторжений.</w:t>
+        <w:t xml:space="preserve">Время классификации нового экземпляра является важным фактором, который отражает время </w:t>
+      </w:r>
+      <w:r>
+        <w:rPr>
+          <w:rFonts w:ascii="Times New Roman" w:hAnsi="Times New Roman"/>
+          <w:sz w:val="28"/>
+          <w:szCs w:val="28"/>
+        </w:rPr>
+        <w:t>реагирования</w:t>
+      </w:r>
+      <w:r>
+        <w:rPr>
+          <w:rFonts w:ascii="Times New Roman" w:hAnsi="Times New Roman"/>
+          <w:sz w:val="28"/>
+          <w:szCs w:val="28"/>
+        </w:rPr>
+        <w:t xml:space="preserve"> и мощность обработки пакетов системы обнаружения вторжений.</w:t>
       </w:r>
     </w:p>
     <w:p>
@@ -45988,21 +46483,133 @@
         <w:jc w:val="both"/>
         <w:rPr>
           <w:rFonts w:ascii="Times New Roman" w:hAnsi="Times New Roman"/>
-          <w:color w:val="FF0000"/>
           <w:sz w:val="28"/>
           <w:szCs w:val="28"/>
         </w:rPr>
       </w:pPr>
-      <w:r>
-        <w:rPr>
-          <w:rFonts w:ascii="Times New Roman" w:hAnsi="Times New Roman"/>
-          <w:color w:val="FF0000"/>
-          <w:sz w:val="28"/>
-          <w:szCs w:val="28"/>
-        </w:rPr>
-        <w:t>Понятность или читаемость модели классификации - это средство, помогающее администраторам легко изучить возможности модели, чтобы быстрее исправлять свои системы. Эта информация (такая как тип пакета, номер порта или какая-либо другая функция сетевого пакета высокого уровня, которая отражает троп кибер-атаки) будет доступна через векторы признаков, которые помечаются классификатором как категория вторжения.</w:t>
+      <w:bookmarkStart w:id="0" w:name="_GoBack"/>
+      <w:r>
+        <w:rPr>
+          <w:rFonts w:ascii="Times New Roman" w:hAnsi="Times New Roman"/>
+          <w:sz w:val="28"/>
+          <w:szCs w:val="28"/>
+        </w:rPr>
+        <w:t xml:space="preserve">Понятность или </w:t>
+      </w:r>
+      <w:r>
+        <w:rPr>
+          <w:rFonts w:ascii="Times New Roman" w:hAnsi="Times New Roman"/>
+          <w:sz w:val="28"/>
+          <w:szCs w:val="28"/>
+        </w:rPr>
+        <w:t>удобочитаемость</w:t>
+      </w:r>
+      <w:r>
+        <w:rPr>
+          <w:rFonts w:ascii="Times New Roman" w:hAnsi="Times New Roman"/>
+          <w:sz w:val="28"/>
+          <w:szCs w:val="28"/>
+        </w:rPr>
+        <w:t xml:space="preserve"> мод</w:t>
+      </w:r>
+      <w:r>
+        <w:rPr>
+          <w:rFonts w:ascii="Times New Roman" w:hAnsi="Times New Roman"/>
+          <w:sz w:val="28"/>
+          <w:szCs w:val="28"/>
+        </w:rPr>
+        <w:t xml:space="preserve">ели классификации - это средства, помогающие администраторам </w:t>
+      </w:r>
+      <w:r>
+        <w:rPr>
+          <w:rFonts w:ascii="Times New Roman" w:hAnsi="Times New Roman"/>
+          <w:sz w:val="28"/>
+          <w:szCs w:val="28"/>
+        </w:rPr>
+        <w:t xml:space="preserve">легко изучить </w:t>
+      </w:r>
+      <w:r>
+        <w:rPr>
+          <w:rFonts w:ascii="Times New Roman" w:hAnsi="Times New Roman"/>
+          <w:sz w:val="28"/>
+          <w:szCs w:val="28"/>
+        </w:rPr>
+        <w:t>особенности</w:t>
+      </w:r>
+      <w:r>
+        <w:rPr>
+          <w:rFonts w:ascii="Times New Roman" w:hAnsi="Times New Roman"/>
+          <w:sz w:val="28"/>
+          <w:szCs w:val="28"/>
+        </w:rPr>
+        <w:t xml:space="preserve"> </w:t>
+      </w:r>
+      <w:r>
+        <w:rPr>
+          <w:rFonts w:ascii="Times New Roman" w:hAnsi="Times New Roman"/>
+          <w:sz w:val="28"/>
+          <w:szCs w:val="28"/>
+        </w:rPr>
+        <w:t>модели, чтобы быстрее исправлять</w:t>
+      </w:r>
+      <w:r>
+        <w:rPr>
+          <w:rFonts w:ascii="Times New Roman" w:hAnsi="Times New Roman"/>
+          <w:sz w:val="28"/>
+          <w:szCs w:val="28"/>
+        </w:rPr>
+        <w:t xml:space="preserve"> свои системы. Эта информация (такая как тип пакета, номер порта или какая-либо другая </w:t>
+      </w:r>
+      <w:r>
+        <w:rPr>
+          <w:rFonts w:ascii="Times New Roman" w:hAnsi="Times New Roman"/>
+          <w:sz w:val="28"/>
+          <w:szCs w:val="28"/>
+        </w:rPr>
+        <w:t>характеристика</w:t>
+      </w:r>
+      <w:r>
+        <w:rPr>
+          <w:rFonts w:ascii="Times New Roman" w:hAnsi="Times New Roman"/>
+          <w:sz w:val="28"/>
+          <w:szCs w:val="28"/>
+        </w:rPr>
+        <w:t xml:space="preserve"> сетевого пакета высокого уровня, которая отражает </w:t>
+      </w:r>
+      <w:r>
+        <w:rPr>
+          <w:rFonts w:ascii="Times New Roman" w:hAnsi="Times New Roman"/>
+          <w:sz w:val="28"/>
+          <w:szCs w:val="28"/>
+        </w:rPr>
+        <w:t>траекторию</w:t>
+      </w:r>
+      <w:r>
+        <w:rPr>
+          <w:rFonts w:ascii="Times New Roman" w:hAnsi="Times New Roman"/>
+          <w:sz w:val="28"/>
+          <w:szCs w:val="28"/>
+        </w:rPr>
+        <w:t xml:space="preserve"> кибер-атаки) будет доступна </w:t>
+      </w:r>
+      <w:r>
+        <w:rPr>
+          <w:rFonts w:ascii="Times New Roman" w:hAnsi="Times New Roman"/>
+          <w:sz w:val="28"/>
+          <w:szCs w:val="28"/>
+        </w:rPr>
+        <w:t>благодаря векторам</w:t>
+      </w:r>
+      <w:r>
+        <w:rPr>
+          <w:rFonts w:ascii="Times New Roman" w:hAnsi="Times New Roman"/>
+          <w:sz w:val="28"/>
+          <w:szCs w:val="28"/>
+        </w:rPr>
+        <w:t xml:space="preserve"> признаков, которые помечаются классификатором как категория вторжения.</w:t>
       </w:r>
     </w:p>
+    <w:bookmarkEnd w:id="0"/>
     <w:p>
       <w:pPr>
         <w:spacing w:line="360" w:lineRule="auto"/>
@@ -52646,7 +53253,7 @@
 </file>
 
 <file path=customXml/itemProps1.xml><?xml version="1.0" encoding="utf-8"?>
-<ds:datastoreItem xmlns:ds="http://schemas.openxmlformats.org/officeDocument/2006/customXml" ds:itemID="{9ABB2780-898A-4D81-A5BC-0860357C9A6F}">
+<ds:datastoreItem xmlns:ds="http://schemas.openxmlformats.org/officeDocument/2006/customXml" ds:itemID="{D104B172-2CA5-4B8A-BF01-3EC85772BBF0}">
   <ds:schemaRefs>
     <ds:schemaRef ds:uri="http://schemas.openxmlformats.org/officeDocument/2006/bibliography"/>
   </ds:schemaRefs>

</xml_diff>